<commit_message>
IEMOCAP data and doc
</commit_message>
<xml_diff>
--- a/doc/情感计算.docx
+++ b/doc/情感计算.docx
@@ -466,8 +466,8 @@
         <w:br w:type="page"/>
       </w:r>
     </w:p>
-    <w:bookmarkStart w:id="0" w:name="_Toc103610409" w:displacedByCustomXml="next"/>
-    <w:bookmarkStart w:id="1" w:name="_Toc145592714" w:displacedByCustomXml="next"/>
+    <w:bookmarkStart w:id="0" w:name="_Toc145592714" w:displacedByCustomXml="next"/>
+    <w:bookmarkStart w:id="1" w:name="_Toc103610409" w:displacedByCustomXml="next"/>
     <w:sdt>
       <w:sdtPr>
         <w:rPr>
@@ -544,7 +544,7 @@
             </w:rPr>
             <w:fldChar w:fldCharType="separate"/>
           </w:r>
-          <w:hyperlink w:anchor="_Toc132461366" w:history="1">
+          <w:hyperlink w:anchor="_Toc132544639" w:history="1">
             <w:r>
               <w:rPr>
                 <w:rStyle w:val="a5"/>
@@ -584,7 +584,7 @@
                 <w:noProof/>
                 <w:webHidden/>
               </w:rPr>
-              <w:instrText xml:space="preserve"> PAGEREF _Toc132461366 \h </w:instrText>
+              <w:instrText xml:space="preserve"> PAGEREF _Toc132544639 \h </w:instrText>
             </w:r>
             <w:r>
               <w:rPr>
@@ -626,7 +626,7 @@
               <w:noProof/>
             </w:rPr>
           </w:pPr>
-          <w:hyperlink w:anchor="_Toc132461367" w:history="1">
+          <w:hyperlink w:anchor="_Toc132544640" w:history="1">
             <w:r>
               <w:rPr>
                 <w:rStyle w:val="a5"/>
@@ -666,7 +666,7 @@
                 <w:noProof/>
                 <w:webHidden/>
               </w:rPr>
-              <w:instrText xml:space="preserve"> PAGEREF _Toc132461367 \h </w:instrText>
+              <w:instrText xml:space="preserve"> PAGEREF _Toc132544640 \h </w:instrText>
             </w:r>
             <w:r>
               <w:rPr>
@@ -708,7 +708,7 @@
               <w:noProof/>
             </w:rPr>
           </w:pPr>
-          <w:hyperlink w:anchor="_Toc132461368" w:history="1">
+          <w:hyperlink w:anchor="_Toc132544641" w:history="1">
             <w:r>
               <w:rPr>
                 <w:rStyle w:val="a5"/>
@@ -748,7 +748,7 @@
                 <w:noProof/>
                 <w:webHidden/>
               </w:rPr>
-              <w:instrText xml:space="preserve"> PAGEREF _Toc132461368 \h </w:instrText>
+              <w:instrText xml:space="preserve"> PAGEREF _Toc132544641 \h </w:instrText>
             </w:r>
             <w:r>
               <w:rPr>
@@ -790,7 +790,7 @@
               <w:noProof/>
             </w:rPr>
           </w:pPr>
-          <w:hyperlink w:anchor="_Toc132461369" w:history="1">
+          <w:hyperlink w:anchor="_Toc132544642" w:history="1">
             <w:r>
               <w:rPr>
                 <w:rStyle w:val="a5"/>
@@ -830,7 +830,7 @@
                 <w:noProof/>
                 <w:webHidden/>
               </w:rPr>
-              <w:instrText xml:space="preserve"> PAGEREF _Toc132461369 \h </w:instrText>
+              <w:instrText xml:space="preserve"> PAGEREF _Toc132544642 \h </w:instrText>
             </w:r>
             <w:r>
               <w:rPr>
@@ -872,7 +872,7 @@
               <w:noProof/>
             </w:rPr>
           </w:pPr>
-          <w:hyperlink w:anchor="_Toc132461370" w:history="1">
+          <w:hyperlink w:anchor="_Toc132544643" w:history="1">
             <w:r>
               <w:rPr>
                 <w:rStyle w:val="a5"/>
@@ -912,7 +912,7 @@
                 <w:noProof/>
                 <w:webHidden/>
               </w:rPr>
-              <w:instrText xml:space="preserve"> PAGEREF _Toc132461370 \h </w:instrText>
+              <w:instrText xml:space="preserve"> PAGEREF _Toc132544643 \h </w:instrText>
             </w:r>
             <w:r>
               <w:rPr>
@@ -954,7 +954,7 @@
               <w:noProof/>
             </w:rPr>
           </w:pPr>
-          <w:hyperlink w:anchor="_Toc132461371" w:history="1">
+          <w:hyperlink w:anchor="_Toc132544644" w:history="1">
             <w:r>
               <w:rPr>
                 <w:rStyle w:val="a5"/>
@@ -994,7 +994,7 @@
                 <w:noProof/>
                 <w:webHidden/>
               </w:rPr>
-              <w:instrText xml:space="preserve"> PAGEREF _Toc132461371 \h </w:instrText>
+              <w:instrText xml:space="preserve"> PAGEREF _Toc132544644 \h </w:instrText>
             </w:r>
             <w:r>
               <w:rPr>
@@ -1036,7 +1036,7 @@
               <w:noProof/>
             </w:rPr>
           </w:pPr>
-          <w:hyperlink w:anchor="_Toc132461372" w:history="1">
+          <w:hyperlink w:anchor="_Toc132544645" w:history="1">
             <w:r>
               <w:rPr>
                 <w:rStyle w:val="a5"/>
@@ -1076,7 +1076,7 @@
                 <w:noProof/>
                 <w:webHidden/>
               </w:rPr>
-              <w:instrText xml:space="preserve"> PAGEREF _Toc132461372 \h </w:instrText>
+              <w:instrText xml:space="preserve"> PAGEREF _Toc132544645 \h </w:instrText>
             </w:r>
             <w:r>
               <w:rPr>
@@ -1118,7 +1118,7 @@
               <w:noProof/>
             </w:rPr>
           </w:pPr>
-          <w:hyperlink w:anchor="_Toc132461373" w:history="1">
+          <w:hyperlink w:anchor="_Toc132544646" w:history="1">
             <w:r>
               <w:rPr>
                 <w:rStyle w:val="a5"/>
@@ -1158,7 +1158,7 @@
                 <w:noProof/>
                 <w:webHidden/>
               </w:rPr>
-              <w:instrText xml:space="preserve"> PAGEREF _Toc132461373 \h </w:instrText>
+              <w:instrText xml:space="preserve"> PAGEREF _Toc132544646 \h </w:instrText>
             </w:r>
             <w:r>
               <w:rPr>
@@ -1200,7 +1200,7 @@
               <w:noProof/>
             </w:rPr>
           </w:pPr>
-          <w:hyperlink w:anchor="_Toc132461374" w:history="1">
+          <w:hyperlink w:anchor="_Toc132544647" w:history="1">
             <w:r>
               <w:rPr>
                 <w:rStyle w:val="a5"/>
@@ -1240,7 +1240,7 @@
                 <w:noProof/>
                 <w:webHidden/>
               </w:rPr>
-              <w:instrText xml:space="preserve"> PAGEREF _Toc132461374 \h </w:instrText>
+              <w:instrText xml:space="preserve"> PAGEREF _Toc132544647 \h </w:instrText>
             </w:r>
             <w:r>
               <w:rPr>
@@ -1282,7 +1282,7 @@
               <w:noProof/>
             </w:rPr>
           </w:pPr>
-          <w:hyperlink w:anchor="_Toc132461375" w:history="1">
+          <w:hyperlink w:anchor="_Toc132544648" w:history="1">
             <w:r>
               <w:rPr>
                 <w:rStyle w:val="a5"/>
@@ -1322,7 +1322,7 @@
                 <w:noProof/>
                 <w:webHidden/>
               </w:rPr>
-              <w:instrText xml:space="preserve"> PAGEREF _Toc132461375 \h </w:instrText>
+              <w:instrText xml:space="preserve"> PAGEREF _Toc132544648 \h </w:instrText>
             </w:r>
             <w:r>
               <w:rPr>
@@ -1364,7 +1364,7 @@
               <w:noProof/>
             </w:rPr>
           </w:pPr>
-          <w:hyperlink w:anchor="_Toc132461376" w:history="1">
+          <w:hyperlink w:anchor="_Toc132544649" w:history="1">
             <w:r>
               <w:rPr>
                 <w:rStyle w:val="a5"/>
@@ -1404,7 +1404,7 @@
                 <w:noProof/>
                 <w:webHidden/>
               </w:rPr>
-              <w:instrText xml:space="preserve"> PAGEREF _Toc132461376 \h </w:instrText>
+              <w:instrText xml:space="preserve"> PAGEREF _Toc132544649 \h </w:instrText>
             </w:r>
             <w:r>
               <w:rPr>
@@ -1446,7 +1446,7 @@
               <w:noProof/>
             </w:rPr>
           </w:pPr>
-          <w:hyperlink w:anchor="_Toc132461377" w:history="1">
+          <w:hyperlink w:anchor="_Toc132544650" w:history="1">
             <w:r>
               <w:rPr>
                 <w:rStyle w:val="a5"/>
@@ -1486,7 +1486,7 @@
                 <w:noProof/>
                 <w:webHidden/>
               </w:rPr>
-              <w:instrText xml:space="preserve"> PAGEREF _Toc132461377 \h </w:instrText>
+              <w:instrText xml:space="preserve"> PAGEREF _Toc132544650 \h </w:instrText>
             </w:r>
             <w:r>
               <w:rPr>
@@ -1528,7 +1528,7 @@
               <w:noProof/>
             </w:rPr>
           </w:pPr>
-          <w:hyperlink w:anchor="_Toc132461378" w:history="1">
+          <w:hyperlink w:anchor="_Toc132544651" w:history="1">
             <w:r>
               <w:rPr>
                 <w:rStyle w:val="a5"/>
@@ -1568,7 +1568,7 @@
                 <w:noProof/>
                 <w:webHidden/>
               </w:rPr>
-              <w:instrText xml:space="preserve"> PAGEREF _Toc132461378 \h </w:instrText>
+              <w:instrText xml:space="preserve"> PAGEREF _Toc132544651 \h </w:instrText>
             </w:r>
             <w:r>
               <w:rPr>
@@ -1610,7 +1610,7 @@
               <w:noProof/>
             </w:rPr>
           </w:pPr>
-          <w:hyperlink w:anchor="_Toc132461379" w:history="1">
+          <w:hyperlink w:anchor="_Toc132544652" w:history="1">
             <w:r>
               <w:rPr>
                 <w:rStyle w:val="a5"/>
@@ -1650,7 +1650,7 @@
                 <w:noProof/>
                 <w:webHidden/>
               </w:rPr>
-              <w:instrText xml:space="preserve"> PAGEREF _Toc132461379 \h </w:instrText>
+              <w:instrText xml:space="preserve"> PAGEREF _Toc132544652 \h </w:instrText>
             </w:r>
             <w:r>
               <w:rPr>
@@ -1670,7 +1670,7 @@
                 <w:noProof/>
                 <w:webHidden/>
               </w:rPr>
-              <w:t>7</w:t>
+              <w:t>8</w:t>
             </w:r>
             <w:r>
               <w:rPr>
@@ -1692,7 +1692,7 @@
               <w:noProof/>
             </w:rPr>
           </w:pPr>
-          <w:hyperlink w:anchor="_Toc132461380" w:history="1">
+          <w:hyperlink w:anchor="_Toc132544653" w:history="1">
             <w:r>
               <w:rPr>
                 <w:rStyle w:val="a5"/>
@@ -1732,7 +1732,7 @@
                 <w:noProof/>
                 <w:webHidden/>
               </w:rPr>
-              <w:instrText xml:space="preserve"> PAGEREF _Toc132461380 \h </w:instrText>
+              <w:instrText xml:space="preserve"> PAGEREF _Toc132544653 \h </w:instrText>
             </w:r>
             <w:r>
               <w:rPr>
@@ -1752,7 +1752,7 @@
                 <w:noProof/>
                 <w:webHidden/>
               </w:rPr>
-              <w:t>8</w:t>
+              <w:t>9</w:t>
             </w:r>
             <w:r>
               <w:rPr>
@@ -1774,7 +1774,7 @@
               <w:noProof/>
             </w:rPr>
           </w:pPr>
-          <w:hyperlink w:anchor="_Toc132461381" w:history="1">
+          <w:hyperlink w:anchor="_Toc132544654" w:history="1">
             <w:r>
               <w:rPr>
                 <w:rStyle w:val="a5"/>
@@ -1814,7 +1814,7 @@
                 <w:noProof/>
                 <w:webHidden/>
               </w:rPr>
-              <w:instrText xml:space="preserve"> PAGEREF _Toc132461381 \h </w:instrText>
+              <w:instrText xml:space="preserve"> PAGEREF _Toc132544654 \h </w:instrText>
             </w:r>
             <w:r>
               <w:rPr>
@@ -1834,7 +1834,7 @@
                 <w:noProof/>
                 <w:webHidden/>
               </w:rPr>
-              <w:t>9</w:t>
+              <w:t>10</w:t>
             </w:r>
             <w:r>
               <w:rPr>
@@ -1856,7 +1856,7 @@
               <w:noProof/>
             </w:rPr>
           </w:pPr>
-          <w:hyperlink w:anchor="_Toc132461382" w:history="1">
+          <w:hyperlink w:anchor="_Toc132544655" w:history="1">
             <w:r>
               <w:rPr>
                 <w:rStyle w:val="a5"/>
@@ -1896,7 +1896,7 @@
                 <w:noProof/>
                 <w:webHidden/>
               </w:rPr>
-              <w:instrText xml:space="preserve"> PAGEREF _Toc132461382 \h </w:instrText>
+              <w:instrText xml:space="preserve"> PAGEREF _Toc132544655 \h </w:instrText>
             </w:r>
             <w:r>
               <w:rPr>
@@ -1916,7 +1916,7 @@
                 <w:noProof/>
                 <w:webHidden/>
               </w:rPr>
-              <w:t>10</w:t>
+              <w:t>11</w:t>
             </w:r>
             <w:r>
               <w:rPr>
@@ -1938,7 +1938,7 @@
               <w:noProof/>
             </w:rPr>
           </w:pPr>
-          <w:hyperlink w:anchor="_Toc132461383" w:history="1">
+          <w:hyperlink w:anchor="_Toc132544656" w:history="1">
             <w:r>
               <w:rPr>
                 <w:rStyle w:val="a5"/>
@@ -1978,7 +1978,7 @@
                 <w:noProof/>
                 <w:webHidden/>
               </w:rPr>
-              <w:instrText xml:space="preserve"> PAGEREF _Toc132461383 \h </w:instrText>
+              <w:instrText xml:space="preserve"> PAGEREF _Toc132544656 \h </w:instrText>
             </w:r>
             <w:r>
               <w:rPr>
@@ -1998,7 +1998,7 @@
                 <w:noProof/>
                 <w:webHidden/>
               </w:rPr>
-              <w:t>10</w:t>
+              <w:t>12</w:t>
             </w:r>
             <w:r>
               <w:rPr>
@@ -2020,7 +2020,7 @@
               <w:noProof/>
             </w:rPr>
           </w:pPr>
-          <w:hyperlink w:anchor="_Toc132461384" w:history="1">
+          <w:hyperlink w:anchor="_Toc132544657" w:history="1">
             <w:r>
               <w:rPr>
                 <w:rStyle w:val="a5"/>
@@ -2060,7 +2060,7 @@
                 <w:noProof/>
                 <w:webHidden/>
               </w:rPr>
-              <w:instrText xml:space="preserve"> PAGEREF _Toc132461384 \h </w:instrText>
+              <w:instrText xml:space="preserve"> PAGEREF _Toc132544657 \h </w:instrText>
             </w:r>
             <w:r>
               <w:rPr>
@@ -2080,7 +2080,7 @@
                 <w:noProof/>
                 <w:webHidden/>
               </w:rPr>
-              <w:t>11</w:t>
+              <w:t>12</w:t>
             </w:r>
             <w:r>
               <w:rPr>
@@ -2102,7 +2102,7 @@
               <w:noProof/>
             </w:rPr>
           </w:pPr>
-          <w:hyperlink w:anchor="_Toc132461385" w:history="1">
+          <w:hyperlink w:anchor="_Toc132544658" w:history="1">
             <w:r>
               <w:rPr>
                 <w:rStyle w:val="a5"/>
@@ -2142,7 +2142,7 @@
                 <w:noProof/>
                 <w:webHidden/>
               </w:rPr>
-              <w:instrText xml:space="preserve"> PAGEREF _Toc132461385 \h </w:instrText>
+              <w:instrText xml:space="preserve"> PAGEREF _Toc132544658 \h </w:instrText>
             </w:r>
             <w:r>
               <w:rPr>
@@ -2162,7 +2162,7 @@
                 <w:noProof/>
                 <w:webHidden/>
               </w:rPr>
-              <w:t>11</w:t>
+              <w:t>13</w:t>
             </w:r>
             <w:r>
               <w:rPr>
@@ -2184,7 +2184,7 @@
               <w:noProof/>
             </w:rPr>
           </w:pPr>
-          <w:hyperlink w:anchor="_Toc132461386" w:history="1">
+          <w:hyperlink w:anchor="_Toc132544659" w:history="1">
             <w:r>
               <w:rPr>
                 <w:rStyle w:val="a5"/>
@@ -2224,7 +2224,7 @@
                 <w:noProof/>
                 <w:webHidden/>
               </w:rPr>
-              <w:instrText xml:space="preserve"> PAGEREF _Toc132461386 \h </w:instrText>
+              <w:instrText xml:space="preserve"> PAGEREF _Toc132544659 \h </w:instrText>
             </w:r>
             <w:r>
               <w:rPr>
@@ -2244,7 +2244,7 @@
                 <w:noProof/>
                 <w:webHidden/>
               </w:rPr>
-              <w:t>12</w:t>
+              <w:t>13</w:t>
             </w:r>
             <w:r>
               <w:rPr>
@@ -2266,7 +2266,7 @@
               <w:noProof/>
             </w:rPr>
           </w:pPr>
-          <w:hyperlink w:anchor="_Toc132461387" w:history="1">
+          <w:hyperlink w:anchor="_Toc132544660" w:history="1">
             <w:r>
               <w:rPr>
                 <w:rStyle w:val="a5"/>
@@ -2306,7 +2306,7 @@
                 <w:noProof/>
                 <w:webHidden/>
               </w:rPr>
-              <w:instrText xml:space="preserve"> PAGEREF _Toc132461387 \h </w:instrText>
+              <w:instrText xml:space="preserve"> PAGEREF _Toc132544660 \h </w:instrText>
             </w:r>
             <w:r>
               <w:rPr>
@@ -2326,7 +2326,7 @@
                 <w:noProof/>
                 <w:webHidden/>
               </w:rPr>
-              <w:t>13</w:t>
+              <w:t>14</w:t>
             </w:r>
             <w:r>
               <w:rPr>
@@ -2348,7 +2348,7 @@
               <w:noProof/>
             </w:rPr>
           </w:pPr>
-          <w:hyperlink w:anchor="_Toc132461388" w:history="1">
+          <w:hyperlink w:anchor="_Toc132544661" w:history="1">
             <w:r>
               <w:rPr>
                 <w:rStyle w:val="a5"/>
@@ -2388,7 +2388,7 @@
                 <w:noProof/>
                 <w:webHidden/>
               </w:rPr>
-              <w:instrText xml:space="preserve"> PAGEREF _Toc132461388 \h </w:instrText>
+              <w:instrText xml:space="preserve"> PAGEREF _Toc132544661 \h </w:instrText>
             </w:r>
             <w:r>
               <w:rPr>
@@ -2408,7 +2408,7 @@
                 <w:noProof/>
                 <w:webHidden/>
               </w:rPr>
-              <w:t>14</w:t>
+              <w:t>15</w:t>
             </w:r>
             <w:r>
               <w:rPr>
@@ -2430,7 +2430,7 @@
               <w:noProof/>
             </w:rPr>
           </w:pPr>
-          <w:hyperlink w:anchor="_Toc132461389" w:history="1">
+          <w:hyperlink w:anchor="_Toc132544662" w:history="1">
             <w:r>
               <w:rPr>
                 <w:rStyle w:val="a5"/>
@@ -2470,7 +2470,7 @@
                 <w:noProof/>
                 <w:webHidden/>
               </w:rPr>
-              <w:instrText xml:space="preserve"> PAGEREF _Toc132461389 \h </w:instrText>
+              <w:instrText xml:space="preserve"> PAGEREF _Toc132544662 \h </w:instrText>
             </w:r>
             <w:r>
               <w:rPr>
@@ -2490,7 +2490,7 @@
                 <w:noProof/>
                 <w:webHidden/>
               </w:rPr>
-              <w:t>15</w:t>
+              <w:t>16</w:t>
             </w:r>
             <w:r>
               <w:rPr>
@@ -2512,7 +2512,7 @@
               <w:noProof/>
             </w:rPr>
           </w:pPr>
-          <w:hyperlink w:anchor="_Toc132461390" w:history="1">
+          <w:hyperlink w:anchor="_Toc132544663" w:history="1">
             <w:r>
               <w:rPr>
                 <w:rStyle w:val="a5"/>
@@ -2552,7 +2552,7 @@
                 <w:noProof/>
                 <w:webHidden/>
               </w:rPr>
-              <w:instrText xml:space="preserve"> PAGEREF _Toc132461390 \h </w:instrText>
+              <w:instrText xml:space="preserve"> PAGEREF _Toc132544663 \h </w:instrText>
             </w:r>
             <w:r>
               <w:rPr>
@@ -2572,7 +2572,7 @@
                 <w:noProof/>
                 <w:webHidden/>
               </w:rPr>
-              <w:t>15</w:t>
+              <w:t>16</w:t>
             </w:r>
             <w:r>
               <w:rPr>
@@ -2594,7 +2594,7 @@
               <w:noProof/>
             </w:rPr>
           </w:pPr>
-          <w:hyperlink w:anchor="_Toc132461391" w:history="1">
+          <w:hyperlink w:anchor="_Toc132544664" w:history="1">
             <w:r>
               <w:rPr>
                 <w:rStyle w:val="a5"/>
@@ -2634,7 +2634,7 @@
                 <w:noProof/>
                 <w:webHidden/>
               </w:rPr>
-              <w:instrText xml:space="preserve"> PAGEREF _Toc132461391 \h </w:instrText>
+              <w:instrText xml:space="preserve"> PAGEREF _Toc132544664 \h </w:instrText>
             </w:r>
             <w:r>
               <w:rPr>
@@ -2654,7 +2654,7 @@
                 <w:noProof/>
                 <w:webHidden/>
               </w:rPr>
-              <w:t>15</w:t>
+              <w:t>16</w:t>
             </w:r>
             <w:r>
               <w:rPr>
@@ -2676,7 +2676,7 @@
               <w:noProof/>
             </w:rPr>
           </w:pPr>
-          <w:hyperlink w:anchor="_Toc132461392" w:history="1">
+          <w:hyperlink w:anchor="_Toc132544665" w:history="1">
             <w:r>
               <w:rPr>
                 <w:rStyle w:val="a5"/>
@@ -2716,7 +2716,7 @@
                 <w:noProof/>
                 <w:webHidden/>
               </w:rPr>
-              <w:instrText xml:space="preserve"> PAGEREF _Toc132461392 \h </w:instrText>
+              <w:instrText xml:space="preserve"> PAGEREF _Toc132544665 \h </w:instrText>
             </w:r>
             <w:r>
               <w:rPr>
@@ -2736,7 +2736,7 @@
                 <w:noProof/>
                 <w:webHidden/>
               </w:rPr>
-              <w:t>15</w:t>
+              <w:t>16</w:t>
             </w:r>
             <w:r>
               <w:rPr>
@@ -2758,7 +2758,7 @@
               <w:noProof/>
             </w:rPr>
           </w:pPr>
-          <w:hyperlink w:anchor="_Toc132461393" w:history="1">
+          <w:hyperlink w:anchor="_Toc132544666" w:history="1">
             <w:r>
               <w:rPr>
                 <w:rStyle w:val="a5"/>
@@ -2798,7 +2798,7 @@
                 <w:noProof/>
                 <w:webHidden/>
               </w:rPr>
-              <w:instrText xml:space="preserve"> PAGEREF _Toc132461393 \h </w:instrText>
+              <w:instrText xml:space="preserve"> PAGEREF _Toc132544666 \h </w:instrText>
             </w:r>
             <w:r>
               <w:rPr>
@@ -2818,7 +2818,7 @@
                 <w:noProof/>
                 <w:webHidden/>
               </w:rPr>
-              <w:t>15</w:t>
+              <w:t>17</w:t>
             </w:r>
             <w:r>
               <w:rPr>
@@ -2840,7 +2840,7 @@
               <w:noProof/>
             </w:rPr>
           </w:pPr>
-          <w:hyperlink w:anchor="_Toc132461394" w:history="1">
+          <w:hyperlink w:anchor="_Toc132544667" w:history="1">
             <w:r>
               <w:rPr>
                 <w:rStyle w:val="a5"/>
@@ -2880,7 +2880,7 @@
                 <w:noProof/>
                 <w:webHidden/>
               </w:rPr>
-              <w:instrText xml:space="preserve"> PAGEREF _Toc132461394 \h </w:instrText>
+              <w:instrText xml:space="preserve"> PAGEREF _Toc132544667 \h </w:instrText>
             </w:r>
             <w:r>
               <w:rPr>
@@ -2900,7 +2900,7 @@
                 <w:noProof/>
                 <w:webHidden/>
               </w:rPr>
-              <w:t>16</w:t>
+              <w:t>17</w:t>
             </w:r>
             <w:r>
               <w:rPr>
@@ -2922,7 +2922,7 @@
               <w:noProof/>
             </w:rPr>
           </w:pPr>
-          <w:hyperlink w:anchor="_Toc132461395" w:history="1">
+          <w:hyperlink w:anchor="_Toc132544668" w:history="1">
             <w:r>
               <w:rPr>
                 <w:rStyle w:val="a5"/>
@@ -2962,7 +2962,7 @@
                 <w:noProof/>
                 <w:webHidden/>
               </w:rPr>
-              <w:instrText xml:space="preserve"> PAGEREF _Toc132461395 \h </w:instrText>
+              <w:instrText xml:space="preserve"> PAGEREF _Toc132544668 \h </w:instrText>
             </w:r>
             <w:r>
               <w:rPr>
@@ -2982,7 +2982,7 @@
                 <w:noProof/>
                 <w:webHidden/>
               </w:rPr>
-              <w:t>17</w:t>
+              <w:t>18</w:t>
             </w:r>
             <w:r>
               <w:rPr>
@@ -3004,7 +3004,7 @@
               <w:noProof/>
             </w:rPr>
           </w:pPr>
-          <w:hyperlink w:anchor="_Toc132461396" w:history="1">
+          <w:hyperlink w:anchor="_Toc132544669" w:history="1">
             <w:r>
               <w:rPr>
                 <w:rStyle w:val="a5"/>
@@ -3044,7 +3044,7 @@
                 <w:noProof/>
                 <w:webHidden/>
               </w:rPr>
-              <w:instrText xml:space="preserve"> PAGEREF _Toc132461396 \h </w:instrText>
+              <w:instrText xml:space="preserve"> PAGEREF _Toc132544669 \h </w:instrText>
             </w:r>
             <w:r>
               <w:rPr>
@@ -3064,7 +3064,7 @@
                 <w:noProof/>
                 <w:webHidden/>
               </w:rPr>
-              <w:t>18</w:t>
+              <w:t>21</w:t>
             </w:r>
             <w:r>
               <w:rPr>
@@ -3108,7 +3108,7 @@
         <w:pStyle w:val="1"/>
         <w:spacing w:before="156" w:after="156"/>
       </w:pPr>
-      <w:bookmarkStart w:id="2" w:name="_Toc132461366"/>
+      <w:bookmarkStart w:id="2" w:name="_Toc132544639"/>
       <w:bookmarkEnd w:id="1"/>
       <w:bookmarkEnd w:id="0"/>
       <w:r>
@@ -3125,7 +3125,7 @@
         <w:pStyle w:val="2"/>
         <w:spacing w:before="156" w:after="156"/>
       </w:pPr>
-      <w:bookmarkStart w:id="3" w:name="_Toc132461367"/>
+      <w:bookmarkStart w:id="3" w:name="_Toc132544640"/>
       <w:r>
         <w:rPr>
           <w:rFonts w:hint="eastAsia"/>
@@ -3359,7 +3359,7 @@
         <w:pStyle w:val="2"/>
         <w:spacing w:before="156" w:after="156"/>
       </w:pPr>
-      <w:bookmarkStart w:id="4" w:name="_Toc132461368"/>
+      <w:bookmarkStart w:id="4" w:name="_Toc132544641"/>
       <w:r>
         <w:rPr>
           <w:rFonts w:hint="eastAsia"/>
@@ -4271,7 +4271,7 @@
         <w:pStyle w:val="2"/>
         <w:spacing w:before="156" w:after="156"/>
       </w:pPr>
-      <w:bookmarkStart w:id="5" w:name="_Toc132461369"/>
+      <w:bookmarkStart w:id="5" w:name="_Toc132544642"/>
       <w:r>
         <w:rPr>
           <w:rFonts w:hint="eastAsia"/>
@@ -4470,7 +4470,7 @@
         <w:pStyle w:val="1"/>
         <w:spacing w:before="156" w:after="156"/>
       </w:pPr>
-      <w:bookmarkStart w:id="6" w:name="_Toc132461370"/>
+      <w:bookmarkStart w:id="6" w:name="_Toc132544643"/>
       <w:r>
         <w:rPr>
           <w:rFonts w:hint="eastAsia"/>
@@ -4496,7 +4496,7 @@
         <w:pStyle w:val="2"/>
         <w:spacing w:before="156" w:after="156"/>
       </w:pPr>
-      <w:bookmarkStart w:id="7" w:name="_Toc132461371"/>
+      <w:bookmarkStart w:id="7" w:name="_Toc132544644"/>
       <w:r>
         <w:rPr>
           <w:rFonts w:hint="eastAsia"/>
@@ -5163,7 +5163,7 @@
         <w:pStyle w:val="2"/>
         <w:spacing w:before="156" w:after="156"/>
       </w:pPr>
-      <w:bookmarkStart w:id="8" w:name="_Toc132461372"/>
+      <w:bookmarkStart w:id="8" w:name="_Toc132544645"/>
       <w:r>
         <w:rPr>
           <w:rFonts w:hint="eastAsia"/>
@@ -6198,7 +6198,7 @@
         <w:pStyle w:val="2"/>
         <w:spacing w:before="156" w:after="156"/>
       </w:pPr>
-      <w:bookmarkStart w:id="9" w:name="_Toc132461373"/>
+      <w:bookmarkStart w:id="9" w:name="_Toc132544646"/>
       <w:r>
         <w:rPr>
           <w:rFonts w:hint="eastAsia"/>
@@ -6212,7 +6212,7 @@
         <w:pStyle w:val="3"/>
         <w:spacing w:before="156" w:after="156"/>
       </w:pPr>
-      <w:bookmarkStart w:id="10" w:name="_Toc132461374"/>
+      <w:bookmarkStart w:id="10" w:name="_Toc132544647"/>
       <w:proofErr w:type="gramStart"/>
       <w:r>
         <w:rPr>
@@ -10577,7 +10577,7 @@
         <w:pStyle w:val="3"/>
         <w:spacing w:before="156" w:after="156"/>
       </w:pPr>
-      <w:bookmarkStart w:id="11" w:name="_Toc132461375"/>
+      <w:bookmarkStart w:id="11" w:name="_Toc132544648"/>
       <w:r>
         <w:rPr>
           <w:rFonts w:hint="eastAsia"/>
@@ -13797,7 +13797,7 @@
         <w:pStyle w:val="1"/>
         <w:spacing w:before="156" w:after="156"/>
       </w:pPr>
-      <w:bookmarkStart w:id="12" w:name="_Toc132461376"/>
+      <w:bookmarkStart w:id="12" w:name="_Toc132544649"/>
       <w:r>
         <w:rPr>
           <w:rFonts w:hint="eastAsia"/>
@@ -13835,7 +13835,7 @@
       <w:pPr>
         <w:pStyle w:val="2"/>
       </w:pPr>
-      <w:bookmarkStart w:id="13" w:name="_Toc132461377"/>
+      <w:bookmarkStart w:id="13" w:name="_Toc132544650"/>
       <w:r>
         <w:rPr>
           <w:rFonts w:hint="eastAsia"/>
@@ -13931,14 +13931,148 @@
           <w:rFonts w:ascii="Times New Roman" w:eastAsia="宋体" w:hAnsi="Times New Roman" w:hint="eastAsia"/>
           <w:sz w:val="24"/>
         </w:rPr>
-        <w:t>对于文本模态</w:t>
-      </w:r>
-      <w:r>
-        <w:rPr>
-          <w:rFonts w:ascii="Times New Roman" w:eastAsia="宋体" w:hAnsi="Times New Roman" w:hint="eastAsia"/>
-          <w:sz w:val="24"/>
-        </w:rPr>
-        <w:t>（此处写数据预处理，</w:t>
+        <w:t>对于文本来说，与结构化的数值数据不同，首先要进行一些预处理操作，</w:t>
+      </w:r>
+      <w:r>
+        <w:rPr>
+          <w:rFonts w:ascii="Times New Roman" w:eastAsia="宋体" w:hAnsi="Times New Roman" w:hint="eastAsia"/>
+          <w:sz w:val="24"/>
+        </w:rPr>
+        <w:t>提高</w:t>
+      </w:r>
+      <w:r>
+        <w:rPr>
+          <w:rFonts w:ascii="Times New Roman" w:eastAsia="宋体" w:hAnsi="Times New Roman" w:hint="eastAsia"/>
+          <w:sz w:val="24"/>
+        </w:rPr>
+        <w:t>文本</w:t>
+      </w:r>
+      <w:r>
+        <w:rPr>
+          <w:rFonts w:ascii="Times New Roman" w:eastAsia="宋体" w:hAnsi="Times New Roman" w:hint="eastAsia"/>
+          <w:sz w:val="24"/>
+        </w:rPr>
+        <w:t>数据的完整性、正确性和一致性</w:t>
+      </w:r>
+      <w:r>
+        <w:rPr>
+          <w:rFonts w:ascii="Times New Roman" w:eastAsia="宋体" w:hAnsi="Times New Roman" w:hint="eastAsia"/>
+          <w:sz w:val="24"/>
+        </w:rPr>
+        <w:t>，从而</w:t>
+      </w:r>
+      <w:r>
+        <w:rPr>
+          <w:rFonts w:ascii="Times New Roman" w:eastAsia="宋体" w:hAnsi="Times New Roman" w:hint="eastAsia"/>
+          <w:sz w:val="24"/>
+        </w:rPr>
+        <w:t>提高模型训练和预测的效率</w:t>
+      </w:r>
+      <w:r>
+        <w:rPr>
+          <w:rFonts w:ascii="Times New Roman" w:eastAsia="宋体" w:hAnsi="Times New Roman" w:hint="eastAsia"/>
+          <w:sz w:val="24"/>
+        </w:rPr>
+        <w:t>。我们在将文本输入到传统机器学习模型之前进行了一系列的文本预处理操作：</w:t>
+      </w:r>
+    </w:p>
+    <w:p>
+      <w:pPr>
+        <w:spacing w:beforeLines="50" w:before="156" w:afterLines="50" w:after="156" w:line="360" w:lineRule="auto"/>
+        <w:ind w:firstLineChars="200" w:firstLine="480"/>
+        <w:rPr>
+          <w:rFonts w:ascii="Times New Roman" w:eastAsia="宋体" w:hAnsi="Times New Roman"/>
+          <w:sz w:val="24"/>
+        </w:rPr>
+      </w:pPr>
+      <w:r>
+        <w:rPr>
+          <w:rFonts w:ascii="Times New Roman" w:eastAsia="宋体" w:hAnsi="Times New Roman" w:hint="eastAsia"/>
+          <w:sz w:val="24"/>
+        </w:rPr>
+        <w:t>（</w:t>
+      </w:r>
+      <w:r>
+        <w:rPr>
+          <w:rFonts w:ascii="Times New Roman" w:eastAsia="宋体" w:hAnsi="Times New Roman" w:hint="eastAsia"/>
+          <w:sz w:val="24"/>
+        </w:rPr>
+        <w:t>1</w:t>
+      </w:r>
+      <w:r>
+        <w:rPr>
+          <w:rFonts w:ascii="Times New Roman" w:eastAsia="宋体" w:hAnsi="Times New Roman" w:hint="eastAsia"/>
+          <w:sz w:val="24"/>
+        </w:rPr>
+        <w:t>）</w:t>
+      </w:r>
+      <w:r>
+        <w:rPr>
+          <w:rFonts w:ascii="Times New Roman" w:eastAsia="宋体" w:hAnsi="Times New Roman" w:hint="eastAsia"/>
+          <w:sz w:val="24"/>
+        </w:rPr>
+        <w:t>数据清洗。从原始的文本数据中删除标签为</w:t>
+      </w:r>
+      <w:proofErr w:type="gramStart"/>
+      <w:r>
+        <w:rPr>
+          <w:rFonts w:ascii="Times New Roman" w:eastAsia="宋体" w:hAnsi="Times New Roman" w:hint="eastAsia"/>
+          <w:sz w:val="24"/>
+        </w:rPr>
+        <w:t>空或者</w:t>
+      </w:r>
+      <w:proofErr w:type="gramEnd"/>
+      <w:r>
+        <w:rPr>
+          <w:rFonts w:ascii="Times New Roman" w:eastAsia="宋体" w:hAnsi="Times New Roman" w:hint="eastAsia"/>
+          <w:sz w:val="24"/>
+        </w:rPr>
+        <w:t>标签不合理的数据，同时过滤一些明显长度过短的文本</w:t>
+      </w:r>
+      <w:r>
+        <w:rPr>
+          <w:rFonts w:ascii="Times New Roman" w:eastAsia="宋体" w:hAnsi="Times New Roman" w:hint="eastAsia"/>
+          <w:sz w:val="24"/>
+        </w:rPr>
+        <w:t>。</w:t>
+      </w:r>
+    </w:p>
+    <w:p>
+      <w:pPr>
+        <w:spacing w:beforeLines="50" w:before="156" w:afterLines="50" w:after="156" w:line="360" w:lineRule="auto"/>
+        <w:ind w:firstLineChars="200" w:firstLine="480"/>
+        <w:rPr>
+          <w:rFonts w:ascii="Times New Roman" w:eastAsia="宋体" w:hAnsi="Times New Roman" w:hint="eastAsia"/>
+          <w:sz w:val="24"/>
+        </w:rPr>
+      </w:pPr>
+      <w:r>
+        <w:rPr>
+          <w:rFonts w:ascii="Times New Roman" w:eastAsia="宋体" w:hAnsi="Times New Roman" w:hint="eastAsia"/>
+          <w:sz w:val="24"/>
+        </w:rPr>
+        <w:t>（</w:t>
+      </w:r>
+      <w:r>
+        <w:rPr>
+          <w:rFonts w:ascii="Times New Roman" w:eastAsia="宋体" w:hAnsi="Times New Roman" w:hint="eastAsia"/>
+          <w:sz w:val="24"/>
+        </w:rPr>
+        <w:t>2</w:t>
+      </w:r>
+      <w:r>
+        <w:rPr>
+          <w:rFonts w:ascii="Times New Roman" w:eastAsia="宋体" w:hAnsi="Times New Roman" w:hint="eastAsia"/>
+          <w:sz w:val="24"/>
+        </w:rPr>
+        <w:t>）</w:t>
+      </w:r>
+      <w:r>
+        <w:rPr>
+          <w:rFonts w:ascii="Times New Roman" w:eastAsia="宋体" w:hAnsi="Times New Roman" w:hint="eastAsia"/>
+          <w:sz w:val="24"/>
+        </w:rPr>
+        <w:t>分词。对于中文数据来说，文本一般是通过句子的形式给出，因此需要首先将句子划分为词语。在本次任务中我们使用</w:t>
       </w:r>
       <w:proofErr w:type="spellStart"/>
       <w:r>
@@ -13946,16 +14080,98 @@
           <w:rFonts w:ascii="Times New Roman" w:eastAsia="宋体" w:hAnsi="Times New Roman" w:hint="eastAsia"/>
           <w:sz w:val="24"/>
         </w:rPr>
-        <w:t>bert</w:t>
+        <w:t>jieba</w:t>
       </w:r>
       <w:proofErr w:type="spellEnd"/>
+      <w:r>
+        <w:rPr>
+          <w:rFonts w:ascii="Times New Roman" w:eastAsia="宋体" w:hAnsi="Times New Roman" w:hint="eastAsia"/>
+          <w:sz w:val="24"/>
+        </w:rPr>
+        <w:t>分词工具进行分词。</w:t>
+      </w:r>
+      <w:proofErr w:type="spellStart"/>
+      <w:r>
+        <w:rPr>
+          <w:rFonts w:ascii="Times New Roman" w:eastAsia="宋体" w:hAnsi="Times New Roman"/>
+          <w:sz w:val="24"/>
+        </w:rPr>
+        <w:t>J</w:t>
+      </w:r>
+      <w:r>
+        <w:rPr>
+          <w:rFonts w:ascii="Times New Roman" w:eastAsia="宋体" w:hAnsi="Times New Roman" w:hint="eastAsia"/>
+          <w:sz w:val="24"/>
+        </w:rPr>
+        <w:t>ieba</w:t>
+      </w:r>
+      <w:proofErr w:type="spellEnd"/>
+      <w:r>
+        <w:rPr>
+          <w:rFonts w:ascii="Times New Roman" w:eastAsia="宋体" w:hAnsi="Times New Roman" w:hint="eastAsia"/>
+          <w:sz w:val="24"/>
+        </w:rPr>
+        <w:t>分词工具性能高效，准确性高，成熟稳定，</w:t>
+      </w:r>
+      <w:r>
+        <w:rPr>
+          <w:rFonts w:ascii="Times New Roman" w:eastAsia="宋体" w:hAnsi="Times New Roman" w:hint="eastAsia"/>
+          <w:sz w:val="24"/>
+        </w:rPr>
+        <w:t>是中文自然语言处理的重要基石之一</w:t>
+      </w:r>
+      <w:r>
+        <w:rPr>
+          <w:rFonts w:ascii="Times New Roman" w:eastAsia="宋体" w:hAnsi="Times New Roman" w:hint="eastAsia"/>
+          <w:sz w:val="24"/>
+        </w:rPr>
+        <w:t>。</w:t>
+      </w:r>
+    </w:p>
+    <w:p>
+      <w:pPr>
+        <w:spacing w:beforeLines="50" w:before="156" w:afterLines="50" w:after="156" w:line="360" w:lineRule="auto"/>
+        <w:ind w:firstLineChars="200" w:firstLine="480"/>
+        <w:rPr>
+          <w:rFonts w:ascii="Times New Roman" w:eastAsia="宋体" w:hAnsi="Times New Roman"/>
+          <w:sz w:val="24"/>
+        </w:rPr>
+      </w:pPr>
+      <w:r>
+        <w:rPr>
+          <w:rFonts w:ascii="Times New Roman" w:eastAsia="宋体" w:hAnsi="Times New Roman" w:hint="eastAsia"/>
+          <w:sz w:val="24"/>
+        </w:rPr>
+        <w:t>（</w:t>
+      </w:r>
+      <w:r>
+        <w:rPr>
+          <w:rFonts w:ascii="Times New Roman" w:eastAsia="宋体" w:hAnsi="Times New Roman"/>
+          <w:sz w:val="24"/>
+        </w:rPr>
+        <w:t>3</w:t>
+      </w:r>
+      <w:r>
+        <w:rPr>
+          <w:rFonts w:ascii="Times New Roman" w:eastAsia="宋体" w:hAnsi="Times New Roman" w:hint="eastAsia"/>
+          <w:sz w:val="24"/>
+        </w:rPr>
+        <w:t>）</w:t>
+      </w:r>
+      <w:r>
+        <w:rPr>
+          <w:rFonts w:ascii="Times New Roman" w:eastAsia="宋体" w:hAnsi="Times New Roman" w:hint="eastAsia"/>
+          <w:sz w:val="24"/>
+        </w:rPr>
+        <w:t>去除停用词。将一些经常出现在文本</w:t>
+      </w:r>
       <w:proofErr w:type="gramStart"/>
       <w:r>
         <w:rPr>
           <w:rFonts w:ascii="Times New Roman" w:eastAsia="宋体" w:hAnsi="Times New Roman" w:hint="eastAsia"/>
           <w:sz w:val="24"/>
         </w:rPr>
-        <w:t>不咋需要留给兆哥</w:t>
+        <w:t>中但是</w:t>
       </w:r>
       <w:proofErr w:type="gramEnd"/>
       <w:r>
@@ -13963,14 +14179,124 @@
           <w:rFonts w:ascii="Times New Roman" w:eastAsia="宋体" w:hAnsi="Times New Roman" w:hint="eastAsia"/>
           <w:sz w:val="24"/>
         </w:rPr>
-        <w:t>了）</w:t>
+        <w:t>语义不强的词汇，如</w:t>
+      </w:r>
+      <w:r>
+        <w:rPr>
+          <w:rFonts w:ascii="Times New Roman" w:eastAsia="宋体" w:hAnsi="Times New Roman" w:hint="eastAsia"/>
+          <w:sz w:val="24"/>
+        </w:rPr>
+        <w:t>“的”、“是”、“了”</w:t>
+      </w:r>
+      <w:r>
+        <w:rPr>
+          <w:rFonts w:ascii="Times New Roman" w:eastAsia="宋体" w:hAnsi="Times New Roman" w:hint="eastAsia"/>
+          <w:sz w:val="24"/>
+        </w:rPr>
+        <w:t>、“</w:t>
+      </w:r>
+      <w:r>
+        <w:rPr>
+          <w:rFonts w:ascii="Times New Roman" w:eastAsia="宋体" w:hAnsi="Times New Roman" w:hint="eastAsia"/>
+          <w:sz w:val="24"/>
+        </w:rPr>
+        <w:t>the</w:t>
+      </w:r>
+      <w:r>
+        <w:rPr>
+          <w:rFonts w:ascii="Times New Roman" w:eastAsia="宋体" w:hAnsi="Times New Roman" w:hint="eastAsia"/>
+          <w:sz w:val="24"/>
+        </w:rPr>
+        <w:t>”</w:t>
+      </w:r>
+      <w:r>
+        <w:rPr>
+          <w:rFonts w:ascii="Times New Roman" w:eastAsia="宋体" w:hAnsi="Times New Roman" w:hint="eastAsia"/>
+          <w:sz w:val="24"/>
+        </w:rPr>
+        <w:t>等</w:t>
+      </w:r>
+      <w:r>
+        <w:rPr>
+          <w:rFonts w:ascii="Times New Roman" w:eastAsia="宋体" w:hAnsi="Times New Roman" w:hint="eastAsia"/>
+          <w:sz w:val="24"/>
+        </w:rPr>
+        <w:t>进行去除，防止其数量过多</w:t>
+      </w:r>
+      <w:r>
+        <w:rPr>
+          <w:rFonts w:ascii="Times New Roman" w:eastAsia="宋体" w:hAnsi="Times New Roman" w:hint="eastAsia"/>
+          <w:sz w:val="24"/>
+        </w:rPr>
+        <w:t>稀释了重要的模型特征权重，</w:t>
+      </w:r>
+      <w:r>
+        <w:rPr>
+          <w:rFonts w:ascii="Times New Roman" w:eastAsia="宋体" w:hAnsi="Times New Roman" w:hint="eastAsia"/>
+          <w:sz w:val="24"/>
+        </w:rPr>
+        <w:t>影响模型性能。</w:t>
+      </w:r>
+      <w:r>
+        <w:rPr>
+          <w:rFonts w:ascii="Times New Roman" w:eastAsia="宋体" w:hAnsi="Times New Roman" w:hint="eastAsia"/>
+          <w:sz w:val="24"/>
+        </w:rPr>
+        <w:t>在本次任务中使用百度的停用词表进行过滤。</w:t>
+      </w:r>
+    </w:p>
+    <w:p>
+      <w:pPr>
+        <w:spacing w:beforeLines="50" w:before="156" w:afterLines="50" w:after="156" w:line="360" w:lineRule="auto"/>
+        <w:ind w:firstLineChars="200" w:firstLine="480"/>
+        <w:rPr>
+          <w:rFonts w:ascii="Times New Roman" w:eastAsia="宋体" w:hAnsi="Times New Roman" w:hint="eastAsia"/>
+          <w:sz w:val="24"/>
+        </w:rPr>
+      </w:pPr>
+      <w:r>
+        <w:rPr>
+          <w:rFonts w:ascii="Times New Roman" w:eastAsia="宋体" w:hAnsi="Times New Roman" w:hint="eastAsia"/>
+          <w:sz w:val="24"/>
+        </w:rPr>
+        <w:t>（</w:t>
+      </w:r>
+      <w:r>
+        <w:rPr>
+          <w:rFonts w:ascii="Times New Roman" w:eastAsia="宋体" w:hAnsi="Times New Roman" w:hint="eastAsia"/>
+          <w:sz w:val="24"/>
+        </w:rPr>
+        <w:t>4</w:t>
+      </w:r>
+      <w:r>
+        <w:rPr>
+          <w:rFonts w:ascii="Times New Roman" w:eastAsia="宋体" w:hAnsi="Times New Roman" w:hint="eastAsia"/>
+          <w:sz w:val="24"/>
+        </w:rPr>
+        <w:t>）保留某些标点符号。一般来说，对于文本的预处理是要移除掉所有的标点符号的，且标点符号也可以作为分词的一个依据。但是对于情感识别任务来说，问号、感叹号等标点符号在一定程度上反映了当前人的一些心理状态。因此需要保留这些比较特殊的标点符号作为文本的</w:t>
+      </w:r>
+      <w:proofErr w:type="gramStart"/>
+      <w:r>
+        <w:rPr>
+          <w:rFonts w:ascii="Times New Roman" w:eastAsia="宋体" w:hAnsi="Times New Roman" w:hint="eastAsia"/>
+          <w:sz w:val="24"/>
+        </w:rPr>
+        <w:t>一</w:t>
+      </w:r>
+      <w:proofErr w:type="gramEnd"/>
+      <w:r>
+        <w:rPr>
+          <w:rFonts w:ascii="Times New Roman" w:eastAsia="宋体" w:hAnsi="Times New Roman" w:hint="eastAsia"/>
+          <w:sz w:val="24"/>
+        </w:rPr>
+        <w:t>种类别的特征。</w:t>
       </w:r>
     </w:p>
     <w:p>
       <w:pPr>
         <w:pStyle w:val="2"/>
       </w:pPr>
-      <w:bookmarkStart w:id="14" w:name="_Toc132461378"/>
+      <w:bookmarkStart w:id="14" w:name="_Toc132544651"/>
       <w:r>
         <w:rPr>
           <w:rFonts w:hint="eastAsia"/>
@@ -13980,65 +14306,852 @@
       <w:bookmarkEnd w:id="14"/>
     </w:p>
     <w:p>
-      <w:r>
-        <w:t>1. 将文本特征向量化:将文本转换为一组数字特征,如词频特征、TF-IDF特征等。每个特征对应文本的一个属性。</w:t>
+      <w:pPr>
+        <w:spacing w:beforeLines="50" w:before="156" w:afterLines="50" w:after="156" w:line="360" w:lineRule="auto"/>
+        <w:ind w:firstLineChars="200" w:firstLine="480"/>
+        <w:rPr>
+          <w:rFonts w:ascii="Times New Roman" w:eastAsia="宋体" w:hAnsi="Times New Roman"/>
+          <w:sz w:val="24"/>
+        </w:rPr>
+      </w:pPr>
+      <w:r>
+        <w:rPr>
+          <w:rFonts w:ascii="Times New Roman" w:eastAsia="宋体" w:hAnsi="Times New Roman" w:hint="eastAsia"/>
+          <w:sz w:val="24"/>
+        </w:rPr>
+        <w:t>除了进行一系列的数据预处理对文本数据进行清洗外，还需要</w:t>
+      </w:r>
+      <w:r>
+        <w:rPr>
+          <w:rFonts w:ascii="Times New Roman" w:eastAsia="宋体" w:hAnsi="Times New Roman" w:hint="eastAsia"/>
+          <w:sz w:val="24"/>
+        </w:rPr>
+        <w:t>将文本的特征</w:t>
+      </w:r>
+      <w:r>
+        <w:rPr>
+          <w:rFonts w:ascii="Times New Roman" w:eastAsia="宋体" w:hAnsi="Times New Roman" w:hint="eastAsia"/>
+          <w:sz w:val="24"/>
+        </w:rPr>
+        <w:lastRenderedPageBreak/>
+        <w:t>提取出来，构造模型可以识别的数值型输入，才可以使用机器学习模型进行情感识别。</w:t>
       </w:r>
     </w:p>
     <w:p>
-      <w:r>
-        <w:t>2. 构建标签:对训练集中的每个文本,手动标注其情感极性,如正面、负面、中性。这些标注作为训练数据集的标签。</w:t>
+      <w:pPr>
+        <w:spacing w:beforeLines="50" w:before="156" w:afterLines="50" w:after="156" w:line="360" w:lineRule="auto"/>
+        <w:ind w:firstLineChars="200" w:firstLine="480"/>
+        <w:rPr>
+          <w:rFonts w:ascii="Times New Roman" w:eastAsia="宋体" w:hAnsi="Times New Roman"/>
+          <w:sz w:val="24"/>
+        </w:rPr>
+      </w:pPr>
+      <w:r>
+        <w:rPr>
+          <w:rFonts w:ascii="Times New Roman" w:eastAsia="宋体" w:hAnsi="Times New Roman"/>
+          <w:sz w:val="24"/>
+        </w:rPr>
+        <w:t>将文本转换为数字特征</w:t>
+      </w:r>
+      <w:r>
+        <w:rPr>
+          <w:rFonts w:ascii="Times New Roman" w:eastAsia="宋体" w:hAnsi="Times New Roman" w:hint="eastAsia"/>
+          <w:sz w:val="24"/>
+        </w:rPr>
+        <w:t>的方式有很多，</w:t>
+      </w:r>
+      <w:proofErr w:type="gramStart"/>
+      <w:r>
+        <w:rPr>
+          <w:rFonts w:ascii="Times New Roman" w:eastAsia="宋体" w:hAnsi="Times New Roman" w:hint="eastAsia"/>
+          <w:sz w:val="24"/>
+        </w:rPr>
+        <w:t>例如词袋模型</w:t>
+      </w:r>
+      <w:proofErr w:type="gramEnd"/>
+      <w:r>
+        <w:rPr>
+          <w:rFonts w:ascii="Times New Roman" w:eastAsia="宋体" w:hAnsi="Times New Roman" w:hint="eastAsia"/>
+          <w:sz w:val="24"/>
+        </w:rPr>
+        <w:t>，</w:t>
+      </w:r>
+      <w:r>
+        <w:rPr>
+          <w:rFonts w:ascii="Times New Roman" w:eastAsia="宋体" w:hAnsi="Times New Roman" w:hint="eastAsia"/>
+          <w:sz w:val="24"/>
+        </w:rPr>
+        <w:t>n-gram</w:t>
+      </w:r>
+      <w:r>
+        <w:rPr>
+          <w:rFonts w:ascii="Times New Roman" w:eastAsia="宋体" w:hAnsi="Times New Roman" w:hint="eastAsia"/>
+          <w:sz w:val="24"/>
+        </w:rPr>
+        <w:t>模型，词嵌入等等</w:t>
+      </w:r>
+      <w:r>
+        <w:rPr>
+          <w:rFonts w:ascii="Times New Roman" w:eastAsia="宋体" w:hAnsi="Times New Roman"/>
+          <w:sz w:val="24"/>
+        </w:rPr>
+        <w:t>。</w:t>
+      </w:r>
+      <w:r>
+        <w:rPr>
+          <w:rFonts w:ascii="Times New Roman" w:eastAsia="宋体" w:hAnsi="Times New Roman" w:hint="eastAsia"/>
+          <w:sz w:val="24"/>
+        </w:rPr>
+        <w:t>在本次任务的传统方法部分，我们使用了</w:t>
+      </w:r>
+      <w:r>
+        <w:rPr>
+          <w:rFonts w:ascii="Times New Roman" w:eastAsia="宋体" w:hAnsi="Times New Roman" w:hint="eastAsia"/>
+          <w:sz w:val="24"/>
+        </w:rPr>
+        <w:t>TF</w:t>
+      </w:r>
+      <w:r>
+        <w:rPr>
+          <w:rFonts w:ascii="Times New Roman" w:eastAsia="宋体" w:hAnsi="Times New Roman"/>
+          <w:sz w:val="24"/>
+        </w:rPr>
+        <w:t>-</w:t>
+      </w:r>
+      <w:r>
+        <w:rPr>
+          <w:rFonts w:ascii="Times New Roman" w:eastAsia="宋体" w:hAnsi="Times New Roman" w:hint="eastAsia"/>
+          <w:sz w:val="24"/>
+        </w:rPr>
+        <w:t>IDF</w:t>
+      </w:r>
+      <w:r>
+        <w:rPr>
+          <w:rFonts w:ascii="Times New Roman" w:eastAsia="宋体" w:hAnsi="Times New Roman" w:hint="eastAsia"/>
+          <w:sz w:val="24"/>
+        </w:rPr>
+        <w:t>提取文本的特征。</w:t>
       </w:r>
     </w:p>
     <w:p>
-      <w:r>
-        <w:t>3. 训练线性回归模型:使用特征向量和标签训练一个线性回归模型。模型会学习每个特征与情感标签的线性关系,得到一组权重。</w:t>
+      <w:pPr>
+        <w:spacing w:beforeLines="50" w:before="156" w:afterLines="50" w:after="156" w:line="360" w:lineRule="auto"/>
+        <w:ind w:firstLineChars="200" w:firstLine="480"/>
+        <w:rPr>
+          <w:rFonts w:ascii="Times New Roman" w:eastAsia="宋体" w:hAnsi="Times New Roman" w:hint="eastAsia"/>
+          <w:sz w:val="24"/>
+        </w:rPr>
+      </w:pPr>
+      <w:r>
+        <w:rPr>
+          <w:rFonts w:ascii="Times New Roman" w:eastAsia="宋体" w:hAnsi="Times New Roman"/>
+          <w:sz w:val="24"/>
+        </w:rPr>
+        <w:t>TF-IDF</w:t>
+      </w:r>
+      <w:r>
+        <w:rPr>
+          <w:rFonts w:ascii="Times New Roman" w:eastAsia="宋体" w:hAnsi="Times New Roman"/>
+          <w:sz w:val="24"/>
+        </w:rPr>
+        <w:t>的主要思想是</w:t>
+      </w:r>
+      <w:r>
+        <w:rPr>
+          <w:rFonts w:ascii="Times New Roman" w:eastAsia="宋体" w:hAnsi="Times New Roman" w:hint="eastAsia"/>
+          <w:sz w:val="24"/>
+        </w:rPr>
+        <w:t>：</w:t>
+      </w:r>
+      <w:r>
+        <w:rPr>
+          <w:rFonts w:ascii="Times New Roman" w:eastAsia="宋体" w:hAnsi="Times New Roman"/>
+          <w:sz w:val="24"/>
+        </w:rPr>
+        <w:t>如果一个词或短语在一篇文章中出现的频率高</w:t>
+      </w:r>
+      <w:r>
+        <w:rPr>
+          <w:rFonts w:ascii="Times New Roman" w:eastAsia="宋体" w:hAnsi="Times New Roman" w:hint="eastAsia"/>
+          <w:sz w:val="24"/>
+        </w:rPr>
+        <w:t>，</w:t>
+      </w:r>
+      <w:r>
+        <w:rPr>
+          <w:rFonts w:ascii="Times New Roman" w:eastAsia="宋体" w:hAnsi="Times New Roman"/>
+          <w:sz w:val="24"/>
+        </w:rPr>
+        <w:t>同时在其他文章中很少出现</w:t>
+      </w:r>
+      <w:r>
+        <w:rPr>
+          <w:rFonts w:ascii="Times New Roman" w:eastAsia="宋体" w:hAnsi="Times New Roman" w:hint="eastAsia"/>
+          <w:sz w:val="24"/>
+        </w:rPr>
+        <w:t>，</w:t>
+      </w:r>
+      <w:r>
+        <w:rPr>
+          <w:rFonts w:ascii="Times New Roman" w:eastAsia="宋体" w:hAnsi="Times New Roman"/>
+          <w:sz w:val="24"/>
+        </w:rPr>
+        <w:t>则认为此词或短语对该文章具有很强的相关性</w:t>
+      </w:r>
+      <w:r>
+        <w:rPr>
+          <w:rFonts w:ascii="Times New Roman" w:eastAsia="宋体" w:hAnsi="Times New Roman" w:hint="eastAsia"/>
+          <w:sz w:val="24"/>
+        </w:rPr>
+        <w:t>，</w:t>
+      </w:r>
+      <w:r>
+        <w:rPr>
+          <w:rFonts w:ascii="Times New Roman" w:eastAsia="宋体" w:hAnsi="Times New Roman"/>
+          <w:sz w:val="24"/>
+        </w:rPr>
+        <w:t>具有很好的区分度。这体现了词语在语义上的重要性</w:t>
+      </w:r>
+      <w:r>
+        <w:rPr>
+          <w:rFonts w:ascii="Times New Roman" w:eastAsia="宋体" w:hAnsi="Times New Roman" w:hint="eastAsia"/>
+          <w:sz w:val="24"/>
+        </w:rPr>
+        <w:t>，</w:t>
+      </w:r>
+      <w:r>
+        <w:rPr>
+          <w:rFonts w:ascii="Times New Roman" w:eastAsia="宋体" w:hAnsi="Times New Roman"/>
+          <w:sz w:val="24"/>
+        </w:rPr>
+        <w:t>是信息检索与文本挖掘中常用的评价指标之一。</w:t>
       </w:r>
     </w:p>
     <w:p>
-      <w:r>
-        <w:t>4. 预测新文本情感:当有新文本需要分类时,先提取其特征向量。然后将特征向量输入线性回归模型,模型输出的预测结果就是该文本的情感分类结果。</w:t>
+      <w:pPr>
+        <w:spacing w:beforeLines="50" w:before="156" w:afterLines="50" w:after="156" w:line="360" w:lineRule="auto"/>
+        <w:ind w:firstLineChars="200" w:firstLine="480"/>
+        <w:rPr>
+          <w:rFonts w:ascii="Times New Roman" w:eastAsia="宋体" w:hAnsi="Times New Roman"/>
+          <w:sz w:val="24"/>
+        </w:rPr>
+      </w:pPr>
+      <w:r>
+        <w:rPr>
+          <w:rFonts w:ascii="Times New Roman" w:eastAsia="宋体" w:hAnsi="Times New Roman"/>
+          <w:sz w:val="24"/>
+        </w:rPr>
+        <w:t>TF-IDF</w:t>
+      </w:r>
+      <w:r>
+        <w:rPr>
+          <w:rFonts w:ascii="Times New Roman" w:eastAsia="宋体" w:hAnsi="Times New Roman"/>
+          <w:sz w:val="24"/>
+        </w:rPr>
+        <w:t>通过以下两个指标来衡量一个词语的重要性</w:t>
+      </w:r>
+      <w:r>
+        <w:rPr>
+          <w:rFonts w:ascii="Times New Roman" w:eastAsia="宋体" w:hAnsi="Times New Roman" w:hint="eastAsia"/>
+          <w:sz w:val="24"/>
+        </w:rPr>
+        <w:t>：</w:t>
       </w:r>
     </w:p>
     <w:p>
-      <w:r>
-        <w:t>5. 改进模型:如果模型的预测效果不佳,可以改进特征工程以更好代表文本属性,调整</w:t>
-      </w:r>
-      <w:proofErr w:type="gramStart"/>
-      <w:r>
-        <w:t>模型超</w:t>
-      </w:r>
-      <w:proofErr w:type="gramEnd"/>
-      <w:r>
-        <w:t>参数等来提高模型性能。</w:t>
+      <w:pPr>
+        <w:spacing w:beforeLines="50" w:before="156" w:afterLines="50" w:after="156" w:line="360" w:lineRule="auto"/>
+        <w:ind w:firstLineChars="200" w:firstLine="480"/>
+        <w:rPr>
+          <w:rFonts w:ascii="Times New Roman" w:eastAsia="宋体" w:hAnsi="Times New Roman"/>
+          <w:sz w:val="24"/>
+        </w:rPr>
+      </w:pPr>
+      <w:r>
+        <w:rPr>
+          <w:rFonts w:ascii="Times New Roman" w:eastAsia="宋体" w:hAnsi="Times New Roman"/>
+          <w:sz w:val="24"/>
+        </w:rPr>
+        <w:t xml:space="preserve">1. </w:t>
+      </w:r>
+      <w:r>
+        <w:rPr>
+          <w:rFonts w:ascii="Times New Roman" w:eastAsia="宋体" w:hAnsi="Times New Roman"/>
+          <w:sz w:val="24"/>
+        </w:rPr>
+        <w:t>词频</w:t>
+      </w:r>
+      <w:r>
+        <w:rPr>
+          <w:rFonts w:ascii="Times New Roman" w:eastAsia="宋体" w:hAnsi="Times New Roman" w:hint="eastAsia"/>
+          <w:sz w:val="24"/>
+        </w:rPr>
+        <w:t>（</w:t>
+      </w:r>
+      <w:r>
+        <w:rPr>
+          <w:rFonts w:ascii="Times New Roman" w:eastAsia="宋体" w:hAnsi="Times New Roman"/>
+          <w:sz w:val="24"/>
+        </w:rPr>
+        <w:t>Term Frequency</w:t>
+      </w:r>
+      <w:r>
+        <w:rPr>
+          <w:rFonts w:ascii="Times New Roman" w:eastAsia="宋体" w:hAnsi="Times New Roman"/>
+          <w:sz w:val="24"/>
+        </w:rPr>
+        <w:t xml:space="preserve">, </w:t>
+      </w:r>
+      <w:r>
+        <w:rPr>
+          <w:rFonts w:ascii="Times New Roman" w:eastAsia="宋体" w:hAnsi="Times New Roman"/>
+          <w:sz w:val="24"/>
+        </w:rPr>
+        <w:t>TF</w:t>
+      </w:r>
+      <w:r>
+        <w:rPr>
+          <w:rFonts w:ascii="Times New Roman" w:eastAsia="宋体" w:hAnsi="Times New Roman" w:hint="eastAsia"/>
+          <w:sz w:val="24"/>
+        </w:rPr>
+        <w:t>）</w:t>
+      </w:r>
+      <w:r>
+        <w:rPr>
+          <w:rFonts w:ascii="Times New Roman" w:eastAsia="宋体" w:hAnsi="Times New Roman"/>
+          <w:sz w:val="24"/>
+        </w:rPr>
+        <w:t>:</w:t>
+      </w:r>
+      <w:r>
+        <w:rPr>
+          <w:rFonts w:ascii="Times New Roman" w:eastAsia="宋体" w:hAnsi="Times New Roman"/>
+          <w:sz w:val="24"/>
+        </w:rPr>
+        <w:t>某个词语在一篇文档中出现的次数。词频可以衡量一个词语在该文档中的重要程度</w:t>
+      </w:r>
+      <w:r>
+        <w:rPr>
+          <w:rFonts w:ascii="Times New Roman" w:eastAsia="宋体" w:hAnsi="Times New Roman" w:hint="eastAsia"/>
+          <w:sz w:val="24"/>
+        </w:rPr>
+        <w:t>，</w:t>
+      </w:r>
+      <w:r>
+        <w:rPr>
+          <w:rFonts w:ascii="Times New Roman" w:eastAsia="宋体" w:hAnsi="Times New Roman"/>
+          <w:sz w:val="24"/>
+        </w:rPr>
+        <w:t>出现次数越多</w:t>
+      </w:r>
+      <w:r>
+        <w:rPr>
+          <w:rFonts w:ascii="Times New Roman" w:eastAsia="宋体" w:hAnsi="Times New Roman" w:hint="eastAsia"/>
+          <w:sz w:val="24"/>
+        </w:rPr>
+        <w:t>，</w:t>
+      </w:r>
+      <w:r>
+        <w:rPr>
+          <w:rFonts w:ascii="Times New Roman" w:eastAsia="宋体" w:hAnsi="Times New Roman"/>
+          <w:sz w:val="24"/>
+        </w:rPr>
+        <w:t>该词可能越重要。</w:t>
       </w:r>
     </w:p>
     <w:p>
-      <w:r>
-        <w:rPr>
-          <w:rFonts w:hint="eastAsia"/>
-        </w:rPr>
-        <w:t>线性回归之所以可以用于情感分类</w:t>
-      </w:r>
-      <w:r>
-        <w:t>,是因为它假定情感与文本特征之间存在线性关系。如果增加正面情感的特征,如积极词的使用,那么文本的正面概率也会相应增加。线性回归可以学习这种线性关系,并在新文本上</w:t>
-      </w:r>
-      <w:proofErr w:type="gramStart"/>
-      <w:r>
-        <w:t>作出</w:t>
-      </w:r>
-      <w:proofErr w:type="gramEnd"/>
-      <w:r>
-        <w:t>比较准确的情感预测。</w:t>
+      <w:pPr>
+        <w:spacing w:beforeLines="50" w:before="156" w:afterLines="50" w:after="156" w:line="360" w:lineRule="auto"/>
+        <w:ind w:firstLineChars="200" w:firstLine="480"/>
+        <w:rPr>
+          <w:rFonts w:ascii="Times New Roman" w:eastAsia="宋体" w:hAnsi="Times New Roman"/>
+          <w:sz w:val="24"/>
+        </w:rPr>
+      </w:pPr>
+      <w:r>
+        <w:rPr>
+          <w:rFonts w:ascii="Times New Roman" w:eastAsia="宋体" w:hAnsi="Times New Roman"/>
+          <w:sz w:val="24"/>
+        </w:rPr>
+        <w:t xml:space="preserve">2. </w:t>
+      </w:r>
+      <w:r>
+        <w:rPr>
+          <w:rFonts w:ascii="Times New Roman" w:eastAsia="宋体" w:hAnsi="Times New Roman"/>
+          <w:sz w:val="24"/>
+        </w:rPr>
+        <w:t>逆文档频率</w:t>
+      </w:r>
+      <w:r>
+        <w:rPr>
+          <w:rFonts w:ascii="Times New Roman" w:eastAsia="宋体" w:hAnsi="Times New Roman" w:hint="eastAsia"/>
+          <w:sz w:val="24"/>
+        </w:rPr>
+        <w:t>（</w:t>
+      </w:r>
+      <w:r>
+        <w:rPr>
+          <w:rFonts w:ascii="Times New Roman" w:eastAsia="宋体" w:hAnsi="Times New Roman"/>
+          <w:sz w:val="24"/>
+        </w:rPr>
+        <w:t>Inverse Document Frequency</w:t>
+      </w:r>
+      <w:r>
+        <w:rPr>
+          <w:rFonts w:ascii="Times New Roman" w:eastAsia="宋体" w:hAnsi="Times New Roman"/>
+          <w:sz w:val="24"/>
+        </w:rPr>
+        <w:t xml:space="preserve">, </w:t>
+      </w:r>
+      <w:r>
+        <w:rPr>
+          <w:rFonts w:ascii="Times New Roman" w:eastAsia="宋体" w:hAnsi="Times New Roman"/>
+          <w:sz w:val="24"/>
+        </w:rPr>
+        <w:t>IDF</w:t>
+      </w:r>
+      <w:r>
+        <w:rPr>
+          <w:rFonts w:ascii="Times New Roman" w:eastAsia="宋体" w:hAnsi="Times New Roman" w:hint="eastAsia"/>
+          <w:sz w:val="24"/>
+        </w:rPr>
+        <w:t>）：</w:t>
+      </w:r>
+      <w:r>
+        <w:rPr>
+          <w:rFonts w:ascii="Times New Roman" w:eastAsia="宋体" w:hAnsi="Times New Roman"/>
+          <w:sz w:val="24"/>
+        </w:rPr>
+        <w:t>某个词语在整个文档集合中的词频</w:t>
+      </w:r>
+      <w:r>
+        <w:rPr>
+          <w:rFonts w:ascii="Times New Roman" w:eastAsia="宋体" w:hAnsi="Times New Roman" w:hint="eastAsia"/>
+          <w:sz w:val="24"/>
+        </w:rPr>
+        <w:t>，</w:t>
+      </w:r>
+      <w:r>
+        <w:rPr>
+          <w:rFonts w:ascii="Times New Roman" w:eastAsia="宋体" w:hAnsi="Times New Roman"/>
+          <w:sz w:val="24"/>
+        </w:rPr>
+        <w:t>用来衡量该词语在所有文档中的常见程度。如果一个词在很多文档中出现</w:t>
+      </w:r>
+      <w:r>
+        <w:rPr>
+          <w:rFonts w:ascii="Times New Roman" w:eastAsia="宋体" w:hAnsi="Times New Roman" w:hint="eastAsia"/>
+          <w:sz w:val="24"/>
+        </w:rPr>
+        <w:t>，</w:t>
+      </w:r>
+      <w:r>
+        <w:rPr>
+          <w:rFonts w:ascii="Times New Roman" w:eastAsia="宋体" w:hAnsi="Times New Roman"/>
+          <w:sz w:val="24"/>
+        </w:rPr>
+        <w:t>那么该词的区分度较小</w:t>
+      </w:r>
+      <w:r>
+        <w:rPr>
+          <w:rFonts w:ascii="Times New Roman" w:eastAsia="宋体" w:hAnsi="Times New Roman" w:hint="eastAsia"/>
+          <w:sz w:val="24"/>
+        </w:rPr>
+        <w:t>，</w:t>
+      </w:r>
+      <w:r>
+        <w:rPr>
+          <w:rFonts w:ascii="Times New Roman" w:eastAsia="宋体" w:hAnsi="Times New Roman"/>
+          <w:sz w:val="24"/>
+        </w:rPr>
+        <w:t>IDF</w:t>
+      </w:r>
+      <w:r>
+        <w:rPr>
+          <w:rFonts w:ascii="Times New Roman" w:eastAsia="宋体" w:hAnsi="Times New Roman"/>
+          <w:sz w:val="24"/>
+        </w:rPr>
+        <w:t>值会较小。相反</w:t>
+      </w:r>
+      <w:r>
+        <w:rPr>
+          <w:rFonts w:ascii="Times New Roman" w:eastAsia="宋体" w:hAnsi="Times New Roman" w:hint="eastAsia"/>
+          <w:sz w:val="24"/>
+        </w:rPr>
+        <w:t>，</w:t>
+      </w:r>
+      <w:r>
+        <w:rPr>
+          <w:rFonts w:ascii="Times New Roman" w:eastAsia="宋体" w:hAnsi="Times New Roman"/>
+          <w:sz w:val="24"/>
+        </w:rPr>
+        <w:t>如果一个词只在少数文档出现</w:t>
+      </w:r>
+      <w:r>
+        <w:rPr>
+          <w:rFonts w:ascii="Times New Roman" w:eastAsia="宋体" w:hAnsi="Times New Roman" w:hint="eastAsia"/>
+          <w:sz w:val="24"/>
+        </w:rPr>
+        <w:t>，</w:t>
+      </w:r>
+      <w:r>
+        <w:rPr>
+          <w:rFonts w:ascii="Times New Roman" w:eastAsia="宋体" w:hAnsi="Times New Roman"/>
+          <w:sz w:val="24"/>
+        </w:rPr>
+        <w:t>该词的</w:t>
+      </w:r>
+      <w:r>
+        <w:rPr>
+          <w:rFonts w:ascii="Times New Roman" w:eastAsia="宋体" w:hAnsi="Times New Roman"/>
+          <w:sz w:val="24"/>
+        </w:rPr>
+        <w:t>IDF</w:t>
+      </w:r>
+      <w:r>
+        <w:rPr>
+          <w:rFonts w:ascii="Times New Roman" w:eastAsia="宋体" w:hAnsi="Times New Roman"/>
+          <w:sz w:val="24"/>
+        </w:rPr>
+        <w:t>值会较大</w:t>
+      </w:r>
+      <w:r>
+        <w:rPr>
+          <w:rFonts w:ascii="Times New Roman" w:eastAsia="宋体" w:hAnsi="Times New Roman" w:hint="eastAsia"/>
+          <w:sz w:val="24"/>
+        </w:rPr>
+        <w:t>，</w:t>
+      </w:r>
+      <w:r>
+        <w:rPr>
+          <w:rFonts w:ascii="Times New Roman" w:eastAsia="宋体" w:hAnsi="Times New Roman"/>
+          <w:sz w:val="24"/>
+        </w:rPr>
+        <w:t>说明其具有很好的区分度。</w:t>
+      </w:r>
+    </w:p>
+    <w:p>
+      <w:pPr>
+        <w:spacing w:beforeLines="50" w:before="156" w:afterLines="50" w:after="156" w:line="360" w:lineRule="auto"/>
+        <w:ind w:firstLineChars="200" w:firstLine="480"/>
+        <w:rPr>
+          <w:rFonts w:ascii="Times New Roman" w:eastAsia="宋体" w:hAnsi="Times New Roman"/>
+          <w:sz w:val="24"/>
+        </w:rPr>
+      </w:pPr>
+      <w:r>
+        <w:rPr>
+          <w:rFonts w:ascii="Times New Roman" w:eastAsia="宋体" w:hAnsi="Times New Roman"/>
+          <w:sz w:val="24"/>
+        </w:rPr>
+        <w:t>TF-IDF</w:t>
+      </w:r>
+      <w:r>
+        <w:rPr>
+          <w:rFonts w:ascii="Times New Roman" w:eastAsia="宋体" w:hAnsi="Times New Roman"/>
+          <w:sz w:val="24"/>
+        </w:rPr>
+        <w:t>的值由这两个指标共同决定</w:t>
+      </w:r>
+      <w:r>
+        <w:rPr>
+          <w:rFonts w:ascii="Times New Roman" w:eastAsia="宋体" w:hAnsi="Times New Roman" w:hint="eastAsia"/>
+          <w:sz w:val="24"/>
+        </w:rPr>
+        <w:t>，</w:t>
+      </w:r>
+      <w:r>
+        <w:rPr>
+          <w:rFonts w:ascii="Times New Roman" w:eastAsia="宋体" w:hAnsi="Times New Roman"/>
+          <w:sz w:val="24"/>
+        </w:rPr>
+        <w:t>通常使用以下公式计算</w:t>
+      </w:r>
+      <w:r>
+        <w:rPr>
+          <w:rFonts w:ascii="Times New Roman" w:eastAsia="宋体" w:hAnsi="Times New Roman" w:hint="eastAsia"/>
+          <w:sz w:val="24"/>
+        </w:rPr>
+        <w:t>：</w:t>
+      </w:r>
+    </w:p>
+    <w:p>
+      <w:pPr>
+        <w:spacing w:beforeLines="50" w:before="156" w:afterLines="50" w:after="156" w:line="360" w:lineRule="auto"/>
+        <w:ind w:firstLineChars="200" w:firstLine="480"/>
+        <w:rPr>
+          <w:rFonts w:ascii="Times New Roman" w:eastAsia="宋体" w:hAnsi="Times New Roman"/>
+          <w:sz w:val="24"/>
+        </w:rPr>
+      </w:pPr>
+      <m:oMathPara>
+        <m:oMath>
+          <m:r>
+            <w:rPr>
+              <w:rFonts w:ascii="Cambria Math" w:eastAsia="宋体" w:hAnsi="Cambria Math"/>
+              <w:sz w:val="24"/>
+            </w:rPr>
+            <m:t>TF</m:t>
+          </m:r>
+          <m:r>
+            <w:rPr>
+              <w:rFonts w:ascii="Cambria Math" w:eastAsia="宋体" w:hAnsi="Cambria Math"/>
+              <w:sz w:val="24"/>
+            </w:rPr>
+            <m:t>-</m:t>
+          </m:r>
+          <m:r>
+            <w:rPr>
+              <w:rFonts w:ascii="Cambria Math" w:eastAsia="宋体" w:hAnsi="Cambria Math"/>
+              <w:sz w:val="24"/>
+            </w:rPr>
+            <m:t>IDF=TF</m:t>
+          </m:r>
+          <m:r>
+            <w:rPr>
+              <w:rFonts w:ascii="Cambria Math" w:eastAsia="MS Gothic" w:hAnsi="Cambria Math" w:cs="MS Gothic" w:hint="eastAsia"/>
+              <w:sz w:val="24"/>
+            </w:rPr>
+            <m:t>*</m:t>
+          </m:r>
+          <m:r>
+            <w:rPr>
+              <w:rFonts w:ascii="Cambria Math" w:eastAsia="宋体" w:hAnsi="Cambria Math"/>
+              <w:sz w:val="24"/>
+            </w:rPr>
+            <m:t>IDF=(</m:t>
+          </m:r>
+          <m:r>
+            <w:rPr>
+              <w:rFonts w:ascii="Cambria Math" w:eastAsia="宋体" w:hAnsi="Cambria Math"/>
+              <w:sz w:val="24"/>
+            </w:rPr>
+            <m:t>词频</m:t>
+          </m:r>
+          <m:r>
+            <w:rPr>
+              <w:rFonts w:ascii="Cambria Math" w:eastAsia="宋体" w:hAnsi="Cambria Math"/>
+              <w:sz w:val="24"/>
+            </w:rPr>
+            <m:t>)</m:t>
+          </m:r>
+          <m:r>
+            <w:rPr>
+              <w:rFonts w:ascii="Cambria Math" w:eastAsia="MS Gothic" w:hAnsi="Cambria Math" w:cs="MS Gothic" w:hint="eastAsia"/>
+              <w:sz w:val="24"/>
+            </w:rPr>
+            <m:t>*</m:t>
+          </m:r>
+          <m:r>
+            <w:rPr>
+              <w:rFonts w:ascii="Cambria Math" w:eastAsia="宋体" w:hAnsi="Cambria Math"/>
+              <w:sz w:val="24"/>
+            </w:rPr>
+            <m:t>log(</m:t>
+          </m:r>
+          <m:r>
+            <w:rPr>
+              <w:rFonts w:ascii="Cambria Math" w:eastAsia="宋体" w:hAnsi="Cambria Math"/>
+              <w:sz w:val="24"/>
+            </w:rPr>
+            <m:t>总文档数</m:t>
+          </m:r>
+          <m:r>
+            <w:rPr>
+              <w:rFonts w:ascii="Cambria Math" w:eastAsia="宋体" w:hAnsi="Cambria Math"/>
+              <w:sz w:val="24"/>
+            </w:rPr>
+            <m:t>/</m:t>
+          </m:r>
+          <m:r>
+            <w:rPr>
+              <w:rFonts w:ascii="Cambria Math" w:eastAsia="宋体" w:hAnsi="Cambria Math"/>
+              <w:sz w:val="24"/>
+            </w:rPr>
+            <m:t>包含该词的文档数</m:t>
+          </m:r>
+          <m:r>
+            <w:rPr>
+              <w:rFonts w:ascii="Cambria Math" w:eastAsia="宋体" w:hAnsi="Cambria Math"/>
+              <w:sz w:val="24"/>
+            </w:rPr>
+            <m:t>)</m:t>
+          </m:r>
+        </m:oMath>
+      </m:oMathPara>
+    </w:p>
+    <w:p>
+      <w:pPr>
+        <w:spacing w:beforeLines="50" w:before="156" w:afterLines="50" w:after="156" w:line="360" w:lineRule="auto"/>
+        <w:ind w:firstLineChars="200" w:firstLine="480"/>
+        <w:rPr>
+          <w:rFonts w:ascii="Times New Roman" w:eastAsia="宋体" w:hAnsi="Times New Roman"/>
+          <w:sz w:val="24"/>
+        </w:rPr>
+      </w:pPr>
+      <w:r>
+        <w:rPr>
+          <w:rFonts w:ascii="Times New Roman" w:eastAsia="宋体" w:hAnsi="Times New Roman" w:hint="eastAsia"/>
+          <w:sz w:val="24"/>
+        </w:rPr>
+        <w:t>其中</w:t>
+      </w:r>
+      <w:r>
+        <w:rPr>
+          <w:rFonts w:ascii="Times New Roman" w:eastAsia="宋体" w:hAnsi="Times New Roman" w:hint="eastAsia"/>
+          <w:sz w:val="24"/>
+        </w:rPr>
+        <w:t>，</w:t>
+      </w:r>
+      <w:r>
+        <w:rPr>
+          <w:rFonts w:ascii="Times New Roman" w:eastAsia="宋体" w:hAnsi="Times New Roman"/>
+          <w:sz w:val="24"/>
+        </w:rPr>
+        <w:t>词频</w:t>
+      </w:r>
+      <w:r>
+        <w:rPr>
+          <w:rFonts w:ascii="Times New Roman" w:eastAsia="宋体" w:hAnsi="Times New Roman"/>
+          <w:sz w:val="24"/>
+        </w:rPr>
+        <w:t>TF</w:t>
+      </w:r>
+      <w:r>
+        <w:rPr>
+          <w:rFonts w:ascii="Times New Roman" w:eastAsia="宋体" w:hAnsi="Times New Roman"/>
+          <w:sz w:val="24"/>
+        </w:rPr>
+        <w:t>衡量词语在某个文档中的重要性</w:t>
+      </w:r>
+      <w:r>
+        <w:rPr>
+          <w:rFonts w:ascii="Times New Roman" w:eastAsia="宋体" w:hAnsi="Times New Roman" w:hint="eastAsia"/>
+          <w:sz w:val="24"/>
+        </w:rPr>
+        <w:t>，</w:t>
+      </w:r>
+      <w:r>
+        <w:rPr>
+          <w:rFonts w:ascii="Times New Roman" w:eastAsia="宋体" w:hAnsi="Times New Roman"/>
+          <w:sz w:val="24"/>
+        </w:rPr>
+        <w:t>IDF</w:t>
+      </w:r>
+      <w:r>
+        <w:rPr>
+          <w:rFonts w:ascii="Times New Roman" w:eastAsia="宋体" w:hAnsi="Times New Roman"/>
+          <w:sz w:val="24"/>
+        </w:rPr>
+        <w:t>通过惩罚在许多文档中出现的常用词</w:t>
+      </w:r>
+      <w:r>
+        <w:rPr>
+          <w:rFonts w:ascii="Times New Roman" w:eastAsia="宋体" w:hAnsi="Times New Roman" w:hint="eastAsia"/>
+          <w:sz w:val="24"/>
+        </w:rPr>
+        <w:t>，</w:t>
+      </w:r>
+      <w:r>
+        <w:rPr>
+          <w:rFonts w:ascii="Times New Roman" w:eastAsia="宋体" w:hAnsi="Times New Roman"/>
+          <w:sz w:val="24"/>
+        </w:rPr>
+        <w:t>而提高只在少数文档中出现的词的权重</w:t>
+      </w:r>
+      <w:r>
+        <w:rPr>
+          <w:rFonts w:ascii="Times New Roman" w:eastAsia="宋体" w:hAnsi="Times New Roman" w:hint="eastAsia"/>
+          <w:sz w:val="24"/>
+        </w:rPr>
+        <w:t>，</w:t>
+      </w:r>
+      <w:r>
+        <w:rPr>
+          <w:rFonts w:ascii="Times New Roman" w:eastAsia="宋体" w:hAnsi="Times New Roman"/>
+          <w:sz w:val="24"/>
+        </w:rPr>
+        <w:t>起到平衡的作用。</w:t>
+      </w:r>
+    </w:p>
+    <w:p>
+      <w:pPr>
+        <w:spacing w:beforeLines="50" w:before="156" w:afterLines="50" w:after="156" w:line="360" w:lineRule="auto"/>
+        <w:ind w:firstLineChars="200" w:firstLine="480"/>
+        <w:rPr>
+          <w:rFonts w:ascii="Times New Roman" w:eastAsia="宋体" w:hAnsi="Times New Roman" w:hint="eastAsia"/>
+          <w:sz w:val="24"/>
+        </w:rPr>
+      </w:pPr>
+      <w:r>
+        <w:rPr>
+          <w:rFonts w:ascii="Times New Roman" w:eastAsia="宋体" w:hAnsi="Times New Roman"/>
+          <w:sz w:val="24"/>
+        </w:rPr>
+        <w:t>TF-IDF</w:t>
+      </w:r>
+      <w:r>
+        <w:rPr>
+          <w:rFonts w:ascii="Times New Roman" w:eastAsia="宋体" w:hAnsi="Times New Roman"/>
+          <w:sz w:val="24"/>
+        </w:rPr>
+        <w:t>可以有效地衡量一个词语的重要性。由于它考虑了词语在该文档和所有文档中的频率信息</w:t>
+      </w:r>
+      <w:r>
+        <w:rPr>
+          <w:rFonts w:ascii="Times New Roman" w:eastAsia="宋体" w:hAnsi="Times New Roman" w:hint="eastAsia"/>
+          <w:sz w:val="24"/>
+        </w:rPr>
+        <w:t>，</w:t>
+      </w:r>
+      <w:r>
+        <w:rPr>
+          <w:rFonts w:ascii="Times New Roman" w:eastAsia="宋体" w:hAnsi="Times New Roman"/>
+          <w:sz w:val="24"/>
+        </w:rPr>
+        <w:t>所以可以过滤掉常见但语义较弱的词</w:t>
+      </w:r>
+      <w:r>
+        <w:rPr>
+          <w:rFonts w:ascii="Times New Roman" w:eastAsia="宋体" w:hAnsi="Times New Roman" w:hint="eastAsia"/>
+          <w:sz w:val="24"/>
+        </w:rPr>
+        <w:t>，</w:t>
+      </w:r>
+      <w:r>
+        <w:rPr>
+          <w:rFonts w:ascii="Times New Roman" w:eastAsia="宋体" w:hAnsi="Times New Roman" w:hint="eastAsia"/>
+          <w:sz w:val="24"/>
+        </w:rPr>
+        <w:t>更强调</w:t>
+      </w:r>
+      <w:r>
+        <w:rPr>
+          <w:rFonts w:ascii="Times New Roman" w:eastAsia="宋体" w:hAnsi="Times New Roman"/>
+          <w:sz w:val="24"/>
+        </w:rPr>
+        <w:t>比较具有区分度的词语。这使得</w:t>
+      </w:r>
+      <w:r>
+        <w:rPr>
+          <w:rFonts w:ascii="Times New Roman" w:eastAsia="宋体" w:hAnsi="Times New Roman"/>
+          <w:sz w:val="24"/>
+        </w:rPr>
+        <w:t>TF-IDF</w:t>
+      </w:r>
+      <w:r>
+        <w:rPr>
+          <w:rFonts w:ascii="Times New Roman" w:eastAsia="宋体" w:hAnsi="Times New Roman"/>
+          <w:sz w:val="24"/>
+        </w:rPr>
+        <w:t>特别适用于文本的特征提取与关键词识别等任务。</w:t>
       </w:r>
     </w:p>
     <w:p>
       <w:pPr>
         <w:pStyle w:val="3"/>
-        <w:rPr>
-          <w:rFonts w:hint="eastAsia"/>
-        </w:rPr>
       </w:pPr>
-      <w:bookmarkStart w:id="15" w:name="_Toc132461379"/>
+      <w:bookmarkStart w:id="15" w:name="_Toc132544652"/>
       <w:r>
         <w:rPr>
           <w:rFonts w:hint="eastAsia"/>
@@ -14063,6 +15176,7 @@
           <w:sz w:val="24"/>
           <w:szCs w:val="28"/>
         </w:rPr>
+        <w:lastRenderedPageBreak/>
         <w:t>线性回归是一种最简单的机器学习算法</w:t>
       </w:r>
       <w:r>
@@ -14841,7 +15955,6 @@
           <w:sz w:val="24"/>
           <w:szCs w:val="28"/>
         </w:rPr>
-        <w:lastRenderedPageBreak/>
         <w:t>那么</w:t>
       </w:r>
       <m:oMath>
@@ -15163,7 +16276,7 @@
         <w:spacing w:line="360" w:lineRule="auto"/>
         <w:ind w:firstLine="420"/>
         <w:rPr>
-          <w:rFonts w:ascii="Times New Roman" w:eastAsia="宋体" w:hAnsi="Times New Roman" w:cs="Times New Roman" w:hint="eastAsia"/>
+          <w:rFonts w:ascii="Times New Roman" w:eastAsia="宋体" w:hAnsi="Times New Roman" w:cs="Times New Roman"/>
           <w:sz w:val="24"/>
           <w:szCs w:val="28"/>
         </w:rPr>
@@ -15357,7 +16470,7 @@
       <w:pPr>
         <w:pStyle w:val="3"/>
       </w:pPr>
-      <w:bookmarkStart w:id="16" w:name="_Toc132461380"/>
+      <w:bookmarkStart w:id="16" w:name="_Toc132544653"/>
       <w:r>
         <w:rPr>
           <w:rFonts w:hint="eastAsia"/>
@@ -16094,7 +17207,7 @@
         <w:spacing w:line="360" w:lineRule="auto"/>
         <w:ind w:firstLine="420"/>
         <w:rPr>
-          <w:rFonts w:ascii="Times New Roman" w:eastAsia="宋体" w:hAnsi="Times New Roman" w:cs="Times New Roman" w:hint="eastAsia"/>
+          <w:rFonts w:ascii="Times New Roman" w:eastAsia="宋体" w:hAnsi="Times New Roman" w:cs="Times New Roman"/>
           <w:sz w:val="24"/>
           <w:szCs w:val="28"/>
         </w:rPr>
@@ -16190,7 +17303,16 @@
           <w:sz w:val="24"/>
           <w:szCs w:val="28"/>
         </w:rPr>
-        <w:t>引入</w:t>
+        <w:t>引</w:t>
+      </w:r>
+      <w:r>
+        <w:rPr>
+          <w:rFonts w:ascii="Times New Roman" w:eastAsia="宋体" w:hAnsi="Times New Roman" w:cs="Times New Roman"/>
+          <w:sz w:val="24"/>
+          <w:szCs w:val="28"/>
+        </w:rPr>
+        <w:lastRenderedPageBreak/>
+        <w:t>入</w:t>
       </w:r>
       <m:oMath>
         <m:sSub>
@@ -16652,16 +17774,7 @@
           <w:sz w:val="24"/>
           <w:szCs w:val="28"/>
         </w:rPr>
-        <w:t>然后选择</w:t>
-      </w:r>
-      <w:r>
-        <w:rPr>
-          <w:rFonts w:ascii="Times New Roman" w:eastAsia="宋体" w:hAnsi="Times New Roman" w:cs="Times New Roman"/>
-          <w:sz w:val="24"/>
-          <w:szCs w:val="28"/>
-        </w:rPr>
-        <w:lastRenderedPageBreak/>
-        <w:t>概率最大的类别作为预测类别。</w:t>
+        <w:t>然后选择概率最大的类别作为预测类别。</w:t>
       </w:r>
     </w:p>
     <w:p>
@@ -16807,7 +17920,7 @@
       <w:pPr>
         <w:pStyle w:val="3"/>
       </w:pPr>
-      <w:bookmarkStart w:id="17" w:name="_Toc132461381"/>
+      <w:bookmarkStart w:id="17" w:name="_Toc132544654"/>
       <w:r>
         <w:rPr>
           <w:rFonts w:hint="eastAsia"/>
@@ -17311,15 +18424,7 @@
               <w:sz w:val="24"/>
               <w:szCs w:val="28"/>
             </w:rPr>
-            <m:t>,...</m:t>
-          </m:r>
-          <m:r>
-            <w:rPr>
-              <w:rFonts w:ascii="Cambria Math" w:eastAsia="宋体" w:hAnsi="Cambria Math" w:cs="Times New Roman"/>
-              <w:sz w:val="24"/>
-              <w:szCs w:val="28"/>
-            </w:rPr>
-            <m:t>,</m:t>
+            <m:t>,...,</m:t>
           </m:r>
           <m:sSub>
             <m:sSubPr>
@@ -17559,15 +18664,7 @@
               <w:sz w:val="24"/>
               <w:szCs w:val="28"/>
             </w:rPr>
-            <m:t>,...</m:t>
-          </m:r>
-          <m:r>
-            <w:rPr>
-              <w:rFonts w:ascii="Cambria Math" w:eastAsia="宋体" w:hAnsi="Cambria Math" w:cs="Times New Roman"/>
-              <w:sz w:val="24"/>
-              <w:szCs w:val="28"/>
-            </w:rPr>
-            <m:t>,</m:t>
+            <m:t>,...,</m:t>
           </m:r>
           <m:sSub>
             <m:sSubPr>
@@ -18043,7 +19140,16 @@
           <w:sz w:val="24"/>
           <w:szCs w:val="28"/>
         </w:rPr>
-        <w:t>统计特征</w:t>
+        <w:t>统</w:t>
+      </w:r>
+      <w:r>
+        <w:rPr>
+          <w:rFonts w:ascii="Times New Roman" w:eastAsia="宋体" w:hAnsi="Times New Roman" w:cs="Times New Roman"/>
+          <w:sz w:val="24"/>
+          <w:szCs w:val="28"/>
+        </w:rPr>
+        <w:lastRenderedPageBreak/>
+        <w:t>计特征</w:t>
       </w:r>
       <w:r>
         <w:rPr>
@@ -18099,7 +19205,7 @@
         <w:spacing w:line="360" w:lineRule="auto"/>
         <w:ind w:firstLine="420"/>
         <w:rPr>
-          <w:rFonts w:ascii="Times New Roman" w:eastAsia="宋体" w:hAnsi="Times New Roman" w:cs="Times New Roman" w:hint="eastAsia"/>
+          <w:rFonts w:ascii="Times New Roman" w:eastAsia="宋体" w:hAnsi="Times New Roman" w:cs="Times New Roman"/>
           <w:sz w:val="24"/>
           <w:szCs w:val="28"/>
         </w:rPr>
@@ -18229,12 +19335,11 @@
       <w:pPr>
         <w:pStyle w:val="3"/>
       </w:pPr>
-      <w:bookmarkStart w:id="18" w:name="_Toc132461382"/>
+      <w:bookmarkStart w:id="18" w:name="_Toc132544655"/>
       <w:r>
         <w:rPr>
           <w:rFonts w:hint="eastAsia"/>
         </w:rPr>
-        <w:lastRenderedPageBreak/>
         <w:t>决策树</w:t>
       </w:r>
       <w:bookmarkEnd w:id="18"/>
@@ -18999,7 +20104,7 @@
         <w:spacing w:line="360" w:lineRule="auto"/>
         <w:ind w:firstLine="420"/>
         <w:rPr>
-          <w:rFonts w:ascii="Times New Roman" w:eastAsia="宋体" w:hAnsi="Times New Roman" w:cs="Times New Roman" w:hint="eastAsia"/>
+          <w:rFonts w:ascii="Times New Roman" w:eastAsia="宋体" w:hAnsi="Times New Roman" w:cs="Times New Roman"/>
           <w:sz w:val="24"/>
           <w:szCs w:val="28"/>
         </w:rPr>
@@ -19091,11 +20196,12 @@
       <w:pPr>
         <w:pStyle w:val="3"/>
       </w:pPr>
-      <w:bookmarkStart w:id="19" w:name="_Toc132461383"/>
+      <w:bookmarkStart w:id="19" w:name="_Toc132544656"/>
       <w:r>
         <w:rPr>
           <w:rFonts w:hint="eastAsia"/>
         </w:rPr>
+        <w:lastRenderedPageBreak/>
         <w:t>随机森林</w:t>
       </w:r>
       <w:bookmarkEnd w:id="19"/>
@@ -19218,7 +20324,6 @@
           <w:sz w:val="24"/>
           <w:szCs w:val="28"/>
         </w:rPr>
-        <w:lastRenderedPageBreak/>
         <w:t xml:space="preserve">2. </w:t>
       </w:r>
       <w:r>
@@ -19525,7 +20630,7 @@
       <w:pPr>
         <w:pStyle w:val="3"/>
       </w:pPr>
-      <w:bookmarkStart w:id="20" w:name="_Toc132461384"/>
+      <w:bookmarkStart w:id="20" w:name="_Toc132544657"/>
       <w:r>
         <w:rPr>
           <w:rFonts w:hint="eastAsia"/>
@@ -19985,6 +21090,7 @@
           <w:sz w:val="24"/>
           <w:szCs w:val="28"/>
         </w:rPr>
+        <w:lastRenderedPageBreak/>
         <w:t>SVM</w:t>
       </w:r>
       <w:r>
@@ -20106,7 +21212,7 @@
       <w:pPr>
         <w:pStyle w:val="2"/>
       </w:pPr>
-      <w:bookmarkStart w:id="21" w:name="_Toc132461385"/>
+      <w:bookmarkStart w:id="21" w:name="_Toc132544658"/>
       <w:r>
         <w:rPr>
           <w:rFonts w:hint="eastAsia"/>
@@ -20119,13 +21225,12 @@
       <w:pPr>
         <w:pStyle w:val="3"/>
       </w:pPr>
-      <w:bookmarkStart w:id="22" w:name="_Toc132461386"/>
+      <w:bookmarkStart w:id="22" w:name="_Toc132544659"/>
       <w:proofErr w:type="spellStart"/>
       <w:r>
         <w:rPr>
           <w:rFonts w:hint="eastAsia"/>
         </w:rPr>
-        <w:lastRenderedPageBreak/>
         <w:t>TextCNN</w:t>
       </w:r>
       <w:proofErr w:type="spellEnd"/>
@@ -20558,7 +21663,16 @@
           <w:sz w:val="24"/>
           <w:szCs w:val="28"/>
         </w:rPr>
-        <w:t>能够更好地处理长文本序列，并且对上下文信息的利用更加精细和全面，因此可以取得更好的分类效果。</w:t>
+        <w:t>能够更</w:t>
+      </w:r>
+      <w:r>
+        <w:rPr>
+          <w:rFonts w:ascii="Times New Roman" w:eastAsia="宋体" w:hAnsi="Times New Roman" w:cs="Times New Roman"/>
+          <w:sz w:val="24"/>
+          <w:szCs w:val="28"/>
+        </w:rPr>
+        <w:lastRenderedPageBreak/>
+        <w:t>好地处理长文本序列，并且对上下文信息的利用更加精细和全面，因此可以取得更好的分类效果。</w:t>
       </w:r>
       <w:proofErr w:type="spellStart"/>
       <w:r>
@@ -20599,7 +21713,6 @@
         <w:rPr>
           <w:noProof/>
         </w:rPr>
-        <w:lastRenderedPageBreak/>
         <w:drawing>
           <wp:inline distT="0" distB="0" distL="0" distR="0" wp14:anchorId="034C6C69" wp14:editId="25E7BB82">
             <wp:extent cx="3829616" cy="1829511"/>
@@ -20773,7 +21886,7 @@
       <w:pPr>
         <w:pStyle w:val="3"/>
       </w:pPr>
-      <w:bookmarkStart w:id="23" w:name="_Toc132461387"/>
+      <w:bookmarkStart w:id="23" w:name="_Toc132544660"/>
       <w:proofErr w:type="gramStart"/>
       <w:r>
         <w:rPr>
@@ -21204,7 +22317,7 @@
       <w:pPr>
         <w:pStyle w:val="3"/>
       </w:pPr>
-      <w:bookmarkStart w:id="24" w:name="_Toc132461388"/>
+      <w:bookmarkStart w:id="24" w:name="_Toc132544661"/>
       <w:r>
         <w:rPr>
           <w:rFonts w:hint="eastAsia"/>
@@ -21823,7 +22936,7 @@
       <w:pPr>
         <w:pStyle w:val="2"/>
       </w:pPr>
-      <w:bookmarkStart w:id="25" w:name="_Toc132461389"/>
+      <w:bookmarkStart w:id="25" w:name="_Toc132544662"/>
       <w:r>
         <w:rPr>
           <w:rFonts w:hint="eastAsia"/>
@@ -21835,6 +22948,7 @@
     <w:p>
       <w:pPr>
         <w:spacing w:line="360" w:lineRule="auto"/>
+        <w:ind w:firstLine="420"/>
         <w:rPr>
           <w:rFonts w:ascii="Times New Roman" w:eastAsia="宋体" w:hAnsi="Times New Roman" w:cs="Times New Roman"/>
           <w:sz w:val="24"/>
@@ -21843,13 +22957,1317 @@
       </w:pPr>
       <w:r>
         <w:rPr>
-          <w:rFonts w:ascii="Times New Roman" w:eastAsia="宋体" w:hAnsi="Times New Roman" w:cs="Times New Roman" w:hint="eastAsia"/>
-          <w:sz w:val="24"/>
-          <w:szCs w:val="28"/>
-        </w:rPr>
-        <w:t>（缺一堆叙述）</w:t>
+          <w:rFonts w:ascii="Times New Roman" w:eastAsia="宋体" w:hAnsi="Times New Roman" w:hint="eastAsia"/>
+          <w:sz w:val="24"/>
+        </w:rPr>
+        <w:t>通过传统方法进行文本模态的情感识别的结果如下：</w:t>
       </w:r>
     </w:p>
+    <w:tbl>
+      <w:tblPr>
+        <w:tblStyle w:val="a7"/>
+        <w:tblW w:w="5000" w:type="pct"/>
+        <w:jc w:val="center"/>
+        <w:tblBorders>
+          <w:left w:val="none" w:sz="0" w:space="0" w:color="auto"/>
+          <w:right w:val="none" w:sz="0" w:space="0" w:color="auto"/>
+          <w:insideH w:val="none" w:sz="0" w:space="0" w:color="auto"/>
+          <w:insideV w:val="none" w:sz="0" w:space="0" w:color="auto"/>
+        </w:tblBorders>
+        <w:tblLook w:val="04A0" w:firstRow="1" w:lastRow="0" w:firstColumn="1" w:lastColumn="0" w:noHBand="0" w:noVBand="1"/>
+      </w:tblPr>
+      <w:tblGrid>
+        <w:gridCol w:w="2129"/>
+        <w:gridCol w:w="1459"/>
+        <w:gridCol w:w="1533"/>
+        <w:gridCol w:w="1555"/>
+        <w:gridCol w:w="1630"/>
+      </w:tblGrid>
+      <w:tr>
+        <w:trPr>
+          <w:jc w:val="center"/>
+        </w:trPr>
+        <w:tc>
+          <w:tcPr>
+            <w:tcW w:w="1282" w:type="pct"/>
+            <w:tcBorders>
+              <w:top w:val="single" w:sz="4" w:space="0" w:color="auto"/>
+              <w:bottom w:val="single" w:sz="4" w:space="0" w:color="auto"/>
+            </w:tcBorders>
+          </w:tcPr>
+          <w:p>
+            <w:pPr>
+              <w:jc w:val="center"/>
+              <w:rPr>
+                <w:rFonts w:eastAsia="宋体" w:hint="eastAsia"/>
+                <w:sz w:val="21"/>
+                <w:szCs w:val="21"/>
+                <w:lang w:eastAsia="zh-CN"/>
+              </w:rPr>
+            </w:pPr>
+            <w:r>
+              <w:rPr>
+                <w:rFonts w:eastAsia="宋体" w:hint="eastAsia"/>
+                <w:sz w:val="21"/>
+                <w:szCs w:val="21"/>
+                <w:lang w:eastAsia="zh-CN"/>
+              </w:rPr>
+              <w:t>Method</w:t>
+            </w:r>
+          </w:p>
+        </w:tc>
+        <w:tc>
+          <w:tcPr>
+            <w:tcW w:w="878" w:type="pct"/>
+            <w:tcBorders>
+              <w:top w:val="single" w:sz="4" w:space="0" w:color="auto"/>
+              <w:bottom w:val="single" w:sz="4" w:space="0" w:color="auto"/>
+            </w:tcBorders>
+          </w:tcPr>
+          <w:p>
+            <w:pPr>
+              <w:jc w:val="center"/>
+              <w:rPr>
+                <w:rFonts w:eastAsia="宋体"/>
+                <w:sz w:val="21"/>
+                <w:szCs w:val="21"/>
+                <w:lang w:eastAsia="zh-CN"/>
+              </w:rPr>
+            </w:pPr>
+            <w:r>
+              <w:rPr>
+                <w:rFonts w:eastAsia="宋体"/>
+                <w:sz w:val="21"/>
+                <w:szCs w:val="21"/>
+                <w:lang w:eastAsia="zh-CN"/>
+              </w:rPr>
+              <w:t>Val UA</w:t>
+            </w:r>
+          </w:p>
+        </w:tc>
+        <w:tc>
+          <w:tcPr>
+            <w:tcW w:w="923" w:type="pct"/>
+            <w:tcBorders>
+              <w:top w:val="single" w:sz="4" w:space="0" w:color="auto"/>
+              <w:bottom w:val="single" w:sz="4" w:space="0" w:color="auto"/>
+            </w:tcBorders>
+          </w:tcPr>
+          <w:p>
+            <w:pPr>
+              <w:jc w:val="center"/>
+              <w:rPr>
+                <w:rFonts w:eastAsia="宋体"/>
+                <w:sz w:val="21"/>
+                <w:szCs w:val="21"/>
+                <w:lang w:eastAsia="zh-CN"/>
+              </w:rPr>
+            </w:pPr>
+            <w:r>
+              <w:rPr>
+                <w:rFonts w:eastAsia="宋体"/>
+                <w:sz w:val="21"/>
+                <w:szCs w:val="21"/>
+                <w:lang w:eastAsia="zh-CN"/>
+              </w:rPr>
+              <w:t>Val WA</w:t>
+            </w:r>
+          </w:p>
+        </w:tc>
+        <w:tc>
+          <w:tcPr>
+            <w:tcW w:w="936" w:type="pct"/>
+            <w:tcBorders>
+              <w:top w:val="single" w:sz="4" w:space="0" w:color="auto"/>
+              <w:bottom w:val="single" w:sz="4" w:space="0" w:color="auto"/>
+            </w:tcBorders>
+          </w:tcPr>
+          <w:p>
+            <w:pPr>
+              <w:jc w:val="center"/>
+              <w:rPr>
+                <w:rFonts w:eastAsia="宋体"/>
+                <w:sz w:val="21"/>
+                <w:szCs w:val="21"/>
+                <w:lang w:eastAsia="zh-CN"/>
+              </w:rPr>
+            </w:pPr>
+            <w:r>
+              <w:rPr>
+                <w:rFonts w:eastAsia="宋体" w:hint="eastAsia"/>
+                <w:sz w:val="21"/>
+                <w:szCs w:val="21"/>
+                <w:lang w:eastAsia="zh-CN"/>
+              </w:rPr>
+              <w:t>T</w:t>
+            </w:r>
+            <w:r>
+              <w:rPr>
+                <w:rFonts w:eastAsia="宋体"/>
+                <w:sz w:val="21"/>
+                <w:szCs w:val="21"/>
+                <w:lang w:eastAsia="zh-CN"/>
+              </w:rPr>
+              <w:t>est UA</w:t>
+            </w:r>
+          </w:p>
+        </w:tc>
+        <w:tc>
+          <w:tcPr>
+            <w:tcW w:w="981" w:type="pct"/>
+            <w:tcBorders>
+              <w:top w:val="single" w:sz="4" w:space="0" w:color="auto"/>
+              <w:bottom w:val="single" w:sz="4" w:space="0" w:color="auto"/>
+            </w:tcBorders>
+          </w:tcPr>
+          <w:p>
+            <w:pPr>
+              <w:jc w:val="center"/>
+              <w:rPr>
+                <w:rFonts w:eastAsia="宋体"/>
+                <w:sz w:val="21"/>
+                <w:szCs w:val="21"/>
+                <w:lang w:eastAsia="zh-CN"/>
+              </w:rPr>
+            </w:pPr>
+            <w:r>
+              <w:rPr>
+                <w:rFonts w:eastAsia="宋体" w:hint="eastAsia"/>
+                <w:sz w:val="21"/>
+                <w:szCs w:val="21"/>
+                <w:lang w:eastAsia="zh-CN"/>
+              </w:rPr>
+              <w:t>T</w:t>
+            </w:r>
+            <w:r>
+              <w:rPr>
+                <w:rFonts w:eastAsia="宋体"/>
+                <w:sz w:val="21"/>
+                <w:szCs w:val="21"/>
+                <w:lang w:eastAsia="zh-CN"/>
+              </w:rPr>
+              <w:t>est WA</w:t>
+            </w:r>
+          </w:p>
+        </w:tc>
+      </w:tr>
+      <w:tr>
+        <w:trPr>
+          <w:jc w:val="center"/>
+        </w:trPr>
+        <w:tc>
+          <w:tcPr>
+            <w:tcW w:w="1282" w:type="pct"/>
+            <w:tcBorders>
+              <w:top w:val="single" w:sz="4" w:space="0" w:color="auto"/>
+              <w:bottom w:val="nil"/>
+            </w:tcBorders>
+          </w:tcPr>
+          <w:p>
+            <w:pPr>
+              <w:jc w:val="center"/>
+              <w:rPr>
+                <w:rFonts w:eastAsia="宋体"/>
+                <w:sz w:val="21"/>
+                <w:szCs w:val="21"/>
+                <w:lang w:eastAsia="zh-CN"/>
+              </w:rPr>
+            </w:pPr>
+            <w:r>
+              <w:rPr>
+                <w:rFonts w:eastAsia="宋体" w:hint="eastAsia"/>
+                <w:sz w:val="21"/>
+                <w:szCs w:val="21"/>
+                <w:lang w:eastAsia="zh-CN"/>
+              </w:rPr>
+              <w:t>Linear</w:t>
+            </w:r>
+          </w:p>
+        </w:tc>
+        <w:tc>
+          <w:tcPr>
+            <w:tcW w:w="878" w:type="pct"/>
+            <w:tcBorders>
+              <w:top w:val="single" w:sz="4" w:space="0" w:color="auto"/>
+              <w:bottom w:val="nil"/>
+            </w:tcBorders>
+          </w:tcPr>
+          <w:p>
+            <w:pPr>
+              <w:jc w:val="center"/>
+              <w:rPr>
+                <w:rFonts w:eastAsia="宋体"/>
+                <w:sz w:val="21"/>
+                <w:szCs w:val="21"/>
+                <w:lang w:eastAsia="zh-CN"/>
+              </w:rPr>
+            </w:pPr>
+            <w:r>
+              <w:rPr>
+                <w:rFonts w:eastAsia="宋体"/>
+                <w:sz w:val="21"/>
+                <w:szCs w:val="21"/>
+                <w:lang w:eastAsia="zh-CN"/>
+              </w:rPr>
+              <w:t>0.349</w:t>
+            </w:r>
+          </w:p>
+        </w:tc>
+        <w:tc>
+          <w:tcPr>
+            <w:tcW w:w="923" w:type="pct"/>
+            <w:tcBorders>
+              <w:top w:val="single" w:sz="4" w:space="0" w:color="auto"/>
+              <w:bottom w:val="nil"/>
+            </w:tcBorders>
+          </w:tcPr>
+          <w:p>
+            <w:pPr>
+              <w:jc w:val="center"/>
+              <w:rPr>
+                <w:rFonts w:eastAsia="宋体"/>
+                <w:sz w:val="21"/>
+                <w:szCs w:val="21"/>
+                <w:lang w:eastAsia="zh-CN"/>
+              </w:rPr>
+            </w:pPr>
+            <w:r>
+              <w:rPr>
+                <w:rFonts w:eastAsia="宋体"/>
+                <w:sz w:val="21"/>
+                <w:szCs w:val="21"/>
+                <w:lang w:eastAsia="zh-CN"/>
+              </w:rPr>
+              <w:t>0.361</w:t>
+            </w:r>
+          </w:p>
+        </w:tc>
+        <w:tc>
+          <w:tcPr>
+            <w:tcW w:w="936" w:type="pct"/>
+            <w:tcBorders>
+              <w:top w:val="single" w:sz="4" w:space="0" w:color="auto"/>
+              <w:bottom w:val="nil"/>
+            </w:tcBorders>
+          </w:tcPr>
+          <w:p>
+            <w:pPr>
+              <w:jc w:val="center"/>
+              <w:rPr>
+                <w:rFonts w:eastAsia="宋体"/>
+                <w:sz w:val="21"/>
+                <w:szCs w:val="21"/>
+                <w:lang w:eastAsia="zh-CN"/>
+              </w:rPr>
+            </w:pPr>
+            <w:r>
+              <w:rPr>
+                <w:rFonts w:eastAsia="宋体" w:hint="eastAsia"/>
+                <w:sz w:val="21"/>
+                <w:szCs w:val="21"/>
+                <w:lang w:eastAsia="zh-CN"/>
+              </w:rPr>
+              <w:t>0</w:t>
+            </w:r>
+            <w:r>
+              <w:rPr>
+                <w:rFonts w:eastAsia="宋体"/>
+                <w:sz w:val="21"/>
+                <w:szCs w:val="21"/>
+                <w:lang w:eastAsia="zh-CN"/>
+              </w:rPr>
+              <w:t>.451</w:t>
+            </w:r>
+          </w:p>
+        </w:tc>
+        <w:tc>
+          <w:tcPr>
+            <w:tcW w:w="981" w:type="pct"/>
+            <w:tcBorders>
+              <w:top w:val="single" w:sz="4" w:space="0" w:color="auto"/>
+              <w:bottom w:val="nil"/>
+            </w:tcBorders>
+          </w:tcPr>
+          <w:p>
+            <w:pPr>
+              <w:jc w:val="center"/>
+              <w:rPr>
+                <w:rFonts w:eastAsia="宋体"/>
+                <w:sz w:val="21"/>
+                <w:szCs w:val="21"/>
+                <w:lang w:eastAsia="zh-CN"/>
+              </w:rPr>
+            </w:pPr>
+            <w:r>
+              <w:rPr>
+                <w:rFonts w:eastAsia="宋体" w:hint="eastAsia"/>
+                <w:sz w:val="21"/>
+                <w:szCs w:val="21"/>
+                <w:lang w:eastAsia="zh-CN"/>
+              </w:rPr>
+              <w:t>0</w:t>
+            </w:r>
+            <w:r>
+              <w:rPr>
+                <w:rFonts w:eastAsia="宋体"/>
+                <w:sz w:val="21"/>
+                <w:szCs w:val="21"/>
+                <w:lang w:eastAsia="zh-CN"/>
+              </w:rPr>
+              <w:t>.423</w:t>
+            </w:r>
+          </w:p>
+        </w:tc>
+      </w:tr>
+      <w:tr>
+        <w:trPr>
+          <w:jc w:val="center"/>
+        </w:trPr>
+        <w:tc>
+          <w:tcPr>
+            <w:tcW w:w="1282" w:type="pct"/>
+            <w:tcBorders>
+              <w:top w:val="nil"/>
+              <w:bottom w:val="nil"/>
+            </w:tcBorders>
+          </w:tcPr>
+          <w:p>
+            <w:pPr>
+              <w:jc w:val="center"/>
+              <w:rPr>
+                <w:rFonts w:eastAsia="宋体"/>
+                <w:sz w:val="21"/>
+                <w:szCs w:val="21"/>
+                <w:lang w:eastAsia="zh-CN"/>
+              </w:rPr>
+            </w:pPr>
+            <w:r>
+              <w:rPr>
+                <w:rFonts w:eastAsia="宋体"/>
+                <w:sz w:val="21"/>
+                <w:szCs w:val="21"/>
+                <w:lang w:eastAsia="zh-CN"/>
+              </w:rPr>
+              <w:t>Logistic Regression</w:t>
+            </w:r>
+          </w:p>
+        </w:tc>
+        <w:tc>
+          <w:tcPr>
+            <w:tcW w:w="878" w:type="pct"/>
+            <w:tcBorders>
+              <w:top w:val="nil"/>
+              <w:bottom w:val="nil"/>
+            </w:tcBorders>
+          </w:tcPr>
+          <w:p>
+            <w:pPr>
+              <w:jc w:val="center"/>
+              <w:rPr>
+                <w:rFonts w:eastAsia="宋体"/>
+                <w:sz w:val="21"/>
+                <w:szCs w:val="21"/>
+                <w:lang w:eastAsia="zh-CN"/>
+              </w:rPr>
+            </w:pPr>
+            <w:r>
+              <w:rPr>
+                <w:rFonts w:eastAsia="宋体" w:hint="eastAsia"/>
+                <w:sz w:val="21"/>
+                <w:szCs w:val="21"/>
+                <w:lang w:eastAsia="zh-CN"/>
+              </w:rPr>
+              <w:t>0</w:t>
+            </w:r>
+            <w:r>
+              <w:rPr>
+                <w:rFonts w:eastAsia="宋体"/>
+                <w:sz w:val="21"/>
+                <w:szCs w:val="21"/>
+                <w:lang w:eastAsia="zh-CN"/>
+              </w:rPr>
+              <w:t>.577</w:t>
+            </w:r>
+          </w:p>
+        </w:tc>
+        <w:tc>
+          <w:tcPr>
+            <w:tcW w:w="923" w:type="pct"/>
+            <w:tcBorders>
+              <w:top w:val="nil"/>
+              <w:bottom w:val="nil"/>
+            </w:tcBorders>
+          </w:tcPr>
+          <w:p>
+            <w:pPr>
+              <w:jc w:val="center"/>
+              <w:rPr>
+                <w:rFonts w:eastAsia="宋体"/>
+                <w:sz w:val="21"/>
+                <w:szCs w:val="21"/>
+                <w:lang w:eastAsia="zh-CN"/>
+              </w:rPr>
+            </w:pPr>
+            <w:r>
+              <w:rPr>
+                <w:rFonts w:eastAsia="宋体" w:hint="eastAsia"/>
+                <w:sz w:val="21"/>
+                <w:szCs w:val="21"/>
+                <w:lang w:eastAsia="zh-CN"/>
+              </w:rPr>
+              <w:t>0</w:t>
+            </w:r>
+            <w:r>
+              <w:rPr>
+                <w:rFonts w:eastAsia="宋体"/>
+                <w:sz w:val="21"/>
+                <w:szCs w:val="21"/>
+                <w:lang w:eastAsia="zh-CN"/>
+              </w:rPr>
+              <w:t>.569</w:t>
+            </w:r>
+          </w:p>
+        </w:tc>
+        <w:tc>
+          <w:tcPr>
+            <w:tcW w:w="936" w:type="pct"/>
+            <w:tcBorders>
+              <w:top w:val="nil"/>
+              <w:bottom w:val="nil"/>
+            </w:tcBorders>
+          </w:tcPr>
+          <w:p>
+            <w:pPr>
+              <w:jc w:val="center"/>
+              <w:rPr>
+                <w:rFonts w:eastAsia="宋体"/>
+                <w:sz w:val="21"/>
+                <w:szCs w:val="21"/>
+                <w:lang w:eastAsia="zh-CN"/>
+              </w:rPr>
+            </w:pPr>
+            <w:r>
+              <w:rPr>
+                <w:rFonts w:eastAsia="宋体" w:hint="eastAsia"/>
+                <w:sz w:val="21"/>
+                <w:szCs w:val="21"/>
+                <w:lang w:eastAsia="zh-CN"/>
+              </w:rPr>
+              <w:t>0</w:t>
+            </w:r>
+            <w:r>
+              <w:rPr>
+                <w:rFonts w:eastAsia="宋体"/>
+                <w:sz w:val="21"/>
+                <w:szCs w:val="21"/>
+                <w:lang w:eastAsia="zh-CN"/>
+              </w:rPr>
+              <w:t>.628</w:t>
+            </w:r>
+          </w:p>
+        </w:tc>
+        <w:tc>
+          <w:tcPr>
+            <w:tcW w:w="981" w:type="pct"/>
+            <w:tcBorders>
+              <w:top w:val="nil"/>
+              <w:bottom w:val="nil"/>
+            </w:tcBorders>
+          </w:tcPr>
+          <w:p>
+            <w:pPr>
+              <w:jc w:val="center"/>
+              <w:rPr>
+                <w:rFonts w:eastAsia="宋体"/>
+                <w:sz w:val="21"/>
+                <w:szCs w:val="21"/>
+                <w:lang w:eastAsia="zh-CN"/>
+              </w:rPr>
+            </w:pPr>
+            <w:r>
+              <w:rPr>
+                <w:rFonts w:eastAsia="宋体" w:hint="eastAsia"/>
+                <w:sz w:val="21"/>
+                <w:szCs w:val="21"/>
+                <w:lang w:eastAsia="zh-CN"/>
+              </w:rPr>
+              <w:t>0</w:t>
+            </w:r>
+            <w:r>
+              <w:rPr>
+                <w:rFonts w:eastAsia="宋体"/>
+                <w:sz w:val="21"/>
+                <w:szCs w:val="21"/>
+                <w:lang w:eastAsia="zh-CN"/>
+              </w:rPr>
+              <w:t>.637</w:t>
+            </w:r>
+          </w:p>
+        </w:tc>
+      </w:tr>
+      <w:tr>
+        <w:trPr>
+          <w:jc w:val="center"/>
+        </w:trPr>
+        <w:tc>
+          <w:tcPr>
+            <w:tcW w:w="1282" w:type="pct"/>
+            <w:tcBorders>
+              <w:top w:val="nil"/>
+              <w:bottom w:val="nil"/>
+            </w:tcBorders>
+          </w:tcPr>
+          <w:p>
+            <w:pPr>
+              <w:jc w:val="center"/>
+              <w:rPr>
+                <w:rFonts w:eastAsia="宋体" w:hint="eastAsia"/>
+                <w:sz w:val="21"/>
+                <w:szCs w:val="21"/>
+                <w:lang w:eastAsia="zh-CN"/>
+              </w:rPr>
+            </w:pPr>
+            <w:r>
+              <w:rPr>
+                <w:rFonts w:eastAsia="宋体"/>
+                <w:sz w:val="21"/>
+                <w:szCs w:val="21"/>
+                <w:lang w:eastAsia="zh-CN"/>
+              </w:rPr>
+              <w:t>Naïve Bayes</w:t>
+            </w:r>
+          </w:p>
+        </w:tc>
+        <w:tc>
+          <w:tcPr>
+            <w:tcW w:w="878" w:type="pct"/>
+            <w:tcBorders>
+              <w:top w:val="nil"/>
+              <w:bottom w:val="nil"/>
+            </w:tcBorders>
+          </w:tcPr>
+          <w:p>
+            <w:pPr>
+              <w:jc w:val="center"/>
+              <w:rPr>
+                <w:rFonts w:eastAsia="宋体" w:hint="eastAsia"/>
+                <w:sz w:val="21"/>
+                <w:szCs w:val="21"/>
+                <w:lang w:eastAsia="zh-CN"/>
+              </w:rPr>
+            </w:pPr>
+            <w:r>
+              <w:rPr>
+                <w:rFonts w:eastAsia="宋体" w:hint="eastAsia"/>
+                <w:sz w:val="21"/>
+                <w:szCs w:val="21"/>
+                <w:lang w:eastAsia="zh-CN"/>
+              </w:rPr>
+              <w:t>0</w:t>
+            </w:r>
+            <w:r>
+              <w:rPr>
+                <w:rFonts w:eastAsia="宋体"/>
+                <w:sz w:val="21"/>
+                <w:szCs w:val="21"/>
+                <w:lang w:eastAsia="zh-CN"/>
+              </w:rPr>
+              <w:t>.573</w:t>
+            </w:r>
+          </w:p>
+        </w:tc>
+        <w:tc>
+          <w:tcPr>
+            <w:tcW w:w="923" w:type="pct"/>
+            <w:tcBorders>
+              <w:top w:val="nil"/>
+              <w:bottom w:val="nil"/>
+            </w:tcBorders>
+          </w:tcPr>
+          <w:p>
+            <w:pPr>
+              <w:jc w:val="center"/>
+              <w:rPr>
+                <w:rFonts w:eastAsia="宋体" w:hint="eastAsia"/>
+                <w:sz w:val="21"/>
+                <w:szCs w:val="21"/>
+                <w:lang w:eastAsia="zh-CN"/>
+              </w:rPr>
+            </w:pPr>
+            <w:r>
+              <w:rPr>
+                <w:rFonts w:eastAsia="宋体" w:hint="eastAsia"/>
+                <w:sz w:val="21"/>
+                <w:szCs w:val="21"/>
+                <w:lang w:eastAsia="zh-CN"/>
+              </w:rPr>
+              <w:t>0</w:t>
+            </w:r>
+            <w:r>
+              <w:rPr>
+                <w:rFonts w:eastAsia="宋体"/>
+                <w:sz w:val="21"/>
+                <w:szCs w:val="21"/>
+                <w:lang w:eastAsia="zh-CN"/>
+              </w:rPr>
+              <w:t>.549</w:t>
+            </w:r>
+          </w:p>
+        </w:tc>
+        <w:tc>
+          <w:tcPr>
+            <w:tcW w:w="936" w:type="pct"/>
+            <w:tcBorders>
+              <w:top w:val="nil"/>
+              <w:bottom w:val="nil"/>
+            </w:tcBorders>
+          </w:tcPr>
+          <w:p>
+            <w:pPr>
+              <w:jc w:val="center"/>
+              <w:rPr>
+                <w:rFonts w:eastAsia="宋体" w:hint="eastAsia"/>
+                <w:sz w:val="21"/>
+                <w:szCs w:val="21"/>
+                <w:lang w:eastAsia="zh-CN"/>
+              </w:rPr>
+            </w:pPr>
+            <w:r>
+              <w:rPr>
+                <w:rFonts w:eastAsia="宋体" w:hint="eastAsia"/>
+                <w:sz w:val="21"/>
+                <w:szCs w:val="21"/>
+                <w:lang w:eastAsia="zh-CN"/>
+              </w:rPr>
+              <w:t>0</w:t>
+            </w:r>
+            <w:r>
+              <w:rPr>
+                <w:rFonts w:eastAsia="宋体"/>
+                <w:sz w:val="21"/>
+                <w:szCs w:val="21"/>
+                <w:lang w:eastAsia="zh-CN"/>
+              </w:rPr>
+              <w:t>.588</w:t>
+            </w:r>
+          </w:p>
+        </w:tc>
+        <w:tc>
+          <w:tcPr>
+            <w:tcW w:w="981" w:type="pct"/>
+            <w:tcBorders>
+              <w:top w:val="nil"/>
+              <w:bottom w:val="nil"/>
+            </w:tcBorders>
+          </w:tcPr>
+          <w:p>
+            <w:pPr>
+              <w:jc w:val="center"/>
+              <w:rPr>
+                <w:rFonts w:eastAsia="宋体" w:hint="eastAsia"/>
+                <w:sz w:val="21"/>
+                <w:szCs w:val="21"/>
+                <w:lang w:eastAsia="zh-CN"/>
+              </w:rPr>
+            </w:pPr>
+            <w:r>
+              <w:rPr>
+                <w:rFonts w:eastAsia="宋体" w:hint="eastAsia"/>
+                <w:sz w:val="21"/>
+                <w:szCs w:val="21"/>
+                <w:lang w:eastAsia="zh-CN"/>
+              </w:rPr>
+              <w:t>0</w:t>
+            </w:r>
+            <w:r>
+              <w:rPr>
+                <w:rFonts w:eastAsia="宋体"/>
+                <w:sz w:val="21"/>
+                <w:szCs w:val="21"/>
+                <w:lang w:eastAsia="zh-CN"/>
+              </w:rPr>
+              <w:t>.575</w:t>
+            </w:r>
+          </w:p>
+        </w:tc>
+      </w:tr>
+      <w:tr>
+        <w:trPr>
+          <w:jc w:val="center"/>
+        </w:trPr>
+        <w:tc>
+          <w:tcPr>
+            <w:tcW w:w="1282" w:type="pct"/>
+            <w:tcBorders>
+              <w:top w:val="nil"/>
+              <w:bottom w:val="nil"/>
+            </w:tcBorders>
+          </w:tcPr>
+          <w:p>
+            <w:pPr>
+              <w:jc w:val="center"/>
+              <w:rPr>
+                <w:rFonts w:eastAsia="宋体" w:hint="eastAsia"/>
+                <w:sz w:val="21"/>
+                <w:szCs w:val="21"/>
+                <w:lang w:eastAsia="zh-CN"/>
+              </w:rPr>
+            </w:pPr>
+            <w:r>
+              <w:rPr>
+                <w:rFonts w:eastAsia="宋体" w:hint="eastAsia"/>
+                <w:sz w:val="21"/>
+                <w:szCs w:val="21"/>
+                <w:lang w:eastAsia="zh-CN"/>
+              </w:rPr>
+              <w:t>D</w:t>
+            </w:r>
+            <w:r>
+              <w:rPr>
+                <w:rFonts w:eastAsia="宋体"/>
+                <w:sz w:val="21"/>
+                <w:szCs w:val="21"/>
+                <w:lang w:eastAsia="zh-CN"/>
+              </w:rPr>
+              <w:t>ecision Tree</w:t>
+            </w:r>
+          </w:p>
+        </w:tc>
+        <w:tc>
+          <w:tcPr>
+            <w:tcW w:w="878" w:type="pct"/>
+            <w:tcBorders>
+              <w:top w:val="nil"/>
+              <w:bottom w:val="nil"/>
+            </w:tcBorders>
+          </w:tcPr>
+          <w:p>
+            <w:pPr>
+              <w:jc w:val="center"/>
+              <w:rPr>
+                <w:rFonts w:eastAsia="宋体" w:hint="eastAsia"/>
+                <w:sz w:val="21"/>
+                <w:szCs w:val="21"/>
+                <w:lang w:eastAsia="zh-CN"/>
+              </w:rPr>
+            </w:pPr>
+            <w:r>
+              <w:rPr>
+                <w:rFonts w:eastAsia="宋体" w:hint="eastAsia"/>
+                <w:sz w:val="21"/>
+                <w:szCs w:val="21"/>
+                <w:lang w:eastAsia="zh-CN"/>
+              </w:rPr>
+              <w:t>0</w:t>
+            </w:r>
+            <w:r>
+              <w:rPr>
+                <w:rFonts w:eastAsia="宋体"/>
+                <w:sz w:val="21"/>
+                <w:szCs w:val="21"/>
+                <w:lang w:eastAsia="zh-CN"/>
+              </w:rPr>
+              <w:t>.436</w:t>
+            </w:r>
+          </w:p>
+        </w:tc>
+        <w:tc>
+          <w:tcPr>
+            <w:tcW w:w="923" w:type="pct"/>
+            <w:tcBorders>
+              <w:top w:val="nil"/>
+              <w:bottom w:val="nil"/>
+            </w:tcBorders>
+          </w:tcPr>
+          <w:p>
+            <w:pPr>
+              <w:jc w:val="center"/>
+              <w:rPr>
+                <w:rFonts w:eastAsia="宋体" w:hint="eastAsia"/>
+                <w:sz w:val="21"/>
+                <w:szCs w:val="21"/>
+                <w:lang w:eastAsia="zh-CN"/>
+              </w:rPr>
+            </w:pPr>
+            <w:r>
+              <w:rPr>
+                <w:rFonts w:eastAsia="宋体" w:hint="eastAsia"/>
+                <w:sz w:val="21"/>
+                <w:szCs w:val="21"/>
+                <w:lang w:eastAsia="zh-CN"/>
+              </w:rPr>
+              <w:t>0</w:t>
+            </w:r>
+            <w:r>
+              <w:rPr>
+                <w:rFonts w:eastAsia="宋体"/>
+                <w:sz w:val="21"/>
+                <w:szCs w:val="21"/>
+                <w:lang w:eastAsia="zh-CN"/>
+              </w:rPr>
+              <w:t>.447</w:t>
+            </w:r>
+          </w:p>
+        </w:tc>
+        <w:tc>
+          <w:tcPr>
+            <w:tcW w:w="936" w:type="pct"/>
+            <w:tcBorders>
+              <w:top w:val="nil"/>
+              <w:bottom w:val="nil"/>
+            </w:tcBorders>
+          </w:tcPr>
+          <w:p>
+            <w:pPr>
+              <w:jc w:val="center"/>
+              <w:rPr>
+                <w:rFonts w:eastAsia="宋体" w:hint="eastAsia"/>
+                <w:sz w:val="21"/>
+                <w:szCs w:val="21"/>
+                <w:lang w:eastAsia="zh-CN"/>
+              </w:rPr>
+            </w:pPr>
+            <w:r>
+              <w:rPr>
+                <w:rFonts w:eastAsia="宋体" w:hint="eastAsia"/>
+                <w:sz w:val="21"/>
+                <w:szCs w:val="21"/>
+                <w:lang w:eastAsia="zh-CN"/>
+              </w:rPr>
+              <w:t>0</w:t>
+            </w:r>
+            <w:r>
+              <w:rPr>
+                <w:rFonts w:eastAsia="宋体"/>
+                <w:sz w:val="21"/>
+                <w:szCs w:val="21"/>
+                <w:lang w:eastAsia="zh-CN"/>
+              </w:rPr>
+              <w:t>.518</w:t>
+            </w:r>
+          </w:p>
+        </w:tc>
+        <w:tc>
+          <w:tcPr>
+            <w:tcW w:w="981" w:type="pct"/>
+            <w:tcBorders>
+              <w:top w:val="nil"/>
+              <w:bottom w:val="nil"/>
+            </w:tcBorders>
+          </w:tcPr>
+          <w:p>
+            <w:pPr>
+              <w:jc w:val="center"/>
+              <w:rPr>
+                <w:rFonts w:eastAsia="宋体" w:hint="eastAsia"/>
+                <w:sz w:val="21"/>
+                <w:szCs w:val="21"/>
+                <w:lang w:eastAsia="zh-CN"/>
+              </w:rPr>
+            </w:pPr>
+            <w:r>
+              <w:rPr>
+                <w:rFonts w:eastAsia="宋体" w:hint="eastAsia"/>
+                <w:sz w:val="21"/>
+                <w:szCs w:val="21"/>
+                <w:lang w:eastAsia="zh-CN"/>
+              </w:rPr>
+              <w:t>0</w:t>
+            </w:r>
+            <w:r>
+              <w:rPr>
+                <w:rFonts w:eastAsia="宋体"/>
+                <w:sz w:val="21"/>
+                <w:szCs w:val="21"/>
+                <w:lang w:eastAsia="zh-CN"/>
+              </w:rPr>
+              <w:t>.523</w:t>
+            </w:r>
+          </w:p>
+        </w:tc>
+      </w:tr>
+      <w:tr>
+        <w:trPr>
+          <w:jc w:val="center"/>
+        </w:trPr>
+        <w:tc>
+          <w:tcPr>
+            <w:tcW w:w="1282" w:type="pct"/>
+            <w:tcBorders>
+              <w:top w:val="nil"/>
+              <w:bottom w:val="nil"/>
+            </w:tcBorders>
+          </w:tcPr>
+          <w:p>
+            <w:pPr>
+              <w:jc w:val="center"/>
+              <w:rPr>
+                <w:rFonts w:eastAsia="宋体" w:hint="eastAsia"/>
+                <w:sz w:val="21"/>
+                <w:szCs w:val="21"/>
+                <w:lang w:eastAsia="zh-CN"/>
+              </w:rPr>
+            </w:pPr>
+            <w:r>
+              <w:rPr>
+                <w:rFonts w:eastAsia="宋体" w:hint="eastAsia"/>
+                <w:sz w:val="21"/>
+                <w:szCs w:val="21"/>
+                <w:lang w:eastAsia="zh-CN"/>
+              </w:rPr>
+              <w:t>R</w:t>
+            </w:r>
+            <w:r>
+              <w:rPr>
+                <w:rFonts w:eastAsia="宋体"/>
+                <w:sz w:val="21"/>
+                <w:szCs w:val="21"/>
+                <w:lang w:eastAsia="zh-CN"/>
+              </w:rPr>
+              <w:t>andom Forest</w:t>
+            </w:r>
+          </w:p>
+        </w:tc>
+        <w:tc>
+          <w:tcPr>
+            <w:tcW w:w="878" w:type="pct"/>
+            <w:tcBorders>
+              <w:top w:val="nil"/>
+              <w:bottom w:val="nil"/>
+            </w:tcBorders>
+          </w:tcPr>
+          <w:p>
+            <w:pPr>
+              <w:jc w:val="center"/>
+              <w:rPr>
+                <w:rFonts w:eastAsia="宋体" w:hint="eastAsia"/>
+                <w:sz w:val="21"/>
+                <w:szCs w:val="21"/>
+                <w:lang w:eastAsia="zh-CN"/>
+              </w:rPr>
+            </w:pPr>
+            <w:r>
+              <w:rPr>
+                <w:rFonts w:eastAsia="宋体" w:hint="eastAsia"/>
+                <w:sz w:val="21"/>
+                <w:szCs w:val="21"/>
+                <w:lang w:eastAsia="zh-CN"/>
+              </w:rPr>
+              <w:t>0</w:t>
+            </w:r>
+            <w:r>
+              <w:rPr>
+                <w:rFonts w:eastAsia="宋体"/>
+                <w:sz w:val="21"/>
+                <w:szCs w:val="21"/>
+                <w:lang w:eastAsia="zh-CN"/>
+              </w:rPr>
+              <w:t>.380</w:t>
+            </w:r>
+          </w:p>
+        </w:tc>
+        <w:tc>
+          <w:tcPr>
+            <w:tcW w:w="923" w:type="pct"/>
+            <w:tcBorders>
+              <w:top w:val="nil"/>
+              <w:bottom w:val="nil"/>
+            </w:tcBorders>
+          </w:tcPr>
+          <w:p>
+            <w:pPr>
+              <w:jc w:val="center"/>
+              <w:rPr>
+                <w:rFonts w:eastAsia="宋体" w:hint="eastAsia"/>
+                <w:sz w:val="21"/>
+                <w:szCs w:val="21"/>
+                <w:lang w:eastAsia="zh-CN"/>
+              </w:rPr>
+            </w:pPr>
+            <w:r>
+              <w:rPr>
+                <w:rFonts w:eastAsia="宋体" w:hint="eastAsia"/>
+                <w:sz w:val="21"/>
+                <w:szCs w:val="21"/>
+                <w:lang w:eastAsia="zh-CN"/>
+              </w:rPr>
+              <w:t>0</w:t>
+            </w:r>
+            <w:r>
+              <w:rPr>
+                <w:rFonts w:eastAsia="宋体"/>
+                <w:sz w:val="21"/>
+                <w:szCs w:val="21"/>
+                <w:lang w:eastAsia="zh-CN"/>
+              </w:rPr>
+              <w:t>.404</w:t>
+            </w:r>
+          </w:p>
+        </w:tc>
+        <w:tc>
+          <w:tcPr>
+            <w:tcW w:w="936" w:type="pct"/>
+            <w:tcBorders>
+              <w:top w:val="nil"/>
+              <w:bottom w:val="nil"/>
+            </w:tcBorders>
+          </w:tcPr>
+          <w:p>
+            <w:pPr>
+              <w:jc w:val="center"/>
+              <w:rPr>
+                <w:rFonts w:eastAsia="宋体" w:hint="eastAsia"/>
+                <w:sz w:val="21"/>
+                <w:szCs w:val="21"/>
+                <w:lang w:eastAsia="zh-CN"/>
+              </w:rPr>
+            </w:pPr>
+            <w:r>
+              <w:rPr>
+                <w:rFonts w:eastAsia="宋体" w:hint="eastAsia"/>
+                <w:sz w:val="21"/>
+                <w:szCs w:val="21"/>
+                <w:lang w:eastAsia="zh-CN"/>
+              </w:rPr>
+              <w:t>0</w:t>
+            </w:r>
+            <w:r>
+              <w:rPr>
+                <w:rFonts w:eastAsia="宋体"/>
+                <w:sz w:val="21"/>
+                <w:szCs w:val="21"/>
+                <w:lang w:eastAsia="zh-CN"/>
+              </w:rPr>
+              <w:t>.511</w:t>
+            </w:r>
+          </w:p>
+        </w:tc>
+        <w:tc>
+          <w:tcPr>
+            <w:tcW w:w="981" w:type="pct"/>
+            <w:tcBorders>
+              <w:top w:val="nil"/>
+              <w:bottom w:val="nil"/>
+            </w:tcBorders>
+          </w:tcPr>
+          <w:p>
+            <w:pPr>
+              <w:jc w:val="center"/>
+              <w:rPr>
+                <w:rFonts w:eastAsia="宋体" w:hint="eastAsia"/>
+                <w:sz w:val="21"/>
+                <w:szCs w:val="21"/>
+                <w:lang w:eastAsia="zh-CN"/>
+              </w:rPr>
+            </w:pPr>
+            <w:r>
+              <w:rPr>
+                <w:rFonts w:eastAsia="宋体" w:hint="eastAsia"/>
+                <w:sz w:val="21"/>
+                <w:szCs w:val="21"/>
+                <w:lang w:eastAsia="zh-CN"/>
+              </w:rPr>
+              <w:t>0</w:t>
+            </w:r>
+            <w:r>
+              <w:rPr>
+                <w:rFonts w:eastAsia="宋体"/>
+                <w:sz w:val="21"/>
+                <w:szCs w:val="21"/>
+                <w:lang w:eastAsia="zh-CN"/>
+              </w:rPr>
+              <w:t>.489</w:t>
+            </w:r>
+          </w:p>
+        </w:tc>
+      </w:tr>
+      <w:tr>
+        <w:trPr>
+          <w:jc w:val="center"/>
+        </w:trPr>
+        <w:tc>
+          <w:tcPr>
+            <w:tcW w:w="1282" w:type="pct"/>
+            <w:tcBorders>
+              <w:top w:val="nil"/>
+              <w:bottom w:val="single" w:sz="4" w:space="0" w:color="auto"/>
+            </w:tcBorders>
+          </w:tcPr>
+          <w:p>
+            <w:pPr>
+              <w:jc w:val="center"/>
+              <w:rPr>
+                <w:rFonts w:eastAsia="宋体"/>
+                <w:sz w:val="21"/>
+                <w:szCs w:val="21"/>
+                <w:lang w:eastAsia="zh-CN"/>
+              </w:rPr>
+            </w:pPr>
+            <w:r>
+              <w:rPr>
+                <w:rFonts w:eastAsia="宋体"/>
+                <w:sz w:val="21"/>
+                <w:szCs w:val="21"/>
+                <w:lang w:eastAsia="zh-CN"/>
+              </w:rPr>
+              <w:t>SVM</w:t>
+            </w:r>
+          </w:p>
+        </w:tc>
+        <w:tc>
+          <w:tcPr>
+            <w:tcW w:w="878" w:type="pct"/>
+            <w:tcBorders>
+              <w:top w:val="nil"/>
+              <w:bottom w:val="single" w:sz="4" w:space="0" w:color="auto"/>
+            </w:tcBorders>
+          </w:tcPr>
+          <w:p>
+            <w:pPr>
+              <w:jc w:val="center"/>
+              <w:rPr>
+                <w:rFonts w:eastAsia="宋体"/>
+                <w:sz w:val="21"/>
+                <w:szCs w:val="21"/>
+                <w:lang w:eastAsia="zh-CN"/>
+              </w:rPr>
+            </w:pPr>
+            <w:r>
+              <w:rPr>
+                <w:rFonts w:eastAsia="宋体" w:hint="eastAsia"/>
+                <w:sz w:val="21"/>
+                <w:szCs w:val="21"/>
+                <w:lang w:eastAsia="zh-CN"/>
+              </w:rPr>
+              <w:t>0</w:t>
+            </w:r>
+            <w:r>
+              <w:rPr>
+                <w:rFonts w:eastAsia="宋体"/>
+                <w:sz w:val="21"/>
+                <w:szCs w:val="21"/>
+                <w:lang w:eastAsia="zh-CN"/>
+              </w:rPr>
+              <w:t>.575</w:t>
+            </w:r>
+          </w:p>
+        </w:tc>
+        <w:tc>
+          <w:tcPr>
+            <w:tcW w:w="923" w:type="pct"/>
+            <w:tcBorders>
+              <w:top w:val="nil"/>
+              <w:bottom w:val="single" w:sz="4" w:space="0" w:color="auto"/>
+            </w:tcBorders>
+          </w:tcPr>
+          <w:p>
+            <w:pPr>
+              <w:jc w:val="center"/>
+              <w:rPr>
+                <w:rFonts w:eastAsia="宋体"/>
+                <w:sz w:val="21"/>
+                <w:szCs w:val="21"/>
+                <w:lang w:eastAsia="zh-CN"/>
+              </w:rPr>
+            </w:pPr>
+            <w:r>
+              <w:rPr>
+                <w:rFonts w:eastAsia="宋体" w:hint="eastAsia"/>
+                <w:sz w:val="21"/>
+                <w:szCs w:val="21"/>
+                <w:lang w:eastAsia="zh-CN"/>
+              </w:rPr>
+              <w:t>0</w:t>
+            </w:r>
+            <w:r>
+              <w:rPr>
+                <w:rFonts w:eastAsia="宋体"/>
+                <w:sz w:val="21"/>
+                <w:szCs w:val="21"/>
+                <w:lang w:eastAsia="zh-CN"/>
+              </w:rPr>
+              <w:t>.562</w:t>
+            </w:r>
+          </w:p>
+        </w:tc>
+        <w:tc>
+          <w:tcPr>
+            <w:tcW w:w="936" w:type="pct"/>
+            <w:tcBorders>
+              <w:top w:val="nil"/>
+              <w:bottom w:val="single" w:sz="4" w:space="0" w:color="auto"/>
+            </w:tcBorders>
+          </w:tcPr>
+          <w:p>
+            <w:pPr>
+              <w:jc w:val="center"/>
+              <w:rPr>
+                <w:rFonts w:eastAsia="宋体"/>
+                <w:sz w:val="21"/>
+                <w:szCs w:val="21"/>
+                <w:lang w:eastAsia="zh-CN"/>
+              </w:rPr>
+            </w:pPr>
+            <w:r>
+              <w:rPr>
+                <w:rFonts w:eastAsia="宋体" w:hint="eastAsia"/>
+                <w:sz w:val="21"/>
+                <w:szCs w:val="21"/>
+                <w:lang w:eastAsia="zh-CN"/>
+              </w:rPr>
+              <w:t>0</w:t>
+            </w:r>
+            <w:r>
+              <w:rPr>
+                <w:rFonts w:eastAsia="宋体"/>
+                <w:sz w:val="21"/>
+                <w:szCs w:val="21"/>
+                <w:lang w:eastAsia="zh-CN"/>
+              </w:rPr>
+              <w:t>.612</w:t>
+            </w:r>
+          </w:p>
+        </w:tc>
+        <w:tc>
+          <w:tcPr>
+            <w:tcW w:w="981" w:type="pct"/>
+            <w:tcBorders>
+              <w:top w:val="nil"/>
+              <w:bottom w:val="single" w:sz="4" w:space="0" w:color="auto"/>
+            </w:tcBorders>
+          </w:tcPr>
+          <w:p>
+            <w:pPr>
+              <w:jc w:val="center"/>
+              <w:rPr>
+                <w:rFonts w:eastAsia="宋体"/>
+                <w:sz w:val="21"/>
+                <w:szCs w:val="21"/>
+                <w:lang w:eastAsia="zh-CN"/>
+              </w:rPr>
+            </w:pPr>
+            <w:r>
+              <w:rPr>
+                <w:rFonts w:eastAsia="宋体" w:hint="eastAsia"/>
+                <w:sz w:val="21"/>
+                <w:szCs w:val="21"/>
+                <w:lang w:eastAsia="zh-CN"/>
+              </w:rPr>
+              <w:t>0</w:t>
+            </w:r>
+            <w:r>
+              <w:rPr>
+                <w:rFonts w:eastAsia="宋体"/>
+                <w:sz w:val="21"/>
+                <w:szCs w:val="21"/>
+                <w:lang w:eastAsia="zh-CN"/>
+              </w:rPr>
+              <w:t>.620</w:t>
+            </w:r>
+          </w:p>
+        </w:tc>
+      </w:tr>
+    </w:tbl>
     <w:p>
       <w:pPr>
         <w:spacing w:line="360" w:lineRule="auto"/>
@@ -21875,7 +24293,7 @@
         <w:pStyle w:val="1"/>
         <w:spacing w:before="156" w:after="156"/>
       </w:pPr>
-      <w:bookmarkStart w:id="26" w:name="_Toc132461390"/>
+      <w:bookmarkStart w:id="26" w:name="_Toc132544663"/>
       <w:r>
         <w:rPr>
           <w:rFonts w:hint="eastAsia"/>
@@ -21907,7 +24325,7 @@
         <w:pStyle w:val="2"/>
         <w:spacing w:before="156" w:after="156"/>
       </w:pPr>
-      <w:bookmarkStart w:id="27" w:name="_Toc132461391"/>
+      <w:bookmarkStart w:id="27" w:name="_Toc132544664"/>
       <w:r>
         <w:rPr>
           <w:rFonts w:hint="eastAsia"/>
@@ -22169,7 +24587,7 @@
         <w:pStyle w:val="2"/>
         <w:spacing w:before="156" w:after="156"/>
       </w:pPr>
-      <w:bookmarkStart w:id="28" w:name="_Toc132461392"/>
+      <w:bookmarkStart w:id="28" w:name="_Toc132544665"/>
       <w:r>
         <w:rPr>
           <w:rFonts w:hint="eastAsia"/>
@@ -22183,11 +24601,12 @@
         <w:pStyle w:val="3"/>
         <w:spacing w:before="156" w:after="156"/>
       </w:pPr>
-      <w:bookmarkStart w:id="29" w:name="_Toc132461393"/>
+      <w:bookmarkStart w:id="29" w:name="_Toc132544666"/>
       <w:r>
         <w:rPr>
           <w:rFonts w:hint="eastAsia"/>
         </w:rPr>
+        <w:lastRenderedPageBreak/>
         <w:t>前期融合</w:t>
       </w:r>
       <w:bookmarkEnd w:id="29"/>
@@ -22392,15 +24811,7 @@
           <w:rFonts w:ascii="Times New Roman" w:eastAsia="宋体" w:hAnsi="Times New Roman" w:hint="eastAsia"/>
           <w:sz w:val="24"/>
         </w:rPr>
-        <w:t>维空间，再将</w:t>
-      </w:r>
-      <w:r>
-        <w:rPr>
-          <w:rFonts w:ascii="Times New Roman" w:eastAsia="宋体" w:hAnsi="Times New Roman" w:hint="eastAsia"/>
-          <w:sz w:val="24"/>
-        </w:rPr>
-        <w:lastRenderedPageBreak/>
-        <w:t>投影后的</w:t>
+        <w:t>维空间，再将投影后的</w:t>
       </w:r>
       <w:r>
         <w:rPr>
@@ -22541,7 +24952,7 @@
         <w:pStyle w:val="3"/>
         <w:spacing w:before="156" w:after="156"/>
       </w:pPr>
-      <w:bookmarkStart w:id="30" w:name="_Toc132461394"/>
+      <w:bookmarkStart w:id="30" w:name="_Toc132544667"/>
       <w:r>
         <w:rPr>
           <w:rFonts w:hint="eastAsia"/>
@@ -24441,20 +26852,13 @@
         </w:rPr>
         <w:t>更多地考虑了模态之间的交互而不是简单地使用模态特征的拼接。</w:t>
       </w:r>
-      <w:r>
-        <w:rPr>
-          <w:rFonts w:ascii="黑体" w:eastAsia="黑体" w:hAnsi="黑体" w:hint="eastAsia"/>
-          <w:szCs w:val="21"/>
-        </w:rPr>
-        <w:t xml:space="preserve"> </w:t>
-      </w:r>
     </w:p>
     <w:p>
       <w:pPr>
         <w:pStyle w:val="1"/>
         <w:spacing w:before="156" w:after="156"/>
       </w:pPr>
-      <w:bookmarkStart w:id="31" w:name="_Toc132461395"/>
+      <w:bookmarkStart w:id="31" w:name="_Toc132544668"/>
       <w:r>
         <w:rPr>
           <w:rFonts w:hint="eastAsia"/>
@@ -24472,23 +26876,625 @@
     <w:p>
       <w:pPr>
         <w:spacing w:beforeLines="50" w:before="156" w:afterLines="50" w:after="156" w:line="360" w:lineRule="auto"/>
+        <w:ind w:firstLineChars="200" w:firstLine="480"/>
         <w:rPr>
           <w:rFonts w:ascii="Times New Roman" w:eastAsia="宋体" w:hAnsi="Times New Roman"/>
           <w:sz w:val="24"/>
         </w:rPr>
       </w:pPr>
+      <w:r>
+        <w:rPr>
+          <w:rFonts w:ascii="Times New Roman" w:eastAsia="宋体" w:hAnsi="Times New Roman" w:hint="eastAsia"/>
+          <w:sz w:val="24"/>
+        </w:rPr>
+        <w:t>在提升算法性能的同时，为了方便查看端到端的情感识别效果，我们实现了一个简单的情感识别系统，</w:t>
+      </w:r>
+      <w:r>
+        <w:rPr>
+          <w:rFonts w:ascii="Times New Roman" w:eastAsia="宋体" w:hAnsi="Times New Roman" w:hint="eastAsia"/>
+          <w:sz w:val="24"/>
+        </w:rPr>
+        <w:t>支持用户在本地自行输入文本与音频，然后</w:t>
+      </w:r>
+      <w:r>
+        <w:rPr>
+          <w:rFonts w:ascii="Times New Roman" w:eastAsia="宋体" w:hAnsi="Times New Roman" w:hint="eastAsia"/>
+          <w:sz w:val="24"/>
+        </w:rPr>
+        <w:t>在网页上</w:t>
+      </w:r>
+      <w:r>
+        <w:rPr>
+          <w:rFonts w:ascii="Times New Roman" w:eastAsia="宋体" w:hAnsi="Times New Roman" w:hint="eastAsia"/>
+          <w:sz w:val="24"/>
+        </w:rPr>
+        <w:lastRenderedPageBreak/>
+        <w:t>实时</w:t>
+      </w:r>
+      <w:proofErr w:type="gramStart"/>
+      <w:r>
+        <w:rPr>
+          <w:rFonts w:ascii="Times New Roman" w:eastAsia="宋体" w:hAnsi="Times New Roman" w:hint="eastAsia"/>
+          <w:sz w:val="24"/>
+        </w:rPr>
+        <w:t>查看</w:t>
+      </w:r>
+      <w:r>
+        <w:rPr>
+          <w:rFonts w:ascii="Times New Roman" w:eastAsia="宋体" w:hAnsi="Times New Roman" w:hint="eastAsia"/>
+          <w:sz w:val="24"/>
+        </w:rPr>
+        <w:t>仅</w:t>
+      </w:r>
+      <w:proofErr w:type="gramEnd"/>
+      <w:r>
+        <w:rPr>
+          <w:rFonts w:ascii="Times New Roman" w:eastAsia="宋体" w:hAnsi="Times New Roman" w:hint="eastAsia"/>
+          <w:sz w:val="24"/>
+        </w:rPr>
+        <w:t>使用音频模态进行</w:t>
+      </w:r>
+      <w:r>
+        <w:rPr>
+          <w:rFonts w:ascii="Times New Roman" w:eastAsia="宋体" w:hAnsi="Times New Roman" w:hint="eastAsia"/>
+          <w:sz w:val="24"/>
+        </w:rPr>
+        <w:t>情感识别的效果</w:t>
+      </w:r>
+      <w:r>
+        <w:rPr>
+          <w:rFonts w:ascii="Times New Roman" w:eastAsia="宋体" w:hAnsi="Times New Roman" w:hint="eastAsia"/>
+          <w:sz w:val="24"/>
+        </w:rPr>
+        <w:t>、仅使用文本模态进行情感识别的效果，和多模态情感识别的效果</w:t>
+      </w:r>
+      <w:r>
+        <w:rPr>
+          <w:rFonts w:ascii="Times New Roman" w:eastAsia="宋体" w:hAnsi="Times New Roman" w:hint="eastAsia"/>
+          <w:sz w:val="24"/>
+        </w:rPr>
+        <w:t>。</w:t>
+      </w:r>
+      <w:r>
+        <w:rPr>
+          <w:rFonts w:ascii="Times New Roman" w:eastAsia="宋体" w:hAnsi="Times New Roman" w:hint="eastAsia"/>
+          <w:sz w:val="24"/>
+        </w:rPr>
+        <w:t>系统的</w:t>
+      </w:r>
+      <w:r>
+        <w:rPr>
+          <w:rFonts w:ascii="Times New Roman" w:eastAsia="宋体" w:hAnsi="Times New Roman" w:hint="eastAsia"/>
+          <w:sz w:val="24"/>
+        </w:rPr>
+        <w:t>后端使用</w:t>
+      </w:r>
+      <w:r>
+        <w:rPr>
+          <w:rFonts w:ascii="Times New Roman" w:eastAsia="宋体" w:hAnsi="Times New Roman" w:hint="eastAsia"/>
+          <w:sz w:val="24"/>
+        </w:rPr>
+        <w:t>Python</w:t>
+      </w:r>
+      <w:r>
+        <w:rPr>
+          <w:rFonts w:ascii="Times New Roman" w:eastAsia="宋体" w:hAnsi="Times New Roman" w:hint="eastAsia"/>
+          <w:sz w:val="24"/>
+        </w:rPr>
+        <w:t>的</w:t>
+      </w:r>
+      <w:r>
+        <w:rPr>
+          <w:rFonts w:ascii="Times New Roman" w:eastAsia="宋体" w:hAnsi="Times New Roman" w:hint="eastAsia"/>
+          <w:sz w:val="24"/>
+        </w:rPr>
+        <w:t>Flask</w:t>
+      </w:r>
+      <w:r>
+        <w:rPr>
+          <w:rFonts w:ascii="Times New Roman" w:eastAsia="宋体" w:hAnsi="Times New Roman" w:hint="eastAsia"/>
+          <w:sz w:val="24"/>
+        </w:rPr>
+        <w:t>框架，前端使用简单的</w:t>
+      </w:r>
+      <w:proofErr w:type="spellStart"/>
+      <w:r>
+        <w:rPr>
+          <w:rFonts w:ascii="Times New Roman" w:eastAsia="宋体" w:hAnsi="Times New Roman" w:hint="eastAsia"/>
+          <w:sz w:val="24"/>
+        </w:rPr>
+        <w:t>HTML</w:t>
+      </w:r>
+      <w:r>
+        <w:rPr>
+          <w:rFonts w:ascii="Times New Roman" w:eastAsia="宋体" w:hAnsi="Times New Roman"/>
+          <w:sz w:val="24"/>
+        </w:rPr>
+        <w:t>+</w:t>
+      </w:r>
+      <w:r>
+        <w:rPr>
+          <w:rFonts w:ascii="Times New Roman" w:eastAsia="宋体" w:hAnsi="Times New Roman" w:hint="eastAsia"/>
+          <w:sz w:val="24"/>
+        </w:rPr>
+        <w:t>CSS</w:t>
+      </w:r>
+      <w:r>
+        <w:rPr>
+          <w:rFonts w:ascii="Times New Roman" w:eastAsia="宋体" w:hAnsi="Times New Roman"/>
+          <w:sz w:val="24"/>
+        </w:rPr>
+        <w:t>+</w:t>
+      </w:r>
+      <w:r>
+        <w:rPr>
+          <w:rFonts w:ascii="Times New Roman" w:eastAsia="宋体" w:hAnsi="Times New Roman" w:hint="eastAsia"/>
+          <w:sz w:val="24"/>
+        </w:rPr>
+        <w:t>Javascript</w:t>
+      </w:r>
+      <w:proofErr w:type="spellEnd"/>
+      <w:r>
+        <w:rPr>
+          <w:rFonts w:ascii="Times New Roman" w:eastAsia="宋体" w:hAnsi="Times New Roman" w:hint="eastAsia"/>
+          <w:sz w:val="24"/>
+        </w:rPr>
+        <w:t>进行搭建。</w:t>
+      </w:r>
+    </w:p>
+    <w:p>
+      <w:pPr>
+        <w:spacing w:beforeLines="50" w:before="156" w:afterLines="50" w:after="156" w:line="360" w:lineRule="auto"/>
+        <w:ind w:firstLineChars="200" w:firstLine="480"/>
+        <w:rPr>
+          <w:rFonts w:ascii="Times New Roman" w:eastAsia="宋体" w:hAnsi="Times New Roman"/>
+          <w:sz w:val="24"/>
+        </w:rPr>
+      </w:pPr>
+      <w:r>
+        <w:rPr>
+          <w:rFonts w:ascii="Times New Roman" w:eastAsia="宋体" w:hAnsi="Times New Roman" w:hint="eastAsia"/>
+          <w:sz w:val="24"/>
+        </w:rPr>
+        <w:t>在后端调用我们训练好的模型</w:t>
+      </w:r>
+      <w:r>
+        <w:rPr>
+          <w:rFonts w:ascii="Times New Roman" w:eastAsia="宋体" w:hAnsi="Times New Roman" w:hint="eastAsia"/>
+          <w:sz w:val="24"/>
+        </w:rPr>
+        <w:t>进行</w:t>
+      </w:r>
+      <w:r>
+        <w:rPr>
+          <w:rFonts w:ascii="Times New Roman" w:eastAsia="宋体" w:hAnsi="Times New Roman" w:hint="eastAsia"/>
+          <w:sz w:val="24"/>
+        </w:rPr>
+        <w:t>推理的时候，其中的文本模型我们使用</w:t>
+      </w:r>
+      <w:proofErr w:type="spellStart"/>
+      <w:r>
+        <w:rPr>
+          <w:rFonts w:ascii="Times New Roman" w:eastAsia="宋体" w:hAnsi="Times New Roman" w:hint="eastAsia"/>
+          <w:sz w:val="24"/>
+        </w:rPr>
+        <w:t>Mindspore</w:t>
+      </w:r>
+      <w:proofErr w:type="spellEnd"/>
+      <w:r>
+        <w:rPr>
+          <w:rFonts w:ascii="Times New Roman" w:eastAsia="宋体" w:hAnsi="Times New Roman" w:hint="eastAsia"/>
+          <w:sz w:val="24"/>
+        </w:rPr>
+        <w:t>框架</w:t>
+      </w:r>
+      <w:r>
+        <w:rPr>
+          <w:rFonts w:ascii="Times New Roman" w:eastAsia="宋体" w:hAnsi="Times New Roman" w:hint="eastAsia"/>
+          <w:sz w:val="24"/>
+        </w:rPr>
+        <w:t>进行重新部署。</w:t>
+      </w:r>
+      <w:proofErr w:type="spellStart"/>
+      <w:r>
+        <w:rPr>
+          <w:rFonts w:ascii="Times New Roman" w:eastAsia="宋体" w:hAnsi="Times New Roman" w:hint="eastAsia"/>
+          <w:sz w:val="24"/>
+        </w:rPr>
+        <w:t>Mindspore</w:t>
+      </w:r>
+      <w:proofErr w:type="spellEnd"/>
+      <w:r>
+        <w:rPr>
+          <w:rFonts w:ascii="Times New Roman" w:eastAsia="宋体" w:hAnsi="Times New Roman" w:hint="eastAsia"/>
+          <w:sz w:val="24"/>
+        </w:rPr>
+        <w:t>框架相对于</w:t>
+      </w:r>
+      <w:proofErr w:type="spellStart"/>
+      <w:r>
+        <w:rPr>
+          <w:rFonts w:ascii="Times New Roman" w:eastAsia="宋体" w:hAnsi="Times New Roman" w:hint="eastAsia"/>
+          <w:sz w:val="24"/>
+        </w:rPr>
+        <w:t>Pytorch</w:t>
+      </w:r>
+      <w:proofErr w:type="spellEnd"/>
+      <w:r>
+        <w:rPr>
+          <w:rFonts w:ascii="Times New Roman" w:eastAsia="宋体" w:hAnsi="Times New Roman" w:hint="eastAsia"/>
+          <w:sz w:val="24"/>
+        </w:rPr>
+        <w:t>框架来说</w:t>
+      </w:r>
+      <w:r>
+        <w:rPr>
+          <w:rFonts w:ascii="Times New Roman" w:eastAsia="宋体" w:hAnsi="Times New Roman" w:hint="eastAsia"/>
+          <w:sz w:val="24"/>
+        </w:rPr>
+        <w:t>，对</w:t>
+      </w:r>
+      <w:r>
+        <w:rPr>
+          <w:rFonts w:ascii="Times New Roman" w:eastAsia="宋体" w:hAnsi="Times New Roman" w:hint="eastAsia"/>
+          <w:sz w:val="24"/>
+        </w:rPr>
+        <w:t>CPU</w:t>
+      </w:r>
+      <w:r>
+        <w:rPr>
+          <w:rFonts w:ascii="Times New Roman" w:eastAsia="宋体" w:hAnsi="Times New Roman" w:hint="eastAsia"/>
+          <w:sz w:val="24"/>
+        </w:rPr>
+        <w:t>推理的支持更好，部署简单且性能优异。</w:t>
+      </w:r>
+      <w:r>
+        <w:rPr>
+          <w:rFonts w:ascii="Times New Roman" w:eastAsia="宋体" w:hAnsi="Times New Roman" w:hint="eastAsia"/>
+          <w:sz w:val="24"/>
+        </w:rPr>
+        <w:t>部署流程使用</w:t>
+      </w:r>
+      <w:r>
+        <w:rPr>
+          <w:rFonts w:ascii="Times New Roman" w:eastAsia="宋体" w:hAnsi="Times New Roman" w:hint="eastAsia"/>
+          <w:sz w:val="24"/>
+        </w:rPr>
+        <w:t>Docker</w:t>
+      </w:r>
+      <w:r>
+        <w:rPr>
+          <w:rFonts w:ascii="Times New Roman" w:eastAsia="宋体" w:hAnsi="Times New Roman" w:hint="eastAsia"/>
+          <w:sz w:val="24"/>
+        </w:rPr>
+        <w:t>进行自动化控制，部署的服务器为</w:t>
+      </w:r>
+      <w:r>
+        <w:rPr>
+          <w:rFonts w:ascii="Times New Roman" w:eastAsia="宋体" w:hAnsi="Times New Roman" w:hint="eastAsia"/>
+          <w:sz w:val="24"/>
+        </w:rPr>
+        <w:t>华为云</w:t>
+      </w:r>
+      <w:r>
+        <w:rPr>
+          <w:rFonts w:ascii="Times New Roman" w:eastAsia="宋体" w:hAnsi="Times New Roman" w:hint="eastAsia"/>
+          <w:sz w:val="24"/>
+        </w:rPr>
+        <w:t>2</w:t>
+      </w:r>
+      <w:r>
+        <w:rPr>
+          <w:rFonts w:ascii="Times New Roman" w:eastAsia="宋体" w:hAnsi="Times New Roman" w:hint="eastAsia"/>
+          <w:sz w:val="24"/>
+        </w:rPr>
+        <w:t>核</w:t>
+      </w:r>
+      <w:r>
+        <w:rPr>
+          <w:rFonts w:ascii="Times New Roman" w:eastAsia="宋体" w:hAnsi="Times New Roman" w:hint="eastAsia"/>
+          <w:sz w:val="24"/>
+        </w:rPr>
+        <w:t>4G</w:t>
+      </w:r>
+      <w:r>
+        <w:rPr>
+          <w:rFonts w:ascii="Times New Roman" w:eastAsia="宋体" w:hAnsi="Times New Roman" w:hint="eastAsia"/>
+          <w:sz w:val="24"/>
+        </w:rPr>
+        <w:t>的</w:t>
+      </w:r>
+      <w:r>
+        <w:rPr>
+          <w:rFonts w:ascii="Times New Roman" w:eastAsia="宋体" w:hAnsi="Times New Roman" w:hint="eastAsia"/>
+          <w:sz w:val="24"/>
+        </w:rPr>
+        <w:t>云耀云服务器，</w:t>
+      </w:r>
+      <w:r>
+        <w:rPr>
+          <w:rFonts w:ascii="Times New Roman" w:eastAsia="宋体" w:hAnsi="Times New Roman" w:hint="eastAsia"/>
+          <w:sz w:val="24"/>
+        </w:rPr>
+        <w:t>硬盘大小为</w:t>
+      </w:r>
+      <w:r>
+        <w:rPr>
+          <w:rFonts w:ascii="Times New Roman" w:eastAsia="宋体" w:hAnsi="Times New Roman" w:hint="eastAsia"/>
+          <w:sz w:val="24"/>
+        </w:rPr>
+        <w:t>4</w:t>
+      </w:r>
+      <w:r>
+        <w:rPr>
+          <w:rFonts w:ascii="Times New Roman" w:eastAsia="宋体" w:hAnsi="Times New Roman"/>
+          <w:sz w:val="24"/>
+        </w:rPr>
+        <w:t>0</w:t>
+      </w:r>
+      <w:r>
+        <w:rPr>
+          <w:rFonts w:ascii="Times New Roman" w:eastAsia="宋体" w:hAnsi="Times New Roman" w:hint="eastAsia"/>
+          <w:sz w:val="24"/>
+        </w:rPr>
+        <w:t>G</w:t>
+      </w:r>
+      <w:r>
+        <w:rPr>
+          <w:rFonts w:ascii="Times New Roman" w:eastAsia="宋体" w:hAnsi="Times New Roman" w:hint="eastAsia"/>
+          <w:sz w:val="24"/>
+        </w:rPr>
+        <w:t>。</w:t>
+      </w:r>
+    </w:p>
+    <w:p>
+      <w:pPr>
+        <w:spacing w:beforeLines="50" w:before="156" w:afterLines="50" w:after="156" w:line="360" w:lineRule="auto"/>
+        <w:ind w:firstLineChars="200" w:firstLine="480"/>
+        <w:rPr>
+          <w:rFonts w:ascii="Times New Roman" w:eastAsia="宋体" w:hAnsi="Times New Roman"/>
+          <w:sz w:val="24"/>
+        </w:rPr>
+      </w:pPr>
+      <w:r>
+        <w:rPr>
+          <w:rFonts w:ascii="Times New Roman" w:eastAsia="宋体" w:hAnsi="Times New Roman" w:hint="eastAsia"/>
+          <w:sz w:val="24"/>
+        </w:rPr>
+        <w:t>系统的效果展示如下：</w:t>
+      </w:r>
+    </w:p>
+    <w:p>
+      <w:pPr>
+        <w:spacing w:beforeLines="50" w:before="156" w:afterLines="50" w:after="156" w:line="360" w:lineRule="auto"/>
+        <w:rPr>
+          <w:rFonts w:ascii="Times New Roman" w:eastAsia="宋体" w:hAnsi="Times New Roman"/>
+          <w:sz w:val="24"/>
+        </w:rPr>
+      </w:pPr>
+      <w:r>
+        <w:rPr>
+          <w:rFonts w:ascii="Times New Roman" w:eastAsia="宋体" w:hAnsi="Times New Roman"/>
+          <w:sz w:val="24"/>
+        </w:rPr>
+        <w:drawing>
+          <wp:inline distT="0" distB="0" distL="0" distR="0" wp14:anchorId="610B52C1" wp14:editId="6AA0C70D">
+            <wp:extent cx="5274310" cy="3846195"/>
+            <wp:effectExtent l="0" t="0" r="2540" b="1905"/>
+            <wp:docPr id="1580845127" name="图片 1" descr="图形用户界面&#10;&#10;描述已自动生成"/>
+            <wp:cNvGraphicFramePr>
+              <a:graphicFrameLocks xmlns:a="http://schemas.openxmlformats.org/drawingml/2006/main" noChangeAspect="1"/>
+            </wp:cNvGraphicFramePr>
+            <a:graphic xmlns:a="http://schemas.openxmlformats.org/drawingml/2006/main">
+              <a:graphicData uri="http://schemas.openxmlformats.org/drawingml/2006/picture">
+                <pic:pic xmlns:pic="http://schemas.openxmlformats.org/drawingml/2006/picture">
+                  <pic:nvPicPr>
+                    <pic:cNvPr id="1580845127" name="图片 1" descr="图形用户界面&#10;&#10;描述已自动生成"/>
+                    <pic:cNvPicPr/>
+                  </pic:nvPicPr>
+                  <pic:blipFill>
+                    <a:blip r:embed="rId20"/>
+                    <a:stretch>
+                      <a:fillRect/>
+                    </a:stretch>
+                  </pic:blipFill>
+                  <pic:spPr>
+                    <a:xfrm>
+                      <a:off x="0" y="0"/>
+                      <a:ext cx="5274310" cy="3846195"/>
+                    </a:xfrm>
+                    <a:prstGeom prst="rect">
+                      <a:avLst/>
+                    </a:prstGeom>
+                  </pic:spPr>
+                </pic:pic>
+              </a:graphicData>
+            </a:graphic>
+          </wp:inline>
+        </w:drawing>
+      </w:r>
+    </w:p>
+    <w:p>
+      <w:pPr>
+        <w:spacing w:beforeLines="50" w:before="156" w:afterLines="50" w:after="156" w:line="360" w:lineRule="auto"/>
+        <w:ind w:firstLineChars="200" w:firstLine="480"/>
+        <w:rPr>
+          <w:rFonts w:ascii="Times New Roman" w:eastAsia="宋体" w:hAnsi="Times New Roman"/>
+          <w:sz w:val="24"/>
+        </w:rPr>
+      </w:pPr>
+      <w:r>
+        <w:rPr>
+          <w:rFonts w:ascii="Times New Roman" w:eastAsia="宋体" w:hAnsi="Times New Roman" w:hint="eastAsia"/>
+          <w:sz w:val="24"/>
+        </w:rPr>
+        <w:t>左上角为文本的输入框，左下角为音频的上传位置，图片展示的是音频的波形图。上传好文字和音频后，点击下方按钮即可以在右侧展示情感分类的结果。其中的粉色圆形内部是多模态推理的数值形式的标签，粉色文字是</w:t>
+      </w:r>
+      <w:r>
+        <w:rPr>
+          <w:rFonts w:ascii="Times New Roman" w:eastAsia="宋体" w:hAnsi="Times New Roman" w:hint="eastAsia"/>
+          <w:sz w:val="24"/>
+        </w:rPr>
+        <w:t>多模态推理的</w:t>
+      </w:r>
+      <w:r>
+        <w:rPr>
+          <w:rFonts w:ascii="Times New Roman" w:eastAsia="宋体" w:hAnsi="Times New Roman" w:hint="eastAsia"/>
+          <w:sz w:val="24"/>
+        </w:rPr>
+        <w:t>实际标签。下方的两行分别是通过文字和音频进行单模态推理的结果。可以看出，对于这个文本与音频来说，三种模型的推理效果均正确</w:t>
+      </w:r>
+      <w:r>
+        <w:rPr>
+          <w:rFonts w:ascii="Times New Roman" w:eastAsia="宋体" w:hAnsi="Times New Roman" w:hint="eastAsia"/>
+          <w:sz w:val="24"/>
+        </w:rPr>
+        <w:t>。</w:t>
+      </w:r>
+    </w:p>
+    <w:p>
+      <w:pPr>
+        <w:spacing w:beforeLines="50" w:before="156" w:afterLines="50" w:after="156" w:line="360" w:lineRule="auto"/>
+        <w:ind w:firstLineChars="200" w:firstLine="480"/>
+        <w:rPr>
+          <w:rFonts w:ascii="Times New Roman" w:eastAsia="宋体" w:hAnsi="Times New Roman" w:hint="eastAsia"/>
+          <w:sz w:val="24"/>
+        </w:rPr>
+      </w:pPr>
+      <w:r>
+        <w:rPr>
+          <w:rFonts w:ascii="Times New Roman" w:eastAsia="宋体" w:hAnsi="Times New Roman" w:hint="eastAsia"/>
+          <w:sz w:val="24"/>
+        </w:rPr>
+        <w:lastRenderedPageBreak/>
+        <w:t>在实际测试的过程中，我们找到了一些单模态推理错误但是多模态推理正确的例子，从而</w:t>
+      </w:r>
+      <w:r>
+        <w:rPr>
+          <w:rFonts w:ascii="Times New Roman" w:eastAsia="宋体" w:hAnsi="Times New Roman" w:hint="eastAsia"/>
+          <w:sz w:val="24"/>
+        </w:rPr>
+        <w:t>直观</w:t>
+      </w:r>
+      <w:r>
+        <w:rPr>
+          <w:rFonts w:ascii="Times New Roman" w:eastAsia="宋体" w:hAnsi="Times New Roman" w:hint="eastAsia"/>
+          <w:sz w:val="24"/>
+        </w:rPr>
+        <w:t>展示了多模态情感识别系统相较于单模态情感识别系统的优势。</w:t>
+      </w:r>
+    </w:p>
+    <w:p>
+      <w:pPr>
+        <w:spacing w:beforeLines="50" w:before="156" w:afterLines="50" w:after="156" w:line="360" w:lineRule="auto"/>
+        <w:rPr>
+          <w:rFonts w:ascii="Times New Roman" w:eastAsia="宋体" w:hAnsi="Times New Roman"/>
+          <w:sz w:val="24"/>
+        </w:rPr>
+      </w:pPr>
+      <w:r>
+        <w:rPr>
+          <w:rFonts w:ascii="Times New Roman" w:eastAsia="宋体" w:hAnsi="Times New Roman"/>
+          <w:sz w:val="24"/>
+        </w:rPr>
+        <w:drawing>
+          <wp:inline distT="0" distB="0" distL="0" distR="0" wp14:anchorId="7B7853F5" wp14:editId="7BAF6442">
+            <wp:extent cx="5274310" cy="3862705"/>
+            <wp:effectExtent l="0" t="0" r="2540" b="4445"/>
+            <wp:docPr id="1907841500" name="图片 1" descr="图形用户界面&#10;&#10;中度可信度描述已自动生成"/>
+            <wp:cNvGraphicFramePr>
+              <a:graphicFrameLocks xmlns:a="http://schemas.openxmlformats.org/drawingml/2006/main" noChangeAspect="1"/>
+            </wp:cNvGraphicFramePr>
+            <a:graphic xmlns:a="http://schemas.openxmlformats.org/drawingml/2006/main">
+              <a:graphicData uri="http://schemas.openxmlformats.org/drawingml/2006/picture">
+                <pic:pic xmlns:pic="http://schemas.openxmlformats.org/drawingml/2006/picture">
+                  <pic:nvPicPr>
+                    <pic:cNvPr id="1907841500" name="图片 1" descr="图形用户界面&#10;&#10;中度可信度描述已自动生成"/>
+                    <pic:cNvPicPr/>
+                  </pic:nvPicPr>
+                  <pic:blipFill>
+                    <a:blip r:embed="rId21"/>
+                    <a:stretch>
+                      <a:fillRect/>
+                    </a:stretch>
+                  </pic:blipFill>
+                  <pic:spPr>
+                    <a:xfrm>
+                      <a:off x="0" y="0"/>
+                      <a:ext cx="5274310" cy="3862705"/>
+                    </a:xfrm>
+                    <a:prstGeom prst="rect">
+                      <a:avLst/>
+                    </a:prstGeom>
+                  </pic:spPr>
+                </pic:pic>
+              </a:graphicData>
+            </a:graphic>
+          </wp:inline>
+        </w:drawing>
+      </w:r>
+    </w:p>
+    <w:p>
+      <w:pPr>
+        <w:spacing w:beforeLines="50" w:before="156" w:afterLines="50" w:after="156" w:line="360" w:lineRule="auto"/>
+        <w:rPr>
+          <w:rFonts w:ascii="Times New Roman" w:eastAsia="宋体" w:hAnsi="Times New Roman" w:hint="eastAsia"/>
+          <w:sz w:val="24"/>
+        </w:rPr>
+      </w:pPr>
+      <w:r>
+        <w:rPr>
+          <w:rFonts w:ascii="Times New Roman" w:eastAsia="宋体" w:hAnsi="Times New Roman"/>
+          <w:sz w:val="24"/>
+        </w:rPr>
+        <w:lastRenderedPageBreak/>
+        <w:drawing>
+          <wp:inline distT="0" distB="0" distL="0" distR="0" wp14:anchorId="5F0B23C0" wp14:editId="75F8FCD7">
+            <wp:extent cx="5274310" cy="3836670"/>
+            <wp:effectExtent l="0" t="0" r="2540" b="0"/>
+            <wp:docPr id="1299343484" name="图片 1" descr="图形用户界面, 图示&#10;&#10;描述已自动生成"/>
+            <wp:cNvGraphicFramePr>
+              <a:graphicFrameLocks xmlns:a="http://schemas.openxmlformats.org/drawingml/2006/main" noChangeAspect="1"/>
+            </wp:cNvGraphicFramePr>
+            <a:graphic xmlns:a="http://schemas.openxmlformats.org/drawingml/2006/main">
+              <a:graphicData uri="http://schemas.openxmlformats.org/drawingml/2006/picture">
+                <pic:pic xmlns:pic="http://schemas.openxmlformats.org/drawingml/2006/picture">
+                  <pic:nvPicPr>
+                    <pic:cNvPr id="1299343484" name="图片 1" descr="图形用户界面, 图示&#10;&#10;描述已自动生成"/>
+                    <pic:cNvPicPr/>
+                  </pic:nvPicPr>
+                  <pic:blipFill>
+                    <a:blip r:embed="rId22"/>
+                    <a:stretch>
+                      <a:fillRect/>
+                    </a:stretch>
+                  </pic:blipFill>
+                  <pic:spPr>
+                    <a:xfrm>
+                      <a:off x="0" y="0"/>
+                      <a:ext cx="5274310" cy="3836670"/>
+                    </a:xfrm>
+                    <a:prstGeom prst="rect">
+                      <a:avLst/>
+                    </a:prstGeom>
+                  </pic:spPr>
+                </pic:pic>
+              </a:graphicData>
+            </a:graphic>
+          </wp:inline>
+        </w:drawing>
+      </w:r>
     </w:p>
     <w:p>
       <w:pPr>
         <w:pStyle w:val="1"/>
         <w:spacing w:before="156" w:after="156"/>
       </w:pPr>
-      <w:bookmarkStart w:id="32" w:name="_Toc132461396"/>
+      <w:bookmarkStart w:id="32" w:name="_Toc132544669"/>
       <w:r>
         <w:rPr>
           <w:rFonts w:hint="eastAsia"/>
         </w:rPr>
-        <w:lastRenderedPageBreak/>
         <w:t>参考文献</w:t>
       </w:r>
       <w:bookmarkEnd w:id="32"/>
@@ -24787,7 +27793,15 @@
           <w:rFonts w:ascii="Times New Roman" w:eastAsia="宋体" w:hAnsi="Times New Roman"/>
           <w:sz w:val="24"/>
         </w:rPr>
-        <w:t>Chen K, Du X, Zhu B, et al. HTS-AT: A hierarchical token-semantic audio transformer for sound classification and detection[C]//ICASSP 2022-2022 IEEE International Conference on Acoustics, Speech and Signal Processing (ICASSP). IEEE, 2022: 646-650.</w:t>
+        <w:t xml:space="preserve">Chen K, Du X, Zhu B, et al. HTS-AT: A hierarchical token-semantic audio transformer for sound classification and detection[C]//ICASSP 2022-2022 IEEE </w:t>
+      </w:r>
+      <w:r>
+        <w:rPr>
+          <w:rFonts w:ascii="Times New Roman" w:eastAsia="宋体" w:hAnsi="Times New Roman"/>
+          <w:sz w:val="24"/>
+        </w:rPr>
+        <w:lastRenderedPageBreak/>
+        <w:t>International Conference on Acoustics, Speech and Signal Processing (ICASSP). IEEE, 2022: 646-650.</w:t>
       </w:r>
     </w:p>
     <w:p>
@@ -24977,7 +27991,7 @@
       </w:pPr>
     </w:p>
     <w:sectPr>
-      <w:footerReference w:type="default" r:id="rId20"/>
+      <w:footerReference w:type="default" r:id="rId23"/>
       <w:pgSz w:w="11906" w:h="16838"/>
       <w:pgMar w:top="1440" w:right="1800" w:bottom="1440" w:left="1800" w:header="851" w:footer="992" w:gutter="0"/>
       <w:pgNumType w:start="1"/>
@@ -25263,6 +28277,273 @@
     </w:lvl>
   </w:abstractNum>
   <w:abstractNum w:abstractNumId="1" w15:restartNumberingAfterBreak="0">
+    <w:nsid w:val="15E65541"/>
+    <w:multiLevelType w:val="hybridMultilevel"/>
+    <w:tmpl w:val="0CEE5644"/>
+    <w:lvl w:ilvl="0" w:tplc="BC6C24A4">
+      <w:start w:val="1"/>
+      <w:numFmt w:val="decimal"/>
+      <w:lvlText w:val="%1."/>
+      <w:lvlJc w:val="left"/>
+      <w:pPr>
+        <w:ind w:left="840" w:hanging="360"/>
+      </w:pPr>
+      <w:rPr>
+        <w:rFonts w:hint="default"/>
+      </w:rPr>
+    </w:lvl>
+    <w:lvl w:ilvl="1" w:tplc="04090019" w:tentative="1">
+      <w:start w:val="1"/>
+      <w:numFmt w:val="lowerLetter"/>
+      <w:lvlText w:val="%2)"/>
+      <w:lvlJc w:val="left"/>
+      <w:pPr>
+        <w:ind w:left="1360" w:hanging="440"/>
+      </w:pPr>
+    </w:lvl>
+    <w:lvl w:ilvl="2" w:tplc="0409001B" w:tentative="1">
+      <w:start w:val="1"/>
+      <w:numFmt w:val="lowerRoman"/>
+      <w:lvlText w:val="%3."/>
+      <w:lvlJc w:val="right"/>
+      <w:pPr>
+        <w:ind w:left="1800" w:hanging="440"/>
+      </w:pPr>
+    </w:lvl>
+    <w:lvl w:ilvl="3" w:tplc="0409000F" w:tentative="1">
+      <w:start w:val="1"/>
+      <w:numFmt w:val="decimal"/>
+      <w:lvlText w:val="%4."/>
+      <w:lvlJc w:val="left"/>
+      <w:pPr>
+        <w:ind w:left="2240" w:hanging="440"/>
+      </w:pPr>
+    </w:lvl>
+    <w:lvl w:ilvl="4" w:tplc="04090019" w:tentative="1">
+      <w:start w:val="1"/>
+      <w:numFmt w:val="lowerLetter"/>
+      <w:lvlText w:val="%5)"/>
+      <w:lvlJc w:val="left"/>
+      <w:pPr>
+        <w:ind w:left="2680" w:hanging="440"/>
+      </w:pPr>
+    </w:lvl>
+    <w:lvl w:ilvl="5" w:tplc="0409001B" w:tentative="1">
+      <w:start w:val="1"/>
+      <w:numFmt w:val="lowerRoman"/>
+      <w:lvlText w:val="%6."/>
+      <w:lvlJc w:val="right"/>
+      <w:pPr>
+        <w:ind w:left="3120" w:hanging="440"/>
+      </w:pPr>
+    </w:lvl>
+    <w:lvl w:ilvl="6" w:tplc="0409000F" w:tentative="1">
+      <w:start w:val="1"/>
+      <w:numFmt w:val="decimal"/>
+      <w:lvlText w:val="%7."/>
+      <w:lvlJc w:val="left"/>
+      <w:pPr>
+        <w:ind w:left="3560" w:hanging="440"/>
+      </w:pPr>
+    </w:lvl>
+    <w:lvl w:ilvl="7" w:tplc="04090019" w:tentative="1">
+      <w:start w:val="1"/>
+      <w:numFmt w:val="lowerLetter"/>
+      <w:lvlText w:val="%8)"/>
+      <w:lvlJc w:val="left"/>
+      <w:pPr>
+        <w:ind w:left="4000" w:hanging="440"/>
+      </w:pPr>
+    </w:lvl>
+    <w:lvl w:ilvl="8" w:tplc="0409001B" w:tentative="1">
+      <w:start w:val="1"/>
+      <w:numFmt w:val="lowerRoman"/>
+      <w:lvlText w:val="%9."/>
+      <w:lvlJc w:val="right"/>
+      <w:pPr>
+        <w:ind w:left="4440" w:hanging="440"/>
+      </w:pPr>
+    </w:lvl>
+  </w:abstractNum>
+  <w:abstractNum w:abstractNumId="2" w15:restartNumberingAfterBreak="0">
+    <w:nsid w:val="2543264C"/>
+    <w:multiLevelType w:val="hybridMultilevel"/>
+    <w:tmpl w:val="DCC895A8"/>
+    <w:lvl w:ilvl="0" w:tplc="F0AA606E">
+      <w:start w:val="1"/>
+      <w:numFmt w:val="decimal"/>
+      <w:lvlText w:val="%1."/>
+      <w:lvlJc w:val="left"/>
+      <w:pPr>
+        <w:ind w:left="840" w:hanging="360"/>
+      </w:pPr>
+      <w:rPr>
+        <w:rFonts w:hint="default"/>
+      </w:rPr>
+    </w:lvl>
+    <w:lvl w:ilvl="1" w:tplc="04090019" w:tentative="1">
+      <w:start w:val="1"/>
+      <w:numFmt w:val="lowerLetter"/>
+      <w:lvlText w:val="%2)"/>
+      <w:lvlJc w:val="left"/>
+      <w:pPr>
+        <w:ind w:left="1360" w:hanging="440"/>
+      </w:pPr>
+    </w:lvl>
+    <w:lvl w:ilvl="2" w:tplc="0409001B" w:tentative="1">
+      <w:start w:val="1"/>
+      <w:numFmt w:val="lowerRoman"/>
+      <w:lvlText w:val="%3."/>
+      <w:lvlJc w:val="right"/>
+      <w:pPr>
+        <w:ind w:left="1800" w:hanging="440"/>
+      </w:pPr>
+    </w:lvl>
+    <w:lvl w:ilvl="3" w:tplc="0409000F" w:tentative="1">
+      <w:start w:val="1"/>
+      <w:numFmt w:val="decimal"/>
+      <w:lvlText w:val="%4."/>
+      <w:lvlJc w:val="left"/>
+      <w:pPr>
+        <w:ind w:left="2240" w:hanging="440"/>
+      </w:pPr>
+    </w:lvl>
+    <w:lvl w:ilvl="4" w:tplc="04090019" w:tentative="1">
+      <w:start w:val="1"/>
+      <w:numFmt w:val="lowerLetter"/>
+      <w:lvlText w:val="%5)"/>
+      <w:lvlJc w:val="left"/>
+      <w:pPr>
+        <w:ind w:left="2680" w:hanging="440"/>
+      </w:pPr>
+    </w:lvl>
+    <w:lvl w:ilvl="5" w:tplc="0409001B" w:tentative="1">
+      <w:start w:val="1"/>
+      <w:numFmt w:val="lowerRoman"/>
+      <w:lvlText w:val="%6."/>
+      <w:lvlJc w:val="right"/>
+      <w:pPr>
+        <w:ind w:left="3120" w:hanging="440"/>
+      </w:pPr>
+    </w:lvl>
+    <w:lvl w:ilvl="6" w:tplc="0409000F" w:tentative="1">
+      <w:start w:val="1"/>
+      <w:numFmt w:val="decimal"/>
+      <w:lvlText w:val="%7."/>
+      <w:lvlJc w:val="left"/>
+      <w:pPr>
+        <w:ind w:left="3560" w:hanging="440"/>
+      </w:pPr>
+    </w:lvl>
+    <w:lvl w:ilvl="7" w:tplc="04090019" w:tentative="1">
+      <w:start w:val="1"/>
+      <w:numFmt w:val="lowerLetter"/>
+      <w:lvlText w:val="%8)"/>
+      <w:lvlJc w:val="left"/>
+      <w:pPr>
+        <w:ind w:left="4000" w:hanging="440"/>
+      </w:pPr>
+    </w:lvl>
+    <w:lvl w:ilvl="8" w:tplc="0409001B" w:tentative="1">
+      <w:start w:val="1"/>
+      <w:numFmt w:val="lowerRoman"/>
+      <w:lvlText w:val="%9."/>
+      <w:lvlJc w:val="right"/>
+      <w:pPr>
+        <w:ind w:left="4440" w:hanging="440"/>
+      </w:pPr>
+    </w:lvl>
+  </w:abstractNum>
+  <w:abstractNum w:abstractNumId="3" w15:restartNumberingAfterBreak="0">
+    <w:nsid w:val="2D1A6B02"/>
+    <w:multiLevelType w:val="hybridMultilevel"/>
+    <w:tmpl w:val="5846D582"/>
+    <w:lvl w:ilvl="0" w:tplc="0004FC00">
+      <w:start w:val="1"/>
+      <w:numFmt w:val="decimal"/>
+      <w:lvlText w:val="（%1）"/>
+      <w:lvlJc w:val="left"/>
+      <w:pPr>
+        <w:ind w:left="1200" w:hanging="720"/>
+      </w:pPr>
+      <w:rPr>
+        <w:rFonts w:hint="default"/>
+      </w:rPr>
+    </w:lvl>
+    <w:lvl w:ilvl="1" w:tplc="04090019" w:tentative="1">
+      <w:start w:val="1"/>
+      <w:numFmt w:val="lowerLetter"/>
+      <w:lvlText w:val="%2)"/>
+      <w:lvlJc w:val="left"/>
+      <w:pPr>
+        <w:ind w:left="1360" w:hanging="440"/>
+      </w:pPr>
+    </w:lvl>
+    <w:lvl w:ilvl="2" w:tplc="0409001B" w:tentative="1">
+      <w:start w:val="1"/>
+      <w:numFmt w:val="lowerRoman"/>
+      <w:lvlText w:val="%3."/>
+      <w:lvlJc w:val="right"/>
+      <w:pPr>
+        <w:ind w:left="1800" w:hanging="440"/>
+      </w:pPr>
+    </w:lvl>
+    <w:lvl w:ilvl="3" w:tplc="0409000F" w:tentative="1">
+      <w:start w:val="1"/>
+      <w:numFmt w:val="decimal"/>
+      <w:lvlText w:val="%4."/>
+      <w:lvlJc w:val="left"/>
+      <w:pPr>
+        <w:ind w:left="2240" w:hanging="440"/>
+      </w:pPr>
+    </w:lvl>
+    <w:lvl w:ilvl="4" w:tplc="04090019" w:tentative="1">
+      <w:start w:val="1"/>
+      <w:numFmt w:val="lowerLetter"/>
+      <w:lvlText w:val="%5)"/>
+      <w:lvlJc w:val="left"/>
+      <w:pPr>
+        <w:ind w:left="2680" w:hanging="440"/>
+      </w:pPr>
+    </w:lvl>
+    <w:lvl w:ilvl="5" w:tplc="0409001B" w:tentative="1">
+      <w:start w:val="1"/>
+      <w:numFmt w:val="lowerRoman"/>
+      <w:lvlText w:val="%6."/>
+      <w:lvlJc w:val="right"/>
+      <w:pPr>
+        <w:ind w:left="3120" w:hanging="440"/>
+      </w:pPr>
+    </w:lvl>
+    <w:lvl w:ilvl="6" w:tplc="0409000F" w:tentative="1">
+      <w:start w:val="1"/>
+      <w:numFmt w:val="decimal"/>
+      <w:lvlText w:val="%7."/>
+      <w:lvlJc w:val="left"/>
+      <w:pPr>
+        <w:ind w:left="3560" w:hanging="440"/>
+      </w:pPr>
+    </w:lvl>
+    <w:lvl w:ilvl="7" w:tplc="04090019" w:tentative="1">
+      <w:start w:val="1"/>
+      <w:numFmt w:val="lowerLetter"/>
+      <w:lvlText w:val="%8)"/>
+      <w:lvlJc w:val="left"/>
+      <w:pPr>
+        <w:ind w:left="4000" w:hanging="440"/>
+      </w:pPr>
+    </w:lvl>
+    <w:lvl w:ilvl="8" w:tplc="0409001B" w:tentative="1">
+      <w:start w:val="1"/>
+      <w:numFmt w:val="lowerRoman"/>
+      <w:lvlText w:val="%9."/>
+      <w:lvlJc w:val="right"/>
+      <w:pPr>
+        <w:ind w:left="4440" w:hanging="440"/>
+      </w:pPr>
+    </w:lvl>
+  </w:abstractNum>
+  <w:abstractNum w:abstractNumId="4" w15:restartNumberingAfterBreak="0">
     <w:nsid w:val="341E1D09"/>
     <w:multiLevelType w:val="hybridMultilevel"/>
     <w:tmpl w:val="A056A370"/>
@@ -25351,7 +28632,7 @@
       </w:pPr>
     </w:lvl>
   </w:abstractNum>
-  <w:abstractNum w:abstractNumId="2" w15:restartNumberingAfterBreak="0">
+  <w:abstractNum w:abstractNumId="5" w15:restartNumberingAfterBreak="0">
     <w:nsid w:val="347F1EA5"/>
     <w:multiLevelType w:val="hybridMultilevel"/>
     <w:tmpl w:val="60DAE916"/>
@@ -25440,7 +28721,7 @@
       </w:pPr>
     </w:lvl>
   </w:abstractNum>
-  <w:abstractNum w:abstractNumId="3" w15:restartNumberingAfterBreak="0">
+  <w:abstractNum w:abstractNumId="6" w15:restartNumberingAfterBreak="0">
     <w:nsid w:val="3ACD7BFA"/>
     <w:multiLevelType w:val="multilevel"/>
     <w:tmpl w:val="CE447F92"/>
@@ -25589,7 +28870,7 @@
       </w:rPr>
     </w:lvl>
   </w:abstractNum>
-  <w:abstractNum w:abstractNumId="4" w15:restartNumberingAfterBreak="0">
+  <w:abstractNum w:abstractNumId="7" w15:restartNumberingAfterBreak="0">
     <w:nsid w:val="5D705830"/>
     <w:multiLevelType w:val="hybridMultilevel"/>
     <w:tmpl w:val="F00A794A"/>
@@ -25679,11 +28960,100 @@
       </w:pPr>
     </w:lvl>
   </w:abstractNum>
+  <w:abstractNum w:abstractNumId="8" w15:restartNumberingAfterBreak="0">
+    <w:nsid w:val="660350F0"/>
+    <w:multiLevelType w:val="hybridMultilevel"/>
+    <w:tmpl w:val="03807EF2"/>
+    <w:lvl w:ilvl="0" w:tplc="5568E8A0">
+      <w:start w:val="1"/>
+      <w:numFmt w:val="decimal"/>
+      <w:lvlText w:val="（%1）"/>
+      <w:lvlJc w:val="left"/>
+      <w:pPr>
+        <w:ind w:left="1200" w:hanging="720"/>
+      </w:pPr>
+      <w:rPr>
+        <w:rFonts w:hint="default"/>
+      </w:rPr>
+    </w:lvl>
+    <w:lvl w:ilvl="1" w:tplc="04090019" w:tentative="1">
+      <w:start w:val="1"/>
+      <w:numFmt w:val="lowerLetter"/>
+      <w:lvlText w:val="%2)"/>
+      <w:lvlJc w:val="left"/>
+      <w:pPr>
+        <w:ind w:left="1360" w:hanging="440"/>
+      </w:pPr>
+    </w:lvl>
+    <w:lvl w:ilvl="2" w:tplc="0409001B" w:tentative="1">
+      <w:start w:val="1"/>
+      <w:numFmt w:val="lowerRoman"/>
+      <w:lvlText w:val="%3."/>
+      <w:lvlJc w:val="right"/>
+      <w:pPr>
+        <w:ind w:left="1800" w:hanging="440"/>
+      </w:pPr>
+    </w:lvl>
+    <w:lvl w:ilvl="3" w:tplc="0409000F" w:tentative="1">
+      <w:start w:val="1"/>
+      <w:numFmt w:val="decimal"/>
+      <w:lvlText w:val="%4."/>
+      <w:lvlJc w:val="left"/>
+      <w:pPr>
+        <w:ind w:left="2240" w:hanging="440"/>
+      </w:pPr>
+    </w:lvl>
+    <w:lvl w:ilvl="4" w:tplc="04090019" w:tentative="1">
+      <w:start w:val="1"/>
+      <w:numFmt w:val="lowerLetter"/>
+      <w:lvlText w:val="%5)"/>
+      <w:lvlJc w:val="left"/>
+      <w:pPr>
+        <w:ind w:left="2680" w:hanging="440"/>
+      </w:pPr>
+    </w:lvl>
+    <w:lvl w:ilvl="5" w:tplc="0409001B" w:tentative="1">
+      <w:start w:val="1"/>
+      <w:numFmt w:val="lowerRoman"/>
+      <w:lvlText w:val="%6."/>
+      <w:lvlJc w:val="right"/>
+      <w:pPr>
+        <w:ind w:left="3120" w:hanging="440"/>
+      </w:pPr>
+    </w:lvl>
+    <w:lvl w:ilvl="6" w:tplc="0409000F" w:tentative="1">
+      <w:start w:val="1"/>
+      <w:numFmt w:val="decimal"/>
+      <w:lvlText w:val="%7."/>
+      <w:lvlJc w:val="left"/>
+      <w:pPr>
+        <w:ind w:left="3560" w:hanging="440"/>
+      </w:pPr>
+    </w:lvl>
+    <w:lvl w:ilvl="7" w:tplc="04090019" w:tentative="1">
+      <w:start w:val="1"/>
+      <w:numFmt w:val="lowerLetter"/>
+      <w:lvlText w:val="%8)"/>
+      <w:lvlJc w:val="left"/>
+      <w:pPr>
+        <w:ind w:left="4000" w:hanging="440"/>
+      </w:pPr>
+    </w:lvl>
+    <w:lvl w:ilvl="8" w:tplc="0409001B" w:tentative="1">
+      <w:start w:val="1"/>
+      <w:numFmt w:val="lowerRoman"/>
+      <w:lvlText w:val="%9."/>
+      <w:lvlJc w:val="right"/>
+      <w:pPr>
+        <w:ind w:left="4440" w:hanging="440"/>
+      </w:pPr>
+    </w:lvl>
+  </w:abstractNum>
   <w:num w:numId="1" w16cid:durableId="988364329">
     <w:abstractNumId w:val="0"/>
   </w:num>
   <w:num w:numId="2" w16cid:durableId="1906144389">
-    <w:abstractNumId w:val="3"/>
+    <w:abstractNumId w:val="6"/>
   </w:num>
   <w:num w:numId="3" w16cid:durableId="1371225006">
     <w:abstractNumId w:val="0"/>
@@ -25695,7 +29065,7 @@
     <w:abstractNumId w:val="0"/>
   </w:num>
   <w:num w:numId="6" w16cid:durableId="36010745">
-    <w:abstractNumId w:val="4"/>
+    <w:abstractNumId w:val="7"/>
   </w:num>
   <w:num w:numId="7" w16cid:durableId="546456415">
     <w:abstractNumId w:val="0"/>
@@ -25707,10 +29077,22 @@
     <w:abstractNumId w:val="0"/>
   </w:num>
   <w:num w:numId="10" w16cid:durableId="141821931">
+    <w:abstractNumId w:val="4"/>
+  </w:num>
+  <w:num w:numId="11" w16cid:durableId="1348094777">
+    <w:abstractNumId w:val="5"/>
+  </w:num>
+  <w:num w:numId="12" w16cid:durableId="1385373440">
+    <w:abstractNumId w:val="2"/>
+  </w:num>
+  <w:num w:numId="13" w16cid:durableId="233471820">
     <w:abstractNumId w:val="1"/>
   </w:num>
-  <w:num w:numId="11" w16cid:durableId="1348094777">
-    <w:abstractNumId w:val="2"/>
+  <w:num w:numId="14" w16cid:durableId="1408460444">
+    <w:abstractNumId w:val="8"/>
+  </w:num>
+  <w:num w:numId="15" w16cid:durableId="417362497">
+    <w:abstractNumId w:val="3"/>
   </w:num>
 </w:numbering>
 </file>
@@ -26110,7 +29492,7 @@
   <w:style w:type="paragraph" w:default="1" w:styleId="a">
     <w:name w:val="Normal"/>
     <w:qFormat/>
-    <w:rsid w:val="00F85E6D"/>
+    <w:rsid w:val="00832051"/>
     <w:pPr>
       <w:widowControl w:val="0"/>
       <w:jc w:val="both"/>

</xml_diff>